<commit_message>
Adding Detect Good or Evil
</commit_message>
<xml_diff>
--- a/Spells.docx
+++ b/Spells.docx
@@ -1,6 +1,6 @@
 
 <file path=word/document.xml><?xml version="1.0" encoding="utf-8"?>
-<w:document xmlns:wpc="http://schemas.microsoft.com/office/word/2010/wordprocessingCanvas" xmlns:mc="http://schemas.openxmlformats.org/markup-compatibility/2006" xmlns:o="urn:schemas-microsoft-com:office:office" xmlns:r="http://schemas.openxmlformats.org/officeDocument/2006/relationships" xmlns:m="http://schemas.openxmlformats.org/officeDocument/2006/math" xmlns:v="urn:schemas-microsoft-com:vml" xmlns:wp14="http://schemas.microsoft.com/office/word/2010/wordprocessingDrawing" xmlns:wp="http://schemas.openxmlformats.org/drawingml/2006/wordprocessingDrawing" xmlns:w10="urn:schemas-microsoft-com:office:word" xmlns:w="http://schemas.openxmlformats.org/wordprocessingml/2006/main" xmlns:w14="http://schemas.microsoft.com/office/word/2010/wordml" xmlns:wpg="http://schemas.microsoft.com/office/word/2010/wordprocessingGroup" xmlns:wpi="http://schemas.microsoft.com/office/word/2010/wordprocessingInk" xmlns:wne="http://schemas.microsoft.com/office/word/2006/wordml" xmlns:wps="http://schemas.microsoft.com/office/word/2010/wordprocessingShape" mc:Ignorable="w14 wp14">
+<w:document xmlns:wpc="http://schemas.microsoft.com/office/word/2010/wordprocessingCanvas" xmlns:cx="http://schemas.microsoft.com/office/drawing/2014/chartex" xmlns:cx1="http://schemas.microsoft.com/office/drawing/2015/9/8/chartex" xmlns:cx2="http://schemas.microsoft.com/office/drawing/2015/10/21/chartex" xmlns:cx3="http://schemas.microsoft.com/office/drawing/2016/5/9/chartex" xmlns:cx4="http://schemas.microsoft.com/office/drawing/2016/5/10/chartex" xmlns:cx5="http://schemas.microsoft.com/office/drawing/2016/5/11/chartex" xmlns:cx6="http://schemas.microsoft.com/office/drawing/2016/5/12/chartex" xmlns:cx7="http://schemas.microsoft.com/office/drawing/2016/5/13/chartex" xmlns:cx8="http://schemas.microsoft.com/office/drawing/2016/5/14/chartex" xmlns:mc="http://schemas.openxmlformats.org/markup-compatibility/2006" xmlns:aink="http://schemas.microsoft.com/office/drawing/2016/ink" xmlns:am3d="http://schemas.microsoft.com/office/drawing/2017/model3d" xmlns:o="urn:schemas-microsoft-com:office:office" xmlns:r="http://schemas.openxmlformats.org/officeDocument/2006/relationships" xmlns:m="http://schemas.openxmlformats.org/officeDocument/2006/math" xmlns:v="urn:schemas-microsoft-com:vml" xmlns:wp14="http://schemas.microsoft.com/office/word/2010/wordprocessingDrawing" xmlns:wp="http://schemas.openxmlformats.org/drawingml/2006/wordprocessingDrawing" xmlns:w10="urn:schemas-microsoft-com:office:word" xmlns:w="http://schemas.openxmlformats.org/wordprocessingml/2006/main" xmlns:w14="http://schemas.microsoft.com/office/word/2010/wordml" xmlns:w15="http://schemas.microsoft.com/office/word/2012/wordml" xmlns:w16cid="http://schemas.microsoft.com/office/word/2016/wordml/cid" xmlns:w16se="http://schemas.microsoft.com/office/word/2015/wordml/symex" xmlns:wpg="http://schemas.microsoft.com/office/word/2010/wordprocessingGroup" xmlns:wpi="http://schemas.microsoft.com/office/word/2010/wordprocessingInk" xmlns:wne="http://schemas.microsoft.com/office/word/2006/wordml" xmlns:wps="http://schemas.microsoft.com/office/word/2010/wordprocessingShape" mc:Ignorable="w14 w15 w16se w16cid wp14">
   <w:body>
     <w:tbl>
       <w:tblPr>
@@ -3660,17 +3660,8 @@
                 <w:sz w:val="20"/>
                 <w:lang w:val="en-US"/>
               </w:rPr>
-              <w:t xml:space="preserve">120 </w:t>
-            </w:r>
-            <w:proofErr w:type="spellStart"/>
-            <w:r>
-              <w:rPr>
-                <w:sz w:val="20"/>
-                <w:lang w:val="en-US"/>
-              </w:rPr>
-              <w:t>ft</w:t>
-            </w:r>
-            <w:proofErr w:type="spellEnd"/>
+              <w:t>120 ft</w:t>
+            </w:r>
           </w:p>
         </w:tc>
         <w:tc>
@@ -3698,17 +3689,8 @@
                 <w:sz w:val="20"/>
                 <w:lang w:val="en-US"/>
               </w:rPr>
-              <w:t xml:space="preserve">10 </w:t>
-            </w:r>
-            <w:proofErr w:type="spellStart"/>
-            <w:r>
-              <w:rPr>
-                <w:sz w:val="20"/>
-                <w:lang w:val="en-US"/>
-              </w:rPr>
-              <w:t>ft</w:t>
-            </w:r>
-            <w:proofErr w:type="spellEnd"/>
+              <w:t>10 ft</w:t>
+            </w:r>
             <w:r>
               <w:rPr>
                 <w:sz w:val="20"/>
@@ -3779,17 +3761,8 @@
                 <w:sz w:val="20"/>
                 <w:lang w:val="en-US"/>
               </w:rPr>
-              <w:t xml:space="preserve">4 </w:t>
-            </w:r>
-            <w:proofErr w:type="spellStart"/>
-            <w:r>
-              <w:rPr>
-                <w:sz w:val="20"/>
-                <w:lang w:val="en-US"/>
-              </w:rPr>
-              <w:t>pts</w:t>
-            </w:r>
-            <w:proofErr w:type="spellEnd"/>
+              <w:t>4 pts</w:t>
+            </w:r>
           </w:p>
         </w:tc>
         <w:tc>
@@ -4519,16 +4492,8 @@
               <w:rPr>
                 <w:sz w:val="20"/>
               </w:rPr>
-              <w:t xml:space="preserve"> </w:t>
-            </w:r>
-            <w:proofErr w:type="spellStart"/>
-            <w:r>
-              <w:rPr>
-                <w:sz w:val="20"/>
-              </w:rPr>
-              <w:t>Blast</w:t>
-            </w:r>
-            <w:proofErr w:type="spellEnd"/>
+              <w:t xml:space="preserve"> Blast</w:t>
+            </w:r>
           </w:p>
         </w:tc>
         <w:tc>
@@ -6426,17 +6391,8 @@
                 <w:sz w:val="20"/>
                 <w:lang w:val="en-US"/>
               </w:rPr>
-              <w:t xml:space="preserve">60 </w:t>
-            </w:r>
-            <w:proofErr w:type="spellStart"/>
-            <w:r>
-              <w:rPr>
-                <w:sz w:val="20"/>
-                <w:lang w:val="en-US"/>
-              </w:rPr>
-              <w:t>ft</w:t>
-            </w:r>
-            <w:proofErr w:type="spellEnd"/>
+              <w:t>60 ft</w:t>
+            </w:r>
           </w:p>
         </w:tc>
         <w:tc>
@@ -7777,9 +7733,384 @@
                 <w:sz w:val="20"/>
                 <w:lang w:val="en-US"/>
               </w:rPr>
-              <w:t xml:space="preserve">60 </w:t>
-            </w:r>
-            <w:proofErr w:type="spellStart"/>
+              <w:t>60 ft</w:t>
+            </w:r>
+          </w:p>
+        </w:tc>
+        <w:tc>
+          <w:tcPr>
+            <w:tcW w:w="451" w:type="pct"/>
+            <w:tcBorders>
+              <w:top w:val="nil"/>
+              <w:left w:val="nil"/>
+              <w:bottom w:val="nil"/>
+              <w:right w:val="nil"/>
+            </w:tcBorders>
+            <w:shd w:val="clear" w:color="auto" w:fill="FFFFFF" w:themeFill="background1"/>
+            <w:vAlign w:val="center"/>
+          </w:tcPr>
+          <w:p>
+            <w:pPr>
+              <w:jc w:val="center"/>
+              <w:rPr>
+                <w:sz w:val="20"/>
+                <w:lang w:val="en-US"/>
+              </w:rPr>
+            </w:pPr>
+            <w:r>
+              <w:rPr>
+                <w:sz w:val="20"/>
+                <w:lang w:val="en-US"/>
+              </w:rPr>
+              <w:t>-</w:t>
+            </w:r>
+          </w:p>
+        </w:tc>
+        <w:tc>
+          <w:tcPr>
+            <w:tcW w:w="318" w:type="pct"/>
+            <w:tcBorders>
+              <w:top w:val="nil"/>
+              <w:left w:val="nil"/>
+              <w:bottom w:val="nil"/>
+              <w:right w:val="nil"/>
+            </w:tcBorders>
+            <w:shd w:val="clear" w:color="auto" w:fill="FFFFFF" w:themeFill="background1"/>
+            <w:vAlign w:val="center"/>
+          </w:tcPr>
+          <w:p>
+            <w:pPr>
+              <w:jc w:val="center"/>
+              <w:rPr>
+                <w:sz w:val="20"/>
+                <w:lang w:val="en-US"/>
+              </w:rPr>
+            </w:pPr>
+            <w:r>
+              <w:rPr>
+                <w:sz w:val="20"/>
+                <w:lang w:val="en-US"/>
+              </w:rPr>
+              <w:t>-</w:t>
+            </w:r>
+          </w:p>
+        </w:tc>
+        <w:tc>
+          <w:tcPr>
+            <w:tcW w:w="226" w:type="pct"/>
+            <w:tcBorders>
+              <w:top w:val="nil"/>
+              <w:left w:val="nil"/>
+              <w:bottom w:val="nil"/>
+              <w:right w:val="nil"/>
+            </w:tcBorders>
+            <w:shd w:val="clear" w:color="auto" w:fill="FFFFFF" w:themeFill="background1"/>
+            <w:vAlign w:val="center"/>
+          </w:tcPr>
+          <w:p>
+            <w:pPr>
+              <w:jc w:val="center"/>
+              <w:rPr>
+                <w:sz w:val="20"/>
+                <w:lang w:val="en-US"/>
+              </w:rPr>
+            </w:pPr>
+            <w:r>
+              <w:rPr>
+                <w:sz w:val="20"/>
+                <w:lang w:val="en-US"/>
+              </w:rPr>
+              <w:t>1</w:t>
+            </w:r>
+          </w:p>
+        </w:tc>
+        <w:tc>
+          <w:tcPr>
+            <w:tcW w:w="272" w:type="pct"/>
+            <w:tcBorders>
+              <w:top w:val="nil"/>
+              <w:left w:val="nil"/>
+              <w:bottom w:val="nil"/>
+              <w:right w:val="nil"/>
+            </w:tcBorders>
+            <w:shd w:val="clear" w:color="auto" w:fill="FFFFFF" w:themeFill="background1"/>
+            <w:vAlign w:val="center"/>
+          </w:tcPr>
+          <w:p>
+            <w:pPr>
+              <w:jc w:val="center"/>
+              <w:rPr>
+                <w:sz w:val="20"/>
+                <w:lang w:val="en-US"/>
+              </w:rPr>
+            </w:pPr>
+            <w:r>
+              <w:rPr>
+                <w:sz w:val="20"/>
+                <w:lang w:val="en-US"/>
+              </w:rPr>
+              <w:t>-</w:t>
+            </w:r>
+          </w:p>
+        </w:tc>
+        <w:tc>
+          <w:tcPr>
+            <w:tcW w:w="315" w:type="pct"/>
+            <w:tcBorders>
+              <w:top w:val="nil"/>
+              <w:left w:val="nil"/>
+              <w:bottom w:val="nil"/>
+              <w:right w:val="nil"/>
+            </w:tcBorders>
+            <w:shd w:val="clear" w:color="auto" w:fill="FFFFFF" w:themeFill="background1"/>
+            <w:vAlign w:val="center"/>
+          </w:tcPr>
+          <w:p>
+            <w:pPr>
+              <w:jc w:val="center"/>
+              <w:rPr>
+                <w:sz w:val="20"/>
+                <w:lang w:val="en-US"/>
+              </w:rPr>
+            </w:pPr>
+            <w:r>
+              <w:rPr>
+                <w:sz w:val="20"/>
+                <w:lang w:val="en-US"/>
+              </w:rPr>
+              <w:t>-</w:t>
+            </w:r>
+          </w:p>
+        </w:tc>
+        <w:tc>
+          <w:tcPr>
+            <w:tcW w:w="226" w:type="pct"/>
+            <w:tcBorders>
+              <w:top w:val="nil"/>
+              <w:left w:val="nil"/>
+              <w:bottom w:val="nil"/>
+              <w:right w:val="nil"/>
+            </w:tcBorders>
+            <w:shd w:val="clear" w:color="auto" w:fill="FFFFFF" w:themeFill="background1"/>
+            <w:vAlign w:val="center"/>
+          </w:tcPr>
+          <w:p>
+            <w:pPr>
+              <w:jc w:val="center"/>
+              <w:rPr>
+                <w:sz w:val="20"/>
+                <w:lang w:val="en-US"/>
+              </w:rPr>
+            </w:pPr>
+            <w:r>
+              <w:rPr>
+                <w:sz w:val="20"/>
+                <w:lang w:val="en-US"/>
+              </w:rPr>
+              <w:t>Trans</w:t>
+            </w:r>
+          </w:p>
+        </w:tc>
+        <w:tc>
+          <w:tcPr>
+            <w:tcW w:w="270" w:type="pct"/>
+            <w:tcBorders>
+              <w:top w:val="nil"/>
+              <w:left w:val="nil"/>
+              <w:bottom w:val="nil"/>
+              <w:right w:val="nil"/>
+            </w:tcBorders>
+            <w:shd w:val="clear" w:color="auto" w:fill="FFFFFF" w:themeFill="background1"/>
+            <w:vAlign w:val="center"/>
+          </w:tcPr>
+          <w:p>
+            <w:pPr>
+              <w:jc w:val="center"/>
+              <w:rPr>
+                <w:sz w:val="20"/>
+                <w:lang w:val="en-US"/>
+              </w:rPr>
+            </w:pPr>
+            <w:r>
+              <w:rPr>
+                <w:sz w:val="20"/>
+                <w:lang w:val="en-US"/>
+              </w:rPr>
+              <w:t>-</w:t>
+            </w:r>
+          </w:p>
+        </w:tc>
+        <w:tc>
+          <w:tcPr>
+            <w:tcW w:w="316" w:type="pct"/>
+            <w:tcBorders>
+              <w:top w:val="nil"/>
+              <w:left w:val="nil"/>
+              <w:bottom w:val="nil"/>
+              <w:right w:val="nil"/>
+            </w:tcBorders>
+            <w:shd w:val="clear" w:color="auto" w:fill="FFFFFF" w:themeFill="background1"/>
+            <w:vAlign w:val="center"/>
+          </w:tcPr>
+          <w:p>
+            <w:pPr>
+              <w:jc w:val="center"/>
+              <w:rPr>
+                <w:sz w:val="16"/>
+                <w:szCs w:val="20"/>
+                <w:lang w:val="en-US"/>
+              </w:rPr>
+            </w:pPr>
+            <w:r>
+              <w:rPr>
+                <w:sz w:val="16"/>
+                <w:szCs w:val="20"/>
+                <w:lang w:val="en-US"/>
+              </w:rPr>
+              <w:t>D, W</w:t>
+            </w:r>
+          </w:p>
+        </w:tc>
+        <w:tc>
+          <w:tcPr>
+            <w:tcW w:w="272" w:type="pct"/>
+            <w:tcBorders>
+              <w:top w:val="nil"/>
+              <w:left w:val="nil"/>
+              <w:bottom w:val="nil"/>
+              <w:right w:val="nil"/>
+            </w:tcBorders>
+            <w:shd w:val="clear" w:color="auto" w:fill="FFFFFF" w:themeFill="background1"/>
+            <w:vAlign w:val="center"/>
+          </w:tcPr>
+          <w:p>
+            <w:pPr>
+              <w:jc w:val="center"/>
+              <w:rPr>
+                <w:sz w:val="16"/>
+                <w:szCs w:val="20"/>
+                <w:lang w:val="en-US"/>
+              </w:rPr>
+            </w:pPr>
+            <w:r>
+              <w:rPr>
+                <w:sz w:val="16"/>
+                <w:szCs w:val="20"/>
+                <w:lang w:val="en-US"/>
+              </w:rPr>
+              <w:t>V, S</w:t>
+            </w:r>
+          </w:p>
+        </w:tc>
+        <w:tc>
+          <w:tcPr>
+            <w:tcW w:w="718" w:type="pct"/>
+            <w:tcBorders>
+              <w:top w:val="nil"/>
+              <w:left w:val="nil"/>
+              <w:bottom w:val="nil"/>
+            </w:tcBorders>
+            <w:shd w:val="clear" w:color="auto" w:fill="FFFFFF" w:themeFill="background1"/>
+            <w:vAlign w:val="center"/>
+          </w:tcPr>
+          <w:p>
+            <w:pPr>
+              <w:jc w:val="center"/>
+              <w:rPr>
+                <w:sz w:val="16"/>
+                <w:szCs w:val="20"/>
+                <w:lang w:val="en-US"/>
+              </w:rPr>
+            </w:pPr>
+            <w:r>
+              <w:rPr>
+                <w:sz w:val="16"/>
+                <w:szCs w:val="20"/>
+                <w:lang w:val="en-US"/>
+              </w:rPr>
+              <w:t>-</w:t>
+            </w:r>
+          </w:p>
+        </w:tc>
+      </w:tr>
+      <w:tr>
+        <w:tc>
+          <w:tcPr>
+            <w:tcW w:w="170" w:type="pct"/>
+            <w:tcBorders>
+              <w:top w:val="nil"/>
+              <w:bottom w:val="nil"/>
+              <w:right w:val="nil"/>
+            </w:tcBorders>
+            <w:shd w:val="clear" w:color="auto" w:fill="808080" w:themeFill="background1" w:themeFillShade="80"/>
+            <w:vAlign w:val="center"/>
+          </w:tcPr>
+          <w:p>
+            <w:pPr>
+              <w:jc w:val="center"/>
+              <w:rPr>
+                <w:sz w:val="20"/>
+                <w:lang w:val="en-US"/>
+              </w:rPr>
+            </w:pPr>
+            <w:r>
+              <w:rPr>
+                <w:sz w:val="20"/>
+                <w:lang w:val="en-US"/>
+              </w:rPr>
+              <w:t>0</w:t>
+            </w:r>
+          </w:p>
+        </w:tc>
+        <w:tc>
+          <w:tcPr>
+            <w:tcW w:w="181" w:type="pct"/>
+            <w:tcBorders>
+              <w:top w:val="nil"/>
+              <w:left w:val="nil"/>
+              <w:bottom w:val="nil"/>
+              <w:right w:val="nil"/>
+            </w:tcBorders>
+            <w:shd w:val="clear" w:color="auto" w:fill="808080" w:themeFill="background1" w:themeFillShade="80"/>
+            <w:vAlign w:val="center"/>
+          </w:tcPr>
+          <w:p>
+            <w:pPr>
+              <w:jc w:val="center"/>
+              <w:rPr>
+                <w:sz w:val="20"/>
+                <w:lang w:val="en-US"/>
+              </w:rPr>
+            </w:pPr>
+            <w:r>
+              <w:rPr>
+                <w:sz w:val="20"/>
+                <w:lang w:val="en-US"/>
+              </w:rPr>
+              <w:t>UE</w:t>
+            </w:r>
+          </w:p>
+        </w:tc>
+        <w:tc>
+          <w:tcPr>
+            <w:tcW w:w="767" w:type="pct"/>
+            <w:tcBorders>
+              <w:top w:val="nil"/>
+              <w:left w:val="nil"/>
+              <w:bottom w:val="nil"/>
+              <w:right w:val="nil"/>
+            </w:tcBorders>
+            <w:shd w:val="clear" w:color="auto" w:fill="808080" w:themeFill="background1" w:themeFillShade="80"/>
+            <w:vAlign w:val="center"/>
+          </w:tcPr>
+          <w:p>
+            <w:pPr>
+              <w:rPr>
+                <w:b/>
+                <w:sz w:val="20"/>
+                <w:lang w:val="en-US"/>
+              </w:rPr>
+            </w:pPr>
             <w:r>
               <w:rPr>
                 <w:b/>
@@ -7787,66 +8118,7 @@
                 <w:sz w:val="20"/>
                 <w:lang w:val="en-US"/>
               </w:rPr>
-              <w:t>ft</w:t>
-            </w:r>
-            <w:proofErr w:type="spellEnd"/>
-          </w:p>
-        </w:tc>
-        <w:tc>
-          <w:tcPr>
-            <w:tcW w:w="451" w:type="pct"/>
-            <w:tcBorders>
-              <w:top w:val="nil"/>
-              <w:left w:val="nil"/>
-              <w:bottom w:val="nil"/>
-              <w:right w:val="nil"/>
-            </w:tcBorders>
-            <w:shd w:val="clear" w:color="auto" w:fill="FFFFFF" w:themeFill="background1"/>
-            <w:vAlign w:val="center"/>
-          </w:tcPr>
-          <w:p>
-            <w:pPr>
-              <w:jc w:val="center"/>
-              <w:rPr>
-                <w:sz w:val="20"/>
-                <w:lang w:val="en-US"/>
-              </w:rPr>
-            </w:pPr>
-            <w:r>
-              <w:rPr>
-                <w:sz w:val="20"/>
-                <w:lang w:val="en-US"/>
-              </w:rPr>
-              <w:t>-</w:t>
-            </w:r>
-          </w:p>
-        </w:tc>
-        <w:tc>
-          <w:tcPr>
-            <w:tcW w:w="318" w:type="pct"/>
-            <w:tcBorders>
-              <w:top w:val="nil"/>
-              <w:left w:val="nil"/>
-              <w:bottom w:val="nil"/>
-              <w:right w:val="nil"/>
-            </w:tcBorders>
-            <w:shd w:val="clear" w:color="auto" w:fill="FFFFFF" w:themeFill="background1"/>
-            <w:vAlign w:val="center"/>
-          </w:tcPr>
-          <w:p>
-            <w:pPr>
-              <w:jc w:val="center"/>
-              <w:rPr>
-                <w:sz w:val="20"/>
-                <w:lang w:val="en-US"/>
-              </w:rPr>
-            </w:pPr>
-            <w:r>
-              <w:rPr>
-                <w:sz w:val="20"/>
-                <w:lang w:val="en-US"/>
-              </w:rPr>
-              <w:t>-</w:t>
+              <w:t>Infestation</w:t>
             </w:r>
           </w:p>
         </w:tc>
@@ -7859,23 +8131,23 @@
               <w:bottom w:val="nil"/>
               <w:right w:val="nil"/>
             </w:tcBorders>
-            <w:shd w:val="clear" w:color="auto" w:fill="FFFFFF" w:themeFill="background1"/>
-            <w:vAlign w:val="center"/>
-          </w:tcPr>
-          <w:p>
-            <w:pPr>
-              <w:jc w:val="center"/>
-              <w:rPr>
-                <w:sz w:val="20"/>
-                <w:lang w:val="en-US"/>
-              </w:rPr>
-            </w:pPr>
-            <w:r>
-              <w:rPr>
-                <w:sz w:val="20"/>
-                <w:lang w:val="en-US"/>
-              </w:rPr>
-              <w:t>1</w:t>
+            <w:shd w:val="clear" w:color="auto" w:fill="808080" w:themeFill="background1" w:themeFillShade="80"/>
+            <w:vAlign w:val="center"/>
+          </w:tcPr>
+          <w:p>
+            <w:pPr>
+              <w:jc w:val="center"/>
+              <w:rPr>
+                <w:sz w:val="20"/>
+                <w:lang w:val="en-US"/>
+              </w:rPr>
+            </w:pPr>
+            <w:r>
+              <w:rPr>
+                <w:sz w:val="20"/>
+                <w:lang w:val="en-US"/>
+              </w:rPr>
+              <w:t>Con</w:t>
             </w:r>
           </w:p>
         </w:tc>
@@ -7888,278 +8160,12 @@
               <w:bottom w:val="nil"/>
               <w:right w:val="nil"/>
             </w:tcBorders>
-            <w:shd w:val="clear" w:color="auto" w:fill="FFFFFF" w:themeFill="background1"/>
-            <w:vAlign w:val="center"/>
-          </w:tcPr>
-          <w:p>
-            <w:pPr>
-              <w:jc w:val="center"/>
-              <w:rPr>
-                <w:sz w:val="20"/>
-                <w:lang w:val="en-US"/>
-              </w:rPr>
-            </w:pPr>
-            <w:r>
-              <w:rPr>
-                <w:sz w:val="20"/>
-                <w:lang w:val="en-US"/>
-              </w:rPr>
-              <w:t>-</w:t>
-            </w:r>
-          </w:p>
-        </w:tc>
-        <w:tc>
-          <w:tcPr>
-            <w:tcW w:w="315" w:type="pct"/>
-            <w:tcBorders>
-              <w:top w:val="nil"/>
-              <w:left w:val="nil"/>
-              <w:bottom w:val="nil"/>
-              <w:right w:val="nil"/>
-            </w:tcBorders>
-            <w:shd w:val="clear" w:color="auto" w:fill="FFFFFF" w:themeFill="background1"/>
-            <w:vAlign w:val="center"/>
-          </w:tcPr>
-          <w:p>
-            <w:pPr>
-              <w:jc w:val="center"/>
-              <w:rPr>
-                <w:sz w:val="20"/>
-                <w:lang w:val="en-US"/>
-              </w:rPr>
-            </w:pPr>
-            <w:r>
-              <w:rPr>
-                <w:sz w:val="20"/>
-                <w:lang w:val="en-US"/>
-              </w:rPr>
-              <w:t>-</w:t>
-            </w:r>
-          </w:p>
-        </w:tc>
-        <w:tc>
-          <w:tcPr>
-            <w:tcW w:w="226" w:type="pct"/>
-            <w:tcBorders>
-              <w:top w:val="nil"/>
-              <w:left w:val="nil"/>
-              <w:bottom w:val="nil"/>
-              <w:right w:val="nil"/>
-            </w:tcBorders>
-            <w:shd w:val="clear" w:color="auto" w:fill="FFFFFF" w:themeFill="background1"/>
-            <w:vAlign w:val="center"/>
-          </w:tcPr>
-          <w:p>
-            <w:pPr>
-              <w:jc w:val="center"/>
-              <w:rPr>
-                <w:sz w:val="20"/>
-                <w:lang w:val="en-US"/>
-              </w:rPr>
-            </w:pPr>
-            <w:r>
-              <w:rPr>
-                <w:sz w:val="20"/>
-                <w:lang w:val="en-US"/>
-              </w:rPr>
-              <w:t>Trans</w:t>
-            </w:r>
-          </w:p>
-        </w:tc>
-        <w:tc>
-          <w:tcPr>
-            <w:tcW w:w="270" w:type="pct"/>
-            <w:tcBorders>
-              <w:top w:val="nil"/>
-              <w:left w:val="nil"/>
-              <w:bottom w:val="nil"/>
-              <w:right w:val="nil"/>
-            </w:tcBorders>
-            <w:shd w:val="clear" w:color="auto" w:fill="FFFFFF" w:themeFill="background1"/>
-            <w:vAlign w:val="center"/>
-          </w:tcPr>
-          <w:p>
-            <w:pPr>
-              <w:jc w:val="center"/>
-              <w:rPr>
-                <w:sz w:val="20"/>
-                <w:lang w:val="en-US"/>
-              </w:rPr>
-            </w:pPr>
-            <w:r>
-              <w:rPr>
-                <w:sz w:val="20"/>
-                <w:lang w:val="en-US"/>
-              </w:rPr>
-              <w:t>-</w:t>
-            </w:r>
-          </w:p>
-        </w:tc>
-        <w:tc>
-          <w:tcPr>
-            <w:tcW w:w="316" w:type="pct"/>
-            <w:tcBorders>
-              <w:top w:val="nil"/>
-              <w:left w:val="nil"/>
-              <w:bottom w:val="nil"/>
-              <w:right w:val="nil"/>
-            </w:tcBorders>
-            <w:shd w:val="clear" w:color="auto" w:fill="FFFFFF" w:themeFill="background1"/>
-            <w:vAlign w:val="center"/>
-          </w:tcPr>
-          <w:p>
-            <w:pPr>
-              <w:jc w:val="center"/>
-              <w:rPr>
-                <w:sz w:val="16"/>
-                <w:szCs w:val="20"/>
-                <w:lang w:val="en-US"/>
-              </w:rPr>
-            </w:pPr>
-            <w:r>
-              <w:rPr>
-                <w:sz w:val="16"/>
-                <w:szCs w:val="20"/>
-                <w:lang w:val="en-US"/>
-              </w:rPr>
-              <w:t>D, W</w:t>
-            </w:r>
-          </w:p>
-        </w:tc>
-        <w:tc>
-          <w:tcPr>
-            <w:tcW w:w="272" w:type="pct"/>
-            <w:tcBorders>
-              <w:top w:val="nil"/>
-              <w:left w:val="nil"/>
-              <w:bottom w:val="nil"/>
-              <w:right w:val="nil"/>
-            </w:tcBorders>
-            <w:shd w:val="clear" w:color="auto" w:fill="FFFFFF" w:themeFill="background1"/>
-            <w:vAlign w:val="center"/>
-          </w:tcPr>
-          <w:p>
-            <w:pPr>
-              <w:jc w:val="center"/>
-              <w:rPr>
-                <w:sz w:val="16"/>
-                <w:szCs w:val="20"/>
-                <w:lang w:val="en-US"/>
-              </w:rPr>
-            </w:pPr>
-            <w:r>
-              <w:rPr>
-                <w:sz w:val="16"/>
-                <w:szCs w:val="20"/>
-                <w:lang w:val="en-US"/>
-              </w:rPr>
-              <w:t>V, S</w:t>
-            </w:r>
-          </w:p>
-        </w:tc>
-        <w:tc>
-          <w:tcPr>
-            <w:tcW w:w="718" w:type="pct"/>
-            <w:tcBorders>
-              <w:top w:val="nil"/>
-              <w:left w:val="nil"/>
-              <w:bottom w:val="nil"/>
-            </w:tcBorders>
-            <w:shd w:val="clear" w:color="auto" w:fill="FFFFFF" w:themeFill="background1"/>
-            <w:vAlign w:val="center"/>
-          </w:tcPr>
-          <w:p>
-            <w:pPr>
-              <w:jc w:val="center"/>
-              <w:rPr>
-                <w:sz w:val="16"/>
-                <w:szCs w:val="20"/>
-                <w:lang w:val="en-US"/>
-              </w:rPr>
-            </w:pPr>
-            <w:r>
-              <w:rPr>
-                <w:sz w:val="16"/>
-                <w:szCs w:val="20"/>
-                <w:lang w:val="en-US"/>
-              </w:rPr>
-              <w:t>-</w:t>
-            </w:r>
-          </w:p>
-        </w:tc>
-      </w:tr>
-      <w:tr>
-        <w:tc>
-          <w:tcPr>
-            <w:tcW w:w="170" w:type="pct"/>
-            <w:tcBorders>
-              <w:top w:val="nil"/>
-              <w:bottom w:val="nil"/>
-              <w:right w:val="nil"/>
-            </w:tcBorders>
             <w:shd w:val="clear" w:color="auto" w:fill="808080" w:themeFill="background1" w:themeFillShade="80"/>
             <w:vAlign w:val="center"/>
           </w:tcPr>
           <w:p>
             <w:pPr>
               <w:jc w:val="center"/>
-              <w:rPr>
-                <w:sz w:val="20"/>
-                <w:lang w:val="en-US"/>
-              </w:rPr>
-            </w:pPr>
-            <w:r>
-              <w:rPr>
-                <w:sz w:val="20"/>
-                <w:lang w:val="en-US"/>
-              </w:rPr>
-              <w:t>0</w:t>
-            </w:r>
-          </w:p>
-        </w:tc>
-        <w:tc>
-          <w:tcPr>
-            <w:tcW w:w="181" w:type="pct"/>
-            <w:tcBorders>
-              <w:top w:val="nil"/>
-              <w:left w:val="nil"/>
-              <w:bottom w:val="nil"/>
-              <w:right w:val="nil"/>
-            </w:tcBorders>
-            <w:shd w:val="clear" w:color="auto" w:fill="808080" w:themeFill="background1" w:themeFillShade="80"/>
-            <w:vAlign w:val="center"/>
-          </w:tcPr>
-          <w:p>
-            <w:pPr>
-              <w:jc w:val="center"/>
-              <w:rPr>
-                <w:sz w:val="20"/>
-                <w:lang w:val="en-US"/>
-              </w:rPr>
-            </w:pPr>
-            <w:r>
-              <w:rPr>
-                <w:sz w:val="20"/>
-                <w:lang w:val="en-US"/>
-              </w:rPr>
-              <w:t>UE</w:t>
-            </w:r>
-          </w:p>
-        </w:tc>
-        <w:tc>
-          <w:tcPr>
-            <w:tcW w:w="767" w:type="pct"/>
-            <w:tcBorders>
-              <w:top w:val="nil"/>
-              <w:left w:val="nil"/>
-              <w:bottom w:val="nil"/>
-              <w:right w:val="nil"/>
-            </w:tcBorders>
-            <w:shd w:val="clear" w:color="auto" w:fill="808080" w:themeFill="background1" w:themeFillShade="80"/>
-            <w:vAlign w:val="center"/>
-          </w:tcPr>
-          <w:p>
-            <w:pPr>
               <w:rPr>
                 <w:b/>
                 <w:sz w:val="20"/>
@@ -8173,80 +8179,8 @@
                 <w:sz w:val="20"/>
                 <w:lang w:val="en-US"/>
               </w:rPr>
-              <w:t>Infestation</w:t>
-            </w:r>
-          </w:p>
-        </w:tc>
-        <w:tc>
-          <w:tcPr>
-            <w:tcW w:w="226" w:type="pct"/>
-            <w:tcBorders>
-              <w:top w:val="nil"/>
-              <w:left w:val="nil"/>
-              <w:bottom w:val="nil"/>
-              <w:right w:val="nil"/>
-            </w:tcBorders>
-            <w:shd w:val="clear" w:color="auto" w:fill="808080" w:themeFill="background1" w:themeFillShade="80"/>
-            <w:vAlign w:val="center"/>
-          </w:tcPr>
-          <w:p>
-            <w:pPr>
-              <w:jc w:val="center"/>
-              <w:rPr>
-                <w:sz w:val="20"/>
-                <w:lang w:val="en-US"/>
-              </w:rPr>
-            </w:pPr>
-            <w:r>
-              <w:rPr>
-                <w:sz w:val="20"/>
-                <w:lang w:val="en-US"/>
-              </w:rPr>
-              <w:t>Con</w:t>
-            </w:r>
-          </w:p>
-        </w:tc>
-        <w:tc>
-          <w:tcPr>
-            <w:tcW w:w="272" w:type="pct"/>
-            <w:tcBorders>
-              <w:top w:val="nil"/>
-              <w:left w:val="nil"/>
-              <w:bottom w:val="nil"/>
-              <w:right w:val="nil"/>
-            </w:tcBorders>
-            <w:shd w:val="clear" w:color="auto" w:fill="808080" w:themeFill="background1" w:themeFillShade="80"/>
-            <w:vAlign w:val="center"/>
-          </w:tcPr>
-          <w:p>
-            <w:pPr>
-              <w:jc w:val="center"/>
-              <w:rPr>
-                <w:b/>
-                <w:sz w:val="20"/>
-                <w:lang w:val="en-US"/>
-              </w:rPr>
-            </w:pPr>
-            <w:r>
-              <w:rPr>
-                <w:b/>
-                <w:color w:val="008A00"/>
-                <w:sz w:val="20"/>
-                <w:lang w:val="en-US"/>
-              </w:rPr>
-              <w:t xml:space="preserve">60 </w:t>
-            </w:r>
-            <w:proofErr w:type="spellStart"/>
-            <w:r>
-              <w:rPr>
-                <w:b/>
-                <w:color w:val="008A00"/>
-                <w:sz w:val="20"/>
-                <w:lang w:val="en-US"/>
-              </w:rPr>
-              <w:t>ft</w:t>
-            </w:r>
-            <w:proofErr w:type="spellEnd"/>
+              <w:t>60 ft</w:t>
+            </w:r>
           </w:p>
         </w:tc>
         <w:tc>
@@ -8738,17 +8672,8 @@
                 <w:sz w:val="20"/>
                 <w:lang w:val="en-US"/>
               </w:rPr>
-              <w:t xml:space="preserve">20 </w:t>
-            </w:r>
-            <w:proofErr w:type="spellStart"/>
-            <w:r>
-              <w:rPr>
-                <w:sz w:val="20"/>
-                <w:lang w:val="en-US"/>
-              </w:rPr>
-              <w:t>ft</w:t>
-            </w:r>
-            <w:proofErr w:type="spellEnd"/>
+              <w:t>20 ft</w:t>
+            </w:r>
             <w:r>
               <w:rPr>
                 <w:sz w:val="20"/>
@@ -9136,7 +9061,6 @@
                 <w:lang w:val="en-US"/>
               </w:rPr>
             </w:pPr>
-            <w:proofErr w:type="spellStart"/>
             <w:r>
               <w:rPr>
                 <w:sz w:val="20"/>
@@ -9144,7 +9068,6 @@
               </w:rPr>
               <w:t>Str</w:t>
             </w:r>
-            <w:proofErr w:type="spellEnd"/>
           </w:p>
         </w:tc>
         <w:tc>
@@ -9175,19 +9098,8 @@
                 <w:sz w:val="20"/>
                 <w:lang w:val="en-US"/>
               </w:rPr>
-              <w:t xml:space="preserve">60 </w:t>
-            </w:r>
-            <w:proofErr w:type="spellStart"/>
-            <w:r>
-              <w:rPr>
-                <w:b/>
-                <w:color w:val="008A00"/>
-                <w:sz w:val="20"/>
-                <w:lang w:val="en-US"/>
-              </w:rPr>
-              <w:t>ft</w:t>
-            </w:r>
-            <w:proofErr w:type="spellEnd"/>
+              <w:t>60 ft</w:t>
+            </w:r>
           </w:p>
         </w:tc>
         <w:tc>
@@ -9577,16 +9489,8 @@
               <w:rPr>
                 <w:sz w:val="20"/>
               </w:rPr>
-              <w:t xml:space="preserve"> </w:t>
-            </w:r>
-            <w:proofErr w:type="spellStart"/>
-            <w:r>
-              <w:rPr>
-                <w:sz w:val="20"/>
-              </w:rPr>
-              <w:t>Hand</w:t>
-            </w:r>
-            <w:proofErr w:type="spellEnd"/>
+              <w:t xml:space="preserve"> Hand</w:t>
+            </w:r>
           </w:p>
         </w:tc>
         <w:tc>
@@ -11856,19 +11760,8 @@
                 <w:sz w:val="20"/>
                 <w:lang w:val="en-US"/>
               </w:rPr>
-              <w:t xml:space="preserve">60 </w:t>
-            </w:r>
-            <w:proofErr w:type="spellStart"/>
-            <w:r>
-              <w:rPr>
-                <w:b/>
-                <w:color w:val="008A00"/>
-                <w:sz w:val="20"/>
-                <w:lang w:val="en-US"/>
-              </w:rPr>
-              <w:t>ft</w:t>
-            </w:r>
-            <w:proofErr w:type="spellEnd"/>
+              <w:t>60 ft</w:t>
+            </w:r>
           </w:p>
         </w:tc>
         <w:tc>
@@ -12327,9 +12220,31 @@
                 <w:sz w:val="20"/>
                 <w:lang w:val="en-US"/>
               </w:rPr>
-              <w:t xml:space="preserve"> </w:t>
-            </w:r>
-            <w:proofErr w:type="spellStart"/>
+              <w:t xml:space="preserve"> ft</w:t>
+            </w:r>
+          </w:p>
+        </w:tc>
+        <w:tc>
+          <w:tcPr>
+            <w:tcW w:w="451" w:type="pct"/>
+            <w:tcBorders>
+              <w:top w:val="nil"/>
+              <w:left w:val="nil"/>
+              <w:bottom w:val="nil"/>
+              <w:right w:val="nil"/>
+            </w:tcBorders>
+            <w:shd w:val="clear" w:color="auto" w:fill="C2D69B" w:themeFill="accent3" w:themeFillTint="99"/>
+            <w:vAlign w:val="center"/>
+          </w:tcPr>
+          <w:p>
+            <w:pPr>
+              <w:jc w:val="center"/>
+              <w:rPr>
+                <w:b/>
+                <w:sz w:val="20"/>
+                <w:lang w:val="en-US"/>
+              </w:rPr>
+            </w:pPr>
             <w:r>
               <w:rPr>
                 <w:b/>
@@ -12337,32 +12252,8 @@
                 <w:sz w:val="20"/>
                 <w:lang w:val="en-US"/>
               </w:rPr>
-              <w:t>ft</w:t>
-            </w:r>
-            <w:proofErr w:type="spellEnd"/>
-          </w:p>
-        </w:tc>
-        <w:tc>
-          <w:tcPr>
-            <w:tcW w:w="451" w:type="pct"/>
-            <w:tcBorders>
-              <w:top w:val="nil"/>
-              <w:left w:val="nil"/>
-              <w:bottom w:val="nil"/>
-              <w:right w:val="nil"/>
-            </w:tcBorders>
-            <w:shd w:val="clear" w:color="auto" w:fill="C2D69B" w:themeFill="accent3" w:themeFillTint="99"/>
-            <w:vAlign w:val="center"/>
-          </w:tcPr>
-          <w:p>
-            <w:pPr>
-              <w:jc w:val="center"/>
-              <w:rPr>
-                <w:b/>
-                <w:sz w:val="20"/>
-                <w:lang w:val="en-US"/>
-              </w:rPr>
-            </w:pPr>
+              <w:t>10</w:t>
+            </w:r>
             <w:r>
               <w:rPr>
                 <w:b/>
@@ -12370,28 +12261,8 @@
                 <w:sz w:val="20"/>
                 <w:lang w:val="en-US"/>
               </w:rPr>
-              <w:t>10</w:t>
-            </w:r>
-            <w:r>
-              <w:rPr>
-                <w:b/>
-                <w:color w:val="008A00"/>
-                <w:sz w:val="20"/>
-                <w:lang w:val="en-US"/>
-              </w:rPr>
-              <w:t xml:space="preserve"> </w:t>
-            </w:r>
-            <w:proofErr w:type="spellStart"/>
-            <w:r>
-              <w:rPr>
-                <w:b/>
-                <w:color w:val="008A00"/>
-                <w:sz w:val="20"/>
-                <w:lang w:val="en-US"/>
-              </w:rPr>
-              <w:t>ft</w:t>
-            </w:r>
-            <w:proofErr w:type="spellEnd"/>
+              <w:t xml:space="preserve"> ft</w:t>
+            </w:r>
             <w:r>
               <w:rPr>
                 <w:b/>
@@ -15884,17 +15755,8 @@
                 <w:sz w:val="20"/>
                 <w:lang w:val="en-US"/>
               </w:rPr>
-              <w:t xml:space="preserve">60 </w:t>
-            </w:r>
-            <w:proofErr w:type="spellStart"/>
-            <w:r>
-              <w:rPr>
-                <w:sz w:val="20"/>
-                <w:lang w:val="en-US"/>
-              </w:rPr>
-              <w:t>ft</w:t>
-            </w:r>
-            <w:proofErr w:type="spellEnd"/>
+              <w:t>60 ft</w:t>
+            </w:r>
           </w:p>
         </w:tc>
         <w:tc>
@@ -16341,9 +16203,31 @@
                 <w:sz w:val="20"/>
                 <w:lang w:val="en-US"/>
               </w:rPr>
-              <w:t xml:space="preserve">60 </w:t>
-            </w:r>
-            <w:proofErr w:type="spellStart"/>
+              <w:t>60 ft</w:t>
+            </w:r>
+          </w:p>
+        </w:tc>
+        <w:tc>
+          <w:tcPr>
+            <w:tcW w:w="451" w:type="pct"/>
+            <w:tcBorders>
+              <w:top w:val="nil"/>
+              <w:left w:val="nil"/>
+              <w:bottom w:val="nil"/>
+              <w:right w:val="nil"/>
+            </w:tcBorders>
+            <w:shd w:val="clear" w:color="auto" w:fill="9BECFF"/>
+            <w:vAlign w:val="center"/>
+          </w:tcPr>
+          <w:p>
+            <w:pPr>
+              <w:jc w:val="center"/>
+              <w:rPr>
+                <w:b/>
+                <w:sz w:val="20"/>
+                <w:lang w:val="en-US"/>
+              </w:rPr>
+            </w:pPr>
             <w:r>
               <w:rPr>
                 <w:b/>
@@ -16351,32 +16235,8 @@
                 <w:sz w:val="20"/>
                 <w:lang w:val="en-US"/>
               </w:rPr>
-              <w:t>ft</w:t>
-            </w:r>
-            <w:proofErr w:type="spellEnd"/>
-          </w:p>
-        </w:tc>
-        <w:tc>
-          <w:tcPr>
-            <w:tcW w:w="451" w:type="pct"/>
-            <w:tcBorders>
-              <w:top w:val="nil"/>
-              <w:left w:val="nil"/>
-              <w:bottom w:val="nil"/>
-              <w:right w:val="nil"/>
-            </w:tcBorders>
-            <w:shd w:val="clear" w:color="auto" w:fill="9BECFF"/>
-            <w:vAlign w:val="center"/>
-          </w:tcPr>
-          <w:p>
-            <w:pPr>
-              <w:jc w:val="center"/>
-              <w:rPr>
-                <w:b/>
-                <w:sz w:val="20"/>
-                <w:lang w:val="en-US"/>
-              </w:rPr>
-            </w:pPr>
+              <w:t>10</w:t>
+            </w:r>
             <w:r>
               <w:rPr>
                 <w:b/>
@@ -16384,28 +16244,8 @@
                 <w:sz w:val="20"/>
                 <w:lang w:val="en-US"/>
               </w:rPr>
-              <w:t>10</w:t>
-            </w:r>
-            <w:r>
-              <w:rPr>
-                <w:b/>
-                <w:color w:val="008A00"/>
-                <w:sz w:val="20"/>
-                <w:lang w:val="en-US"/>
-              </w:rPr>
-              <w:t xml:space="preserve"> </w:t>
-            </w:r>
-            <w:proofErr w:type="spellStart"/>
-            <w:r>
-              <w:rPr>
-                <w:b/>
-                <w:color w:val="008A00"/>
-                <w:sz w:val="20"/>
-                <w:lang w:val="en-US"/>
-              </w:rPr>
-              <w:t>ft</w:t>
-            </w:r>
-            <w:proofErr w:type="spellEnd"/>
+              <w:t xml:space="preserve"> ft</w:t>
+            </w:r>
             <w:r>
               <w:rPr>
                 <w:b/>
@@ -18168,17 +18008,8 @@
                 <w:sz w:val="20"/>
                 <w:lang w:val="en-US"/>
               </w:rPr>
-              <w:t xml:space="preserve">5 </w:t>
-            </w:r>
-            <w:proofErr w:type="spellStart"/>
-            <w:r>
-              <w:rPr>
-                <w:sz w:val="20"/>
-                <w:lang w:val="en-US"/>
-              </w:rPr>
-              <w:t>ft</w:t>
-            </w:r>
-            <w:proofErr w:type="spellEnd"/>
+              <w:t>5 ft</w:t>
+            </w:r>
             <w:r>
               <w:rPr>
                 <w:sz w:val="20"/>
@@ -18213,17 +18044,8 @@
                 <w:sz w:val="20"/>
                 <w:lang w:val="en-US"/>
               </w:rPr>
-              <w:t xml:space="preserve">5 </w:t>
-            </w:r>
-            <w:proofErr w:type="spellStart"/>
-            <w:r>
-              <w:rPr>
-                <w:sz w:val="20"/>
-                <w:lang w:val="en-US"/>
-              </w:rPr>
-              <w:t>ft</w:t>
-            </w:r>
-            <w:proofErr w:type="spellEnd"/>
+              <w:t>5 ft</w:t>
+            </w:r>
           </w:p>
         </w:tc>
         <w:tc>
@@ -18616,17 +18438,8 @@
                 <w:sz w:val="20"/>
                 <w:lang w:val="en-US"/>
               </w:rPr>
-              <w:t xml:space="preserve">30 </w:t>
-            </w:r>
-            <w:proofErr w:type="spellStart"/>
-            <w:r>
-              <w:rPr>
-                <w:sz w:val="20"/>
-                <w:lang w:val="en-US"/>
-              </w:rPr>
-              <w:t>ft</w:t>
-            </w:r>
-            <w:proofErr w:type="spellEnd"/>
+              <w:t>30 ft</w:t>
+            </w:r>
           </w:p>
         </w:tc>
         <w:tc>
@@ -19068,17 +18881,8 @@
                 <w:sz w:val="20"/>
                 <w:lang w:val="en-US"/>
               </w:rPr>
-              <w:t xml:space="preserve">30 </w:t>
-            </w:r>
-            <w:proofErr w:type="spellStart"/>
-            <w:r>
-              <w:rPr>
-                <w:sz w:val="20"/>
-                <w:lang w:val="en-US"/>
-              </w:rPr>
-              <w:t>ft</w:t>
-            </w:r>
-            <w:proofErr w:type="spellEnd"/>
+              <w:t>30 ft</w:t>
+            </w:r>
           </w:p>
         </w:tc>
         <w:tc>
@@ -19549,17 +19353,8 @@
                 <w:sz w:val="20"/>
                 <w:lang w:val="en-US"/>
               </w:rPr>
-              <w:t xml:space="preserve">5 </w:t>
-            </w:r>
-            <w:proofErr w:type="spellStart"/>
-            <w:r>
-              <w:rPr>
-                <w:sz w:val="20"/>
-                <w:lang w:val="en-US"/>
-              </w:rPr>
-              <w:t>ft</w:t>
-            </w:r>
-            <w:proofErr w:type="spellEnd"/>
+              <w:t>5 ft</w:t>
+            </w:r>
             <w:r>
               <w:rPr>
                 <w:sz w:val="20"/>
@@ -19984,17 +19779,8 @@
                 <w:sz w:val="20"/>
                 <w:lang w:val="en-US"/>
               </w:rPr>
-              <w:t xml:space="preserve">60 </w:t>
-            </w:r>
-            <w:proofErr w:type="spellStart"/>
-            <w:r>
-              <w:rPr>
-                <w:sz w:val="20"/>
-                <w:lang w:val="en-US"/>
-              </w:rPr>
-              <w:t>ft</w:t>
-            </w:r>
-            <w:proofErr w:type="spellEnd"/>
+              <w:t>60 ft</w:t>
+            </w:r>
           </w:p>
         </w:tc>
         <w:tc>
@@ -20446,19 +20232,8 @@
                 <w:sz w:val="20"/>
                 <w:lang w:val="en-US"/>
               </w:rPr>
-              <w:t xml:space="preserve">60 </w:t>
-            </w:r>
-            <w:proofErr w:type="spellStart"/>
-            <w:r>
-              <w:rPr>
-                <w:b/>
-                <w:color w:val="008A00"/>
-                <w:sz w:val="20"/>
-                <w:lang w:val="en-US"/>
-              </w:rPr>
-              <w:t>ft</w:t>
-            </w:r>
-            <w:proofErr w:type="spellEnd"/>
+              <w:t>60 ft</w:t>
+            </w:r>
           </w:p>
         </w:tc>
         <w:tc>
@@ -20935,17 +20710,8 @@
                 <w:sz w:val="20"/>
                 <w:lang w:val="en-US"/>
               </w:rPr>
-              <w:t xml:space="preserve">5 </w:t>
-            </w:r>
-            <w:proofErr w:type="spellStart"/>
-            <w:r>
-              <w:rPr>
-                <w:sz w:val="20"/>
-                <w:lang w:val="en-US"/>
-              </w:rPr>
-              <w:t>ft</w:t>
-            </w:r>
-            <w:proofErr w:type="spellEnd"/>
+              <w:t>5 ft</w:t>
+            </w:r>
             <w:r>
               <w:rPr>
                 <w:sz w:val="20"/>
@@ -21374,17 +21140,8 @@
                 <w:sz w:val="20"/>
                 <w:lang w:val="en-US"/>
               </w:rPr>
-              <w:t xml:space="preserve">60 </w:t>
-            </w:r>
-            <w:proofErr w:type="spellStart"/>
-            <w:r>
-              <w:rPr>
-                <w:sz w:val="20"/>
-                <w:lang w:val="en-US"/>
-              </w:rPr>
-              <w:t>ft</w:t>
-            </w:r>
-            <w:proofErr w:type="spellEnd"/>
+              <w:t>60 ft</w:t>
+            </w:r>
           </w:p>
         </w:tc>
         <w:tc>
@@ -22781,17 +22538,8 @@
                 <w:sz w:val="20"/>
                 <w:lang w:val="en-US"/>
               </w:rPr>
-              <w:t xml:space="preserve">30 </w:t>
-            </w:r>
-            <w:proofErr w:type="spellStart"/>
-            <w:r>
-              <w:rPr>
-                <w:sz w:val="20"/>
-                <w:lang w:val="en-US"/>
-              </w:rPr>
-              <w:t>ft</w:t>
-            </w:r>
-            <w:proofErr w:type="spellEnd"/>
+              <w:t>30 ft</w:t>
+            </w:r>
           </w:p>
         </w:tc>
         <w:tc>
@@ -22826,23 +22574,7 @@
                 <w:sz w:val="20"/>
                 <w:lang w:val="en-US"/>
               </w:rPr>
-              <w:t xml:space="preserve"> </w:t>
-            </w:r>
-            <w:proofErr w:type="spellStart"/>
-            <w:r>
-              <w:rPr>
-                <w:sz w:val="20"/>
-                <w:lang w:val="en-US"/>
-              </w:rPr>
-              <w:t>ft</w:t>
-            </w:r>
-            <w:proofErr w:type="spellEnd"/>
-            <w:r>
-              <w:rPr>
-                <w:sz w:val="20"/>
-                <w:lang w:val="en-US"/>
-              </w:rPr>
-              <w:t xml:space="preserve"> </w:t>
+              <w:t xml:space="preserve"> ft </w:t>
             </w:r>
             <w:r>
               <w:rPr>
@@ -23269,17 +23001,8 @@
                 <w:sz w:val="20"/>
                 <w:lang w:val="en-US"/>
               </w:rPr>
-              <w:t xml:space="preserve">30 </w:t>
-            </w:r>
-            <w:proofErr w:type="spellStart"/>
-            <w:r>
-              <w:rPr>
-                <w:sz w:val="20"/>
-                <w:lang w:val="en-US"/>
-              </w:rPr>
-              <w:t>ft</w:t>
-            </w:r>
-            <w:proofErr w:type="spellEnd"/>
+              <w:t>30 ft</w:t>
+            </w:r>
           </w:p>
         </w:tc>
         <w:tc>
@@ -24212,23 +23935,7 @@
                 <w:sz w:val="20"/>
                 <w:lang w:val="en-US"/>
               </w:rPr>
-              <w:t xml:space="preserve">10 </w:t>
-            </w:r>
-            <w:proofErr w:type="spellStart"/>
-            <w:r>
-              <w:rPr>
-                <w:sz w:val="20"/>
-                <w:lang w:val="en-US"/>
-              </w:rPr>
-              <w:t>ft</w:t>
-            </w:r>
-            <w:proofErr w:type="spellEnd"/>
-            <w:r>
-              <w:rPr>
-                <w:sz w:val="20"/>
-                <w:lang w:val="en-US"/>
-              </w:rPr>
-              <w:t xml:space="preserve"> radius</w:t>
+              <w:t>10 ft radius</w:t>
             </w:r>
           </w:p>
         </w:tc>
@@ -24650,17 +24357,8 @@
                 <w:sz w:val="20"/>
                 <w:lang w:val="en-US"/>
               </w:rPr>
-              <w:t xml:space="preserve">30 </w:t>
-            </w:r>
-            <w:proofErr w:type="spellStart"/>
-            <w:r>
-              <w:rPr>
-                <w:sz w:val="20"/>
-                <w:lang w:val="en-US"/>
-              </w:rPr>
-              <w:t>ft</w:t>
-            </w:r>
-            <w:proofErr w:type="spellEnd"/>
+              <w:t>30 ft</w:t>
+            </w:r>
           </w:p>
         </w:tc>
         <w:tc>
@@ -25548,17 +25246,8 @@
                 <w:sz w:val="20"/>
                 <w:lang w:val="en-US"/>
               </w:rPr>
-              <w:t xml:space="preserve">30 </w:t>
-            </w:r>
-            <w:proofErr w:type="spellStart"/>
-            <w:r>
-              <w:rPr>
-                <w:sz w:val="20"/>
-                <w:lang w:val="en-US"/>
-              </w:rPr>
-              <w:t>ft</w:t>
-            </w:r>
-            <w:proofErr w:type="spellEnd"/>
+              <w:t>30 ft</w:t>
+            </w:r>
           </w:p>
         </w:tc>
         <w:tc>
@@ -26035,23 +25724,7 @@
                 <w:sz w:val="20"/>
                 <w:lang w:val="en-US"/>
               </w:rPr>
-              <w:t xml:space="preserve">15 </w:t>
-            </w:r>
-            <w:proofErr w:type="spellStart"/>
-            <w:r>
-              <w:rPr>
-                <w:sz w:val="20"/>
-                <w:lang w:val="en-US"/>
-              </w:rPr>
-              <w:t>ft</w:t>
-            </w:r>
-            <w:proofErr w:type="spellEnd"/>
-            <w:r>
-              <w:rPr>
-                <w:sz w:val="20"/>
-                <w:lang w:val="en-US"/>
-              </w:rPr>
-              <w:t xml:space="preserve"> cone</w:t>
+              <w:t>15 ft cone</w:t>
             </w:r>
           </w:p>
         </w:tc>
@@ -26468,17 +26141,8 @@
                 <w:sz w:val="20"/>
                 <w:lang w:val="en-US"/>
               </w:rPr>
-              <w:t xml:space="preserve">60 </w:t>
-            </w:r>
-            <w:proofErr w:type="spellStart"/>
-            <w:r>
-              <w:rPr>
-                <w:sz w:val="20"/>
-                <w:lang w:val="en-US"/>
-              </w:rPr>
-              <w:t>ft</w:t>
-            </w:r>
-            <w:proofErr w:type="spellEnd"/>
+              <w:t>60 ft</w:t>
+            </w:r>
           </w:p>
         </w:tc>
         <w:tc>
@@ -26925,17 +26589,8 @@
                 <w:sz w:val="20"/>
                 <w:lang w:val="en-US"/>
               </w:rPr>
-              <w:t xml:space="preserve">60 </w:t>
-            </w:r>
-            <w:proofErr w:type="spellStart"/>
-            <w:r>
-              <w:rPr>
-                <w:sz w:val="20"/>
-                <w:lang w:val="en-US"/>
-              </w:rPr>
-              <w:t>ft</w:t>
-            </w:r>
-            <w:proofErr w:type="spellEnd"/>
+              <w:t>60 ft</w:t>
+            </w:r>
           </w:p>
         </w:tc>
         <w:tc>
@@ -27848,17 +27503,8 @@
                 <w:sz w:val="20"/>
                 <w:lang w:val="en-US"/>
               </w:rPr>
-              <w:t xml:space="preserve">120 </w:t>
-            </w:r>
-            <w:proofErr w:type="spellStart"/>
-            <w:r>
-              <w:rPr>
-                <w:sz w:val="20"/>
-                <w:lang w:val="en-US"/>
-              </w:rPr>
-              <w:t>ft</w:t>
-            </w:r>
-            <w:proofErr w:type="spellEnd"/>
+              <w:t>120 ft</w:t>
+            </w:r>
           </w:p>
         </w:tc>
         <w:tc>
@@ -28308,17 +27954,8 @@
                 <w:sz w:val="20"/>
                 <w:lang w:val="en-US"/>
               </w:rPr>
-              <w:t xml:space="preserve">30 </w:t>
-            </w:r>
-            <w:proofErr w:type="spellStart"/>
-            <w:r>
-              <w:rPr>
-                <w:sz w:val="20"/>
-                <w:lang w:val="en-US"/>
-              </w:rPr>
-              <w:t>ft</w:t>
-            </w:r>
-            <w:proofErr w:type="spellEnd"/>
+              <w:t>30 ft</w:t>
+            </w:r>
           </w:p>
         </w:tc>
         <w:tc>
@@ -28765,17 +28402,8 @@
                 <w:sz w:val="20"/>
                 <w:lang w:val="en-US"/>
               </w:rPr>
-              <w:t xml:space="preserve">90 </w:t>
-            </w:r>
-            <w:proofErr w:type="spellStart"/>
-            <w:r>
-              <w:rPr>
-                <w:sz w:val="20"/>
-                <w:lang w:val="en-US"/>
-              </w:rPr>
-              <w:t>ft</w:t>
-            </w:r>
-            <w:proofErr w:type="spellEnd"/>
+              <w:t>90 ft</w:t>
+            </w:r>
           </w:p>
         </w:tc>
         <w:tc>
@@ -29269,23 +28897,7 @@
                 <w:sz w:val="20"/>
                 <w:lang w:val="en-US"/>
               </w:rPr>
-              <w:t xml:space="preserve">15 </w:t>
-            </w:r>
-            <w:proofErr w:type="spellStart"/>
-            <w:r>
-              <w:rPr>
-                <w:sz w:val="20"/>
-                <w:lang w:val="en-US"/>
-              </w:rPr>
-              <w:t>ft</w:t>
-            </w:r>
-            <w:proofErr w:type="spellEnd"/>
-            <w:r>
-              <w:rPr>
-                <w:sz w:val="20"/>
-                <w:lang w:val="en-US"/>
-              </w:rPr>
-              <w:t xml:space="preserve"> cone</w:t>
+              <w:t>15 ft cone</w:t>
             </w:r>
           </w:p>
         </w:tc>
@@ -29727,17 +29339,8 @@
                 <w:sz w:val="20"/>
                 <w:lang w:val="en-US"/>
               </w:rPr>
-              <w:t xml:space="preserve">60 </w:t>
-            </w:r>
-            <w:proofErr w:type="spellStart"/>
-            <w:r>
-              <w:rPr>
-                <w:sz w:val="20"/>
-                <w:lang w:val="en-US"/>
-              </w:rPr>
-              <w:t>ft</w:t>
-            </w:r>
-            <w:proofErr w:type="spellEnd"/>
+              <w:t>60 ft</w:t>
+            </w:r>
           </w:p>
         </w:tc>
         <w:tc>
@@ -30182,17 +29785,8 @@
                 <w:sz w:val="20"/>
                 <w:lang w:val="en-US"/>
               </w:rPr>
-              <w:t xml:space="preserve">30 </w:t>
-            </w:r>
-            <w:proofErr w:type="spellStart"/>
-            <w:r>
-              <w:rPr>
-                <w:sz w:val="20"/>
-                <w:lang w:val="en-US"/>
-              </w:rPr>
-              <w:t>ft</w:t>
-            </w:r>
-            <w:proofErr w:type="spellEnd"/>
+              <w:t>30 ft</w:t>
+            </w:r>
           </w:p>
         </w:tc>
         <w:tc>
@@ -31105,209 +30699,191 @@
                 <w:sz w:val="20"/>
                 <w:lang w:val="en-US"/>
               </w:rPr>
-              <w:t xml:space="preserve">30 </w:t>
-            </w:r>
+              <w:t>30 ft</w:t>
+            </w:r>
+          </w:p>
+        </w:tc>
+        <w:tc>
+          <w:tcPr>
+            <w:tcW w:w="451" w:type="pct"/>
+            <w:tcBorders>
+              <w:top w:val="nil"/>
+              <w:left w:val="nil"/>
+              <w:bottom w:val="nil"/>
+              <w:right w:val="nil"/>
+            </w:tcBorders>
+            <w:shd w:val="clear" w:color="auto" w:fill="9BECFF"/>
+            <w:vAlign w:val="center"/>
+          </w:tcPr>
+          <w:p>
+            <w:pPr>
+              <w:jc w:val="center"/>
+              <w:rPr>
+                <w:sz w:val="20"/>
+                <w:lang w:val="en-US"/>
+              </w:rPr>
+            </w:pPr>
+            <w:r>
+              <w:rPr>
+                <w:sz w:val="20"/>
+                <w:lang w:val="en-US"/>
+              </w:rPr>
+              <w:t>see book</w:t>
+            </w:r>
+          </w:p>
+        </w:tc>
+        <w:tc>
+          <w:tcPr>
+            <w:tcW w:w="318" w:type="pct"/>
+            <w:tcBorders>
+              <w:top w:val="nil"/>
+              <w:left w:val="nil"/>
+              <w:bottom w:val="nil"/>
+              <w:right w:val="nil"/>
+            </w:tcBorders>
+            <w:shd w:val="clear" w:color="auto" w:fill="9BECFF"/>
+            <w:vAlign w:val="center"/>
+          </w:tcPr>
+          <w:p>
+            <w:pPr>
+              <w:jc w:val="center"/>
+              <w:rPr>
+                <w:sz w:val="20"/>
+                <w:lang w:val="en-US"/>
+              </w:rPr>
+            </w:pPr>
+            <w:r>
+              <w:rPr>
+                <w:sz w:val="20"/>
+                <w:lang w:val="en-US"/>
+              </w:rPr>
+              <w:t>-</w:t>
+            </w:r>
+          </w:p>
+        </w:tc>
+        <w:tc>
+          <w:tcPr>
+            <w:tcW w:w="226" w:type="pct"/>
+            <w:tcBorders>
+              <w:top w:val="nil"/>
+              <w:left w:val="nil"/>
+              <w:bottom w:val="nil"/>
+              <w:right w:val="nil"/>
+            </w:tcBorders>
+            <w:shd w:val="clear" w:color="auto" w:fill="9BECFF"/>
+            <w:vAlign w:val="center"/>
+          </w:tcPr>
+          <w:p>
+            <w:pPr>
+              <w:jc w:val="center"/>
+              <w:rPr>
+                <w:sz w:val="20"/>
+                <w:lang w:val="en-US"/>
+              </w:rPr>
+            </w:pPr>
+            <w:r>
+              <w:rPr>
+                <w:sz w:val="20"/>
+                <w:lang w:val="en-US"/>
+              </w:rPr>
+              <w:t>-</w:t>
+            </w:r>
+          </w:p>
+        </w:tc>
+        <w:tc>
+          <w:tcPr>
+            <w:tcW w:w="272" w:type="pct"/>
+            <w:tcBorders>
+              <w:top w:val="nil"/>
+              <w:left w:val="nil"/>
+              <w:bottom w:val="nil"/>
+              <w:right w:val="nil"/>
+            </w:tcBorders>
+            <w:shd w:val="clear" w:color="auto" w:fill="9BECFF"/>
+            <w:vAlign w:val="center"/>
+          </w:tcPr>
+          <w:p>
+            <w:pPr>
+              <w:jc w:val="center"/>
+              <w:rPr>
+                <w:sz w:val="20"/>
+                <w:lang w:val="en-US"/>
+              </w:rPr>
+            </w:pPr>
+            <w:r>
+              <w:rPr>
+                <w:sz w:val="20"/>
+                <w:lang w:val="en-US"/>
+              </w:rPr>
+              <w:t>-</w:t>
+            </w:r>
+          </w:p>
+        </w:tc>
+        <w:tc>
+          <w:tcPr>
+            <w:tcW w:w="315" w:type="pct"/>
+            <w:tcBorders>
+              <w:top w:val="nil"/>
+              <w:left w:val="nil"/>
+              <w:bottom w:val="nil"/>
+              <w:right w:val="nil"/>
+            </w:tcBorders>
+            <w:shd w:val="clear" w:color="auto" w:fill="9BECFF"/>
+            <w:vAlign w:val="center"/>
+          </w:tcPr>
+          <w:p>
+            <w:pPr>
+              <w:jc w:val="center"/>
+              <w:rPr>
+                <w:sz w:val="20"/>
+                <w:lang w:val="en-US"/>
+              </w:rPr>
+            </w:pPr>
+            <w:r>
+              <w:rPr>
+                <w:sz w:val="20"/>
+                <w:lang w:val="en-US"/>
+              </w:rPr>
+              <w:t>-</w:t>
+            </w:r>
+          </w:p>
+        </w:tc>
+        <w:tc>
+          <w:tcPr>
+            <w:tcW w:w="226" w:type="pct"/>
+            <w:tcBorders>
+              <w:top w:val="nil"/>
+              <w:left w:val="nil"/>
+              <w:bottom w:val="nil"/>
+              <w:right w:val="nil"/>
+            </w:tcBorders>
+            <w:shd w:val="clear" w:color="auto" w:fill="9BECFF"/>
+            <w:vAlign w:val="center"/>
+          </w:tcPr>
+          <w:p>
+            <w:pPr>
+              <w:jc w:val="center"/>
+              <w:rPr>
+                <w:sz w:val="20"/>
+                <w:lang w:val="en-US"/>
+              </w:rPr>
+            </w:pPr>
             <w:proofErr w:type="spellStart"/>
             <w:r>
               <w:rPr>
                 <w:sz w:val="20"/>
                 <w:lang w:val="en-US"/>
               </w:rPr>
-              <w:t>ft</w:t>
+              <w:t>Cj</w:t>
             </w:r>
             <w:proofErr w:type="spellEnd"/>
-          </w:p>
-        </w:tc>
-        <w:tc>
-          <w:tcPr>
-            <w:tcW w:w="451" w:type="pct"/>
-            <w:tcBorders>
-              <w:top w:val="nil"/>
-              <w:left w:val="nil"/>
-              <w:bottom w:val="nil"/>
-              <w:right w:val="nil"/>
-            </w:tcBorders>
-            <w:shd w:val="clear" w:color="auto" w:fill="9BECFF"/>
-            <w:vAlign w:val="center"/>
-          </w:tcPr>
-          <w:p>
-            <w:pPr>
-              <w:jc w:val="center"/>
-              <w:rPr>
-                <w:sz w:val="20"/>
-                <w:lang w:val="en-US"/>
-              </w:rPr>
-            </w:pPr>
-            <w:r>
-              <w:rPr>
-                <w:sz w:val="20"/>
-                <w:lang w:val="en-US"/>
-              </w:rPr>
-              <w:t>see book</w:t>
-            </w:r>
-          </w:p>
-        </w:tc>
-        <w:tc>
-          <w:tcPr>
-            <w:tcW w:w="318" w:type="pct"/>
-            <w:tcBorders>
-              <w:top w:val="nil"/>
-              <w:left w:val="nil"/>
-              <w:bottom w:val="nil"/>
-              <w:right w:val="nil"/>
-            </w:tcBorders>
-            <w:shd w:val="clear" w:color="auto" w:fill="9BECFF"/>
-            <w:vAlign w:val="center"/>
-          </w:tcPr>
-          <w:p>
-            <w:pPr>
-              <w:jc w:val="center"/>
-              <w:rPr>
-                <w:sz w:val="20"/>
-                <w:lang w:val="en-US"/>
-              </w:rPr>
-            </w:pPr>
-            <w:r>
-              <w:rPr>
-                <w:sz w:val="20"/>
-                <w:lang w:val="en-US"/>
-              </w:rPr>
-              <w:t>-</w:t>
-            </w:r>
-          </w:p>
-        </w:tc>
-        <w:tc>
-          <w:tcPr>
-            <w:tcW w:w="226" w:type="pct"/>
-            <w:tcBorders>
-              <w:top w:val="nil"/>
-              <w:left w:val="nil"/>
-              <w:bottom w:val="nil"/>
-              <w:right w:val="nil"/>
-            </w:tcBorders>
-            <w:shd w:val="clear" w:color="auto" w:fill="9BECFF"/>
-            <w:vAlign w:val="center"/>
-          </w:tcPr>
-          <w:p>
-            <w:pPr>
-              <w:jc w:val="center"/>
-              <w:rPr>
-                <w:sz w:val="20"/>
-                <w:lang w:val="en-US"/>
-              </w:rPr>
-            </w:pPr>
-            <w:r>
-              <w:rPr>
-                <w:sz w:val="20"/>
-                <w:lang w:val="en-US"/>
-              </w:rPr>
-              <w:t>-</w:t>
-            </w:r>
-          </w:p>
-        </w:tc>
-        <w:tc>
-          <w:tcPr>
-            <w:tcW w:w="272" w:type="pct"/>
-            <w:tcBorders>
-              <w:top w:val="nil"/>
-              <w:left w:val="nil"/>
-              <w:bottom w:val="nil"/>
-              <w:right w:val="nil"/>
-            </w:tcBorders>
-            <w:shd w:val="clear" w:color="auto" w:fill="9BECFF"/>
-            <w:vAlign w:val="center"/>
-          </w:tcPr>
-          <w:p>
-            <w:pPr>
-              <w:jc w:val="center"/>
-              <w:rPr>
-                <w:sz w:val="20"/>
-                <w:lang w:val="en-US"/>
-              </w:rPr>
-            </w:pPr>
-            <w:r>
-              <w:rPr>
-                <w:sz w:val="20"/>
-                <w:lang w:val="en-US"/>
-              </w:rPr>
-              <w:t>-</w:t>
-            </w:r>
-          </w:p>
-        </w:tc>
-        <w:tc>
-          <w:tcPr>
-            <w:tcW w:w="315" w:type="pct"/>
-            <w:tcBorders>
-              <w:top w:val="nil"/>
-              <w:left w:val="nil"/>
-              <w:bottom w:val="nil"/>
-              <w:right w:val="nil"/>
-            </w:tcBorders>
-            <w:shd w:val="clear" w:color="auto" w:fill="9BECFF"/>
-            <w:vAlign w:val="center"/>
-          </w:tcPr>
-          <w:p>
-            <w:pPr>
-              <w:jc w:val="center"/>
-              <w:rPr>
-                <w:sz w:val="20"/>
-                <w:lang w:val="en-US"/>
-              </w:rPr>
-            </w:pPr>
-            <w:r>
-              <w:rPr>
-                <w:sz w:val="20"/>
-                <w:lang w:val="en-US"/>
-              </w:rPr>
-              <w:t>-</w:t>
-            </w:r>
-          </w:p>
-        </w:tc>
-        <w:tc>
-          <w:tcPr>
-            <w:tcW w:w="226" w:type="pct"/>
-            <w:tcBorders>
-              <w:top w:val="nil"/>
-              <w:left w:val="nil"/>
-              <w:bottom w:val="nil"/>
-              <w:right w:val="nil"/>
-            </w:tcBorders>
-            <w:shd w:val="clear" w:color="auto" w:fill="9BECFF"/>
-            <w:vAlign w:val="center"/>
-          </w:tcPr>
-          <w:p>
-            <w:pPr>
-              <w:jc w:val="center"/>
-              <w:rPr>
-                <w:sz w:val="20"/>
-                <w:lang w:val="en-US"/>
-              </w:rPr>
-            </w:pPr>
-            <w:proofErr w:type="spellStart"/>
-            <w:r>
-              <w:rPr>
-                <w:sz w:val="20"/>
-                <w:lang w:val="en-US"/>
-              </w:rPr>
-              <w:t>Cj</w:t>
-            </w:r>
-            <w:proofErr w:type="spellEnd"/>
-            <w:r>
-              <w:rPr>
-                <w:sz w:val="20"/>
-                <w:lang w:val="en-US"/>
-              </w:rPr>
-              <w:t>/</w:t>
-            </w:r>
-            <w:proofErr w:type="spellStart"/>
-            <w:r>
-              <w:rPr>
-                <w:sz w:val="20"/>
-                <w:lang w:val="en-US"/>
-              </w:rPr>
-              <w:t>Tr</w:t>
-            </w:r>
-            <w:proofErr w:type="spellEnd"/>
+            <w:r>
+              <w:rPr>
+                <w:sz w:val="20"/>
+                <w:lang w:val="en-US"/>
+              </w:rPr>
+              <w:t>/Tr</w:t>
+            </w:r>
           </w:p>
         </w:tc>
         <w:tc>
@@ -31917,6 +31493,13 @@
                 <w:lang w:val="en-US"/>
               </w:rPr>
             </w:pPr>
+            <w:r>
+              <w:rPr>
+                <w:sz w:val="20"/>
+                <w:lang w:val="en-US"/>
+              </w:rPr>
+              <w:t>1</w:t>
+            </w:r>
           </w:p>
         </w:tc>
         <w:tc>
@@ -31939,6 +31522,15 @@
                 <w:lang w:val="en-US"/>
               </w:rPr>
             </w:pPr>
+            <w:proofErr w:type="spellStart"/>
+            <w:r>
+              <w:rPr>
+                <w:sz w:val="20"/>
+                <w:lang w:val="en-US"/>
+              </w:rPr>
+              <w:t>Cb</w:t>
+            </w:r>
+            <w:proofErr w:type="spellEnd"/>
           </w:p>
         </w:tc>
         <w:tc>
@@ -31960,6 +31552,28 @@
                 <w:lang w:val="en-US"/>
               </w:rPr>
             </w:pPr>
+            <w:r>
+              <w:rPr>
+                <w:sz w:val="20"/>
+                <w:lang w:val="en-US"/>
+              </w:rPr>
+              <w:t xml:space="preserve">Detect Evil </w:t>
+            </w:r>
+            <w:r>
+              <w:rPr>
+                <w:b/>
+                <w:sz w:val="20"/>
+                <w:lang w:val="en-US"/>
+              </w:rPr>
+              <w:t>or</w:t>
+            </w:r>
+            <w:r>
+              <w:rPr>
+                <w:sz w:val="20"/>
+                <w:lang w:val="en-US"/>
+              </w:rPr>
+              <w:t xml:space="preserve"> Good</w:t>
+            </w:r>
           </w:p>
         </w:tc>
         <w:tc>
@@ -31982,6 +31596,13 @@
                 <w:lang w:val="en-US"/>
               </w:rPr>
             </w:pPr>
+            <w:r>
+              <w:rPr>
+                <w:sz w:val="20"/>
+                <w:lang w:val="en-US"/>
+              </w:rPr>
+              <w:t>-</w:t>
+            </w:r>
           </w:p>
         </w:tc>
         <w:tc>
@@ -32004,6 +31625,13 @@
                 <w:lang w:val="en-US"/>
               </w:rPr>
             </w:pPr>
+            <w:r>
+              <w:rPr>
+                <w:sz w:val="20"/>
+                <w:lang w:val="en-US"/>
+              </w:rPr>
+              <w:t>self</w:t>
+            </w:r>
           </w:p>
         </w:tc>
         <w:tc>
@@ -32026,6 +31654,13 @@
                 <w:lang w:val="en-US"/>
               </w:rPr>
             </w:pPr>
+            <w:r>
+              <w:rPr>
+                <w:sz w:val="20"/>
+                <w:lang w:val="en-US"/>
+              </w:rPr>
+              <w:t>30 ft radius</w:t>
+            </w:r>
           </w:p>
         </w:tc>
         <w:tc>
@@ -32048,6 +31683,13 @@
                 <w:lang w:val="en-US"/>
               </w:rPr>
             </w:pPr>
+            <w:r>
+              <w:rPr>
+                <w:sz w:val="20"/>
+                <w:lang w:val="en-US"/>
+              </w:rPr>
+              <w:t>C. 10min</w:t>
+            </w:r>
           </w:p>
         </w:tc>
         <w:tc>
@@ -32070,6 +31712,15 @@
                 <w:lang w:val="en-US"/>
               </w:rPr>
             </w:pPr>
+            <w:proofErr w:type="spellStart"/>
+            <w:r>
+              <w:rPr>
+                <w:sz w:val="20"/>
+                <w:lang w:val="en-US"/>
+              </w:rPr>
+              <w:t>AoE</w:t>
+            </w:r>
+            <w:proofErr w:type="spellEnd"/>
           </w:p>
         </w:tc>
         <w:tc>
@@ -32092,6 +31743,13 @@
                 <w:lang w:val="en-US"/>
               </w:rPr>
             </w:pPr>
+            <w:r>
+              <w:rPr>
+                <w:sz w:val="20"/>
+                <w:lang w:val="en-US"/>
+              </w:rPr>
+              <w:t>-</w:t>
+            </w:r>
           </w:p>
         </w:tc>
         <w:tc>
@@ -32114,6 +31772,13 @@
                 <w:lang w:val="en-US"/>
               </w:rPr>
             </w:pPr>
+            <w:r>
+              <w:rPr>
+                <w:sz w:val="20"/>
+                <w:lang w:val="en-US"/>
+              </w:rPr>
+              <w:t>-</w:t>
+            </w:r>
           </w:p>
         </w:tc>
         <w:tc>
@@ -32136,6 +31801,15 @@
                 <w:lang w:val="en-US"/>
               </w:rPr>
             </w:pPr>
+            <w:proofErr w:type="spellStart"/>
+            <w:r>
+              <w:rPr>
+                <w:sz w:val="20"/>
+                <w:lang w:val="en-US"/>
+              </w:rPr>
+              <w:t>Div</w:t>
+            </w:r>
+            <w:proofErr w:type="spellEnd"/>
           </w:p>
         </w:tc>
         <w:tc>
@@ -32158,6 +31832,13 @@
                 <w:lang w:val="en-US"/>
               </w:rPr>
             </w:pPr>
+            <w:r>
+              <w:rPr>
+                <w:sz w:val="20"/>
+                <w:lang w:val="en-US"/>
+              </w:rPr>
+              <w:t>-</w:t>
+            </w:r>
           </w:p>
         </w:tc>
         <w:tc>
@@ -32181,6 +31862,14 @@
                 <w:lang w:val="en-US"/>
               </w:rPr>
             </w:pPr>
+            <w:r>
+              <w:rPr>
+                <w:sz w:val="16"/>
+                <w:szCs w:val="20"/>
+                <w:lang w:val="en-US"/>
+              </w:rPr>
+              <w:t>C, P</w:t>
+            </w:r>
           </w:p>
         </w:tc>
         <w:tc>
@@ -32204,6 +31893,14 @@
                 <w:lang w:val="en-US"/>
               </w:rPr>
             </w:pPr>
+            <w:r>
+              <w:rPr>
+                <w:sz w:val="16"/>
+                <w:szCs w:val="20"/>
+                <w:lang w:val="en-US"/>
+              </w:rPr>
+              <w:t>V, S</w:t>
+            </w:r>
           </w:p>
         </w:tc>
         <w:tc>
@@ -32226,6 +31923,16 @@
                 <w:lang w:val="en-US"/>
               </w:rPr>
             </w:pPr>
+            <w:r>
+              <w:rPr>
+                <w:sz w:val="16"/>
+                <w:szCs w:val="20"/>
+                <w:lang w:val="en-US"/>
+              </w:rPr>
+              <w:t>-</w:t>
+            </w:r>
+            <w:bookmarkStart w:id="0" w:name="_GoBack"/>
+            <w:bookmarkEnd w:id="0"/>
           </w:p>
         </w:tc>
       </w:tr>
@@ -32361,8 +32068,6 @@
                 <w:lang w:val="en-US"/>
               </w:rPr>
             </w:pPr>
-            <w:bookmarkStart w:id="0" w:name="_GoBack"/>
-            <w:bookmarkEnd w:id="0"/>
           </w:p>
         </w:tc>
         <w:tc>
@@ -34588,7 +34293,7 @@
 </file>
 
 <file path=word/styles.xml><?xml version="1.0" encoding="utf-8"?>
-<w:styles xmlns:mc="http://schemas.openxmlformats.org/markup-compatibility/2006" xmlns:r="http://schemas.openxmlformats.org/officeDocument/2006/relationships" xmlns:w="http://schemas.openxmlformats.org/wordprocessingml/2006/main" xmlns:w14="http://schemas.microsoft.com/office/word/2010/wordml" mc:Ignorable="w14">
+<w:styles xmlns:mc="http://schemas.openxmlformats.org/markup-compatibility/2006" xmlns:r="http://schemas.openxmlformats.org/officeDocument/2006/relationships" xmlns:w="http://schemas.openxmlformats.org/wordprocessingml/2006/main" xmlns:w14="http://schemas.microsoft.com/office/word/2010/wordml" xmlns:w15="http://schemas.microsoft.com/office/word/2012/wordml" xmlns:w16cid="http://schemas.microsoft.com/office/word/2016/wordml/cid" xmlns:w16se="http://schemas.microsoft.com/office/word/2015/wordml/symex" mc:Ignorable="w14 w15 w16se w16cid">
   <w:docDefaults>
     <w:rPrDefault>
       <w:rPr>
@@ -34604,144 +34309,382 @@
       </w:pPr>
     </w:pPrDefault>
   </w:docDefaults>
-  <w:latentStyles w:defLockedState="0" w:defUIPriority="99" w:defSemiHidden="1" w:defUnhideWhenUsed="1" w:defQFormat="0" w:count="267">
-    <w:lsdException w:name="Normal" w:semiHidden="0" w:uiPriority="0" w:unhideWhenUsed="0" w:qFormat="1"/>
-    <w:lsdException w:name="heading 1" w:semiHidden="0" w:uiPriority="9" w:unhideWhenUsed="0" w:qFormat="1"/>
-    <w:lsdException w:name="heading 2" w:uiPriority="9" w:qFormat="1"/>
-    <w:lsdException w:name="heading 3" w:uiPriority="9" w:qFormat="1"/>
-    <w:lsdException w:name="heading 4" w:uiPriority="9" w:qFormat="1"/>
-    <w:lsdException w:name="heading 5" w:uiPriority="9" w:qFormat="1"/>
-    <w:lsdException w:name="heading 6" w:uiPriority="9" w:qFormat="1"/>
-    <w:lsdException w:name="heading 7" w:uiPriority="9" w:qFormat="1"/>
-    <w:lsdException w:name="heading 8" w:uiPriority="9" w:qFormat="1"/>
-    <w:lsdException w:name="heading 9" w:uiPriority="9" w:qFormat="1"/>
-    <w:lsdException w:name="toc 1" w:uiPriority="39"/>
-    <w:lsdException w:name="toc 2" w:uiPriority="39"/>
-    <w:lsdException w:name="toc 3" w:uiPriority="39"/>
-    <w:lsdException w:name="toc 4" w:uiPriority="39"/>
-    <w:lsdException w:name="toc 5" w:uiPriority="39"/>
-    <w:lsdException w:name="toc 6" w:uiPriority="39"/>
-    <w:lsdException w:name="toc 7" w:uiPriority="39"/>
-    <w:lsdException w:name="toc 8" w:uiPriority="39"/>
-    <w:lsdException w:name="toc 9" w:uiPriority="39"/>
-    <w:lsdException w:name="caption" w:uiPriority="35" w:qFormat="1"/>
-    <w:lsdException w:name="Title" w:semiHidden="0" w:uiPriority="10" w:unhideWhenUsed="0" w:qFormat="1"/>
-    <w:lsdException w:name="Default Paragraph Font" w:uiPriority="1"/>
-    <w:lsdException w:name="Subtitle" w:semiHidden="0" w:uiPriority="11" w:unhideWhenUsed="0" w:qFormat="1"/>
-    <w:lsdException w:name="Strong" w:semiHidden="0" w:uiPriority="22" w:unhideWhenUsed="0" w:qFormat="1"/>
-    <w:lsdException w:name="Emphasis" w:semiHidden="0" w:uiPriority="20" w:unhideWhenUsed="0" w:qFormat="1"/>
-    <w:lsdException w:name="Table Grid" w:semiHidden="0" w:uiPriority="59" w:unhideWhenUsed="0"/>
-    <w:lsdException w:name="Placeholder Text" w:unhideWhenUsed="0"/>
-    <w:lsdException w:name="No Spacing" w:semiHidden="0" w:uiPriority="1" w:unhideWhenUsed="0" w:qFormat="1"/>
-    <w:lsdException w:name="Light Shading" w:semiHidden="0" w:uiPriority="60" w:unhideWhenUsed="0"/>
-    <w:lsdException w:name="Light List" w:semiHidden="0" w:uiPriority="61" w:unhideWhenUsed="0"/>
-    <w:lsdException w:name="Light Grid" w:semiHidden="0" w:uiPriority="62" w:unhideWhenUsed="0"/>
-    <w:lsdException w:name="Medium Shading 1" w:semiHidden="0" w:uiPriority="63" w:unhideWhenUsed="0"/>
-    <w:lsdException w:name="Medium Shading 2" w:semiHidden="0" w:uiPriority="64" w:unhideWhenUsed="0"/>
-    <w:lsdException w:name="Medium List 1" w:semiHidden="0" w:uiPriority="65" w:unhideWhenUsed="0"/>
-    <w:lsdException w:name="Medium List 2" w:semiHidden="0" w:uiPriority="66" w:unhideWhenUsed="0"/>
-    <w:lsdException w:name="Medium Grid 1" w:semiHidden="0" w:uiPriority="67" w:unhideWhenUsed="0"/>
-    <w:lsdException w:name="Medium Grid 2" w:semiHidden="0" w:uiPriority="68" w:unhideWhenUsed="0"/>
-    <w:lsdException w:name="Medium Grid 3" w:semiHidden="0" w:uiPriority="69" w:unhideWhenUsed="0"/>
-    <w:lsdException w:name="Dark List" w:semiHidden="0" w:uiPriority="70" w:unhideWhenUsed="0"/>
-    <w:lsdException w:name="Colorful Shading" w:semiHidden="0" w:uiPriority="71" w:unhideWhenUsed="0"/>
-    <w:lsdException w:name="Colorful List" w:semiHidden="0" w:uiPriority="72" w:unhideWhenUsed="0"/>
-    <w:lsdException w:name="Colorful Grid" w:semiHidden="0" w:uiPriority="73" w:unhideWhenUsed="0"/>
-    <w:lsdException w:name="Light Shading Accent 1" w:semiHidden="0" w:uiPriority="60" w:unhideWhenUsed="0"/>
-    <w:lsdException w:name="Light List Accent 1" w:semiHidden="0" w:uiPriority="61" w:unhideWhenUsed="0"/>
-    <w:lsdException w:name="Light Grid Accent 1" w:semiHidden="0" w:uiPriority="62" w:unhideWhenUsed="0"/>
-    <w:lsdException w:name="Medium Shading 1 Accent 1" w:semiHidden="0" w:uiPriority="63" w:unhideWhenUsed="0"/>
-    <w:lsdException w:name="Medium Shading 2 Accent 1" w:semiHidden="0" w:uiPriority="64" w:unhideWhenUsed="0"/>
-    <w:lsdException w:name="Medium List 1 Accent 1" w:semiHidden="0" w:uiPriority="65" w:unhideWhenUsed="0"/>
-    <w:lsdException w:name="Revision" w:unhideWhenUsed="0"/>
-    <w:lsdException w:name="List Paragraph" w:semiHidden="0" w:uiPriority="34" w:unhideWhenUsed="0" w:qFormat="1"/>
-    <w:lsdException w:name="Quote" w:semiHidden="0" w:uiPriority="29" w:unhideWhenUsed="0" w:qFormat="1"/>
-    <w:lsdException w:name="Intense Quote" w:semiHidden="0" w:uiPriority="30" w:unhideWhenUsed="0" w:qFormat="1"/>
-    <w:lsdException w:name="Medium List 2 Accent 1" w:semiHidden="0" w:uiPriority="66" w:unhideWhenUsed="0"/>
-    <w:lsdException w:name="Medium Grid 1 Accent 1" w:semiHidden="0" w:uiPriority="67" w:unhideWhenUsed="0"/>
-    <w:lsdException w:name="Medium Grid 2 Accent 1" w:semiHidden="0" w:uiPriority="68" w:unhideWhenUsed="0"/>
-    <w:lsdException w:name="Medium Grid 3 Accent 1" w:semiHidden="0" w:uiPriority="69" w:unhideWhenUsed="0"/>
-    <w:lsdException w:name="Dark List Accent 1" w:semiHidden="0" w:uiPriority="70" w:unhideWhenUsed="0"/>
-    <w:lsdException w:name="Colorful Shading Accent 1" w:semiHidden="0" w:uiPriority="71" w:unhideWhenUsed="0"/>
-    <w:lsdException w:name="Colorful List Accent 1" w:semiHidden="0" w:uiPriority="72" w:unhideWhenUsed="0"/>
-    <w:lsdException w:name="Colorful Grid Accent 1" w:semiHidden="0" w:uiPriority="73" w:unhideWhenUsed="0"/>
-    <w:lsdException w:name="Light Shading Accent 2" w:semiHidden="0" w:uiPriority="60" w:unhideWhenUsed="0"/>
-    <w:lsdException w:name="Light List Accent 2" w:semiHidden="0" w:uiPriority="61" w:unhideWhenUsed="0"/>
-    <w:lsdException w:name="Light Grid Accent 2" w:semiHidden="0" w:uiPriority="62" w:unhideWhenUsed="0"/>
-    <w:lsdException w:name="Medium Shading 1 Accent 2" w:semiHidden="0" w:uiPriority="63" w:unhideWhenUsed="0"/>
-    <w:lsdException w:name="Medium Shading 2 Accent 2" w:semiHidden="0" w:uiPriority="64" w:unhideWhenUsed="0"/>
-    <w:lsdException w:name="Medium List 1 Accent 2" w:semiHidden="0" w:uiPriority="65" w:unhideWhenUsed="0"/>
-    <w:lsdException w:name="Medium List 2 Accent 2" w:semiHidden="0" w:uiPriority="66" w:unhideWhenUsed="0"/>
-    <w:lsdException w:name="Medium Grid 1 Accent 2" w:semiHidden="0" w:uiPriority="67" w:unhideWhenUsed="0"/>
-    <w:lsdException w:name="Medium Grid 2 Accent 2" w:semiHidden="0" w:uiPriority="68" w:unhideWhenUsed="0"/>
-    <w:lsdException w:name="Medium Grid 3 Accent 2" w:semiHidden="0" w:uiPriority="69" w:unhideWhenUsed="0"/>
-    <w:lsdException w:name="Dark List Accent 2" w:semiHidden="0" w:uiPriority="70" w:unhideWhenUsed="0"/>
-    <w:lsdException w:name="Colorful Shading Accent 2" w:semiHidden="0" w:uiPriority="71" w:unhideWhenUsed="0"/>
-    <w:lsdException w:name="Colorful List Accent 2" w:semiHidden="0" w:uiPriority="72" w:unhideWhenUsed="0"/>
-    <w:lsdException w:name="Colorful Grid Accent 2" w:semiHidden="0" w:uiPriority="73" w:unhideWhenUsed="0"/>
-    <w:lsdException w:name="Light Shading Accent 3" w:semiHidden="0" w:uiPriority="60" w:unhideWhenUsed="0"/>
-    <w:lsdException w:name="Light List Accent 3" w:semiHidden="0" w:uiPriority="61" w:unhideWhenUsed="0"/>
-    <w:lsdException w:name="Light Grid Accent 3" w:semiHidden="0" w:uiPriority="62" w:unhideWhenUsed="0"/>
-    <w:lsdException w:name="Medium Shading 1 Accent 3" w:semiHidden="0" w:uiPriority="63" w:unhideWhenUsed="0"/>
-    <w:lsdException w:name="Medium Shading 2 Accent 3" w:semiHidden="0" w:uiPriority="64" w:unhideWhenUsed="0"/>
-    <w:lsdException w:name="Medium List 1 Accent 3" w:semiHidden="0" w:uiPriority="65" w:unhideWhenUsed="0"/>
-    <w:lsdException w:name="Medium List 2 Accent 3" w:semiHidden="0" w:uiPriority="66" w:unhideWhenUsed="0"/>
-    <w:lsdException w:name="Medium Grid 1 Accent 3" w:semiHidden="0" w:uiPriority="67" w:unhideWhenUsed="0"/>
-    <w:lsdException w:name="Medium Grid 2 Accent 3" w:semiHidden="0" w:uiPriority="68" w:unhideWhenUsed="0"/>
-    <w:lsdException w:name="Medium Grid 3 Accent 3" w:semiHidden="0" w:uiPriority="69" w:unhideWhenUsed="0"/>
-    <w:lsdException w:name="Dark List Accent 3" w:semiHidden="0" w:uiPriority="70" w:unhideWhenUsed="0"/>
-    <w:lsdException w:name="Colorful Shading Accent 3" w:semiHidden="0" w:uiPriority="71" w:unhideWhenUsed="0"/>
-    <w:lsdException w:name="Colorful List Accent 3" w:semiHidden="0" w:uiPriority="72" w:unhideWhenUsed="0"/>
-    <w:lsdException w:name="Colorful Grid Accent 3" w:semiHidden="0" w:uiPriority="73" w:unhideWhenUsed="0"/>
-    <w:lsdException w:name="Light Shading Accent 4" w:semiHidden="0" w:uiPriority="60" w:unhideWhenUsed="0"/>
-    <w:lsdException w:name="Light List Accent 4" w:semiHidden="0" w:uiPriority="61" w:unhideWhenUsed="0"/>
-    <w:lsdException w:name="Light Grid Accent 4" w:semiHidden="0" w:uiPriority="62" w:unhideWhenUsed="0"/>
-    <w:lsdException w:name="Medium Shading 1 Accent 4" w:semiHidden="0" w:uiPriority="63" w:unhideWhenUsed="0"/>
-    <w:lsdException w:name="Medium Shading 2 Accent 4" w:semiHidden="0" w:uiPriority="64" w:unhideWhenUsed="0"/>
-    <w:lsdException w:name="Medium List 1 Accent 4" w:semiHidden="0" w:uiPriority="65" w:unhideWhenUsed="0"/>
-    <w:lsdException w:name="Medium List 2 Accent 4" w:semiHidden="0" w:uiPriority="66" w:unhideWhenUsed="0"/>
-    <w:lsdException w:name="Medium Grid 1 Accent 4" w:semiHidden="0" w:uiPriority="67" w:unhideWhenUsed="0"/>
-    <w:lsdException w:name="Medium Grid 2 Accent 4" w:semiHidden="0" w:uiPriority="68" w:unhideWhenUsed="0"/>
-    <w:lsdException w:name="Medium Grid 3 Accent 4" w:semiHidden="0" w:uiPriority="69" w:unhideWhenUsed="0"/>
-    <w:lsdException w:name="Dark List Accent 4" w:semiHidden="0" w:uiPriority="70" w:unhideWhenUsed="0"/>
-    <w:lsdException w:name="Colorful Shading Accent 4" w:semiHidden="0" w:uiPriority="71" w:unhideWhenUsed="0"/>
-    <w:lsdException w:name="Colorful List Accent 4" w:semiHidden="0" w:uiPriority="72" w:unhideWhenUsed="0"/>
-    <w:lsdException w:name="Colorful Grid Accent 4" w:semiHidden="0" w:uiPriority="73" w:unhideWhenUsed="0"/>
-    <w:lsdException w:name="Light Shading Accent 5" w:semiHidden="0" w:uiPriority="60" w:unhideWhenUsed="0"/>
-    <w:lsdException w:name="Light List Accent 5" w:semiHidden="0" w:uiPriority="61" w:unhideWhenUsed="0"/>
-    <w:lsdException w:name="Light Grid Accent 5" w:semiHidden="0" w:uiPriority="62" w:unhideWhenUsed="0"/>
-    <w:lsdException w:name="Medium Shading 1 Accent 5" w:semiHidden="0" w:uiPriority="63" w:unhideWhenUsed="0"/>
-    <w:lsdException w:name="Medium Shading 2 Accent 5" w:semiHidden="0" w:uiPriority="64" w:unhideWhenUsed="0"/>
-    <w:lsdException w:name="Medium List 1 Accent 5" w:semiHidden="0" w:uiPriority="65" w:unhideWhenUsed="0"/>
-    <w:lsdException w:name="Medium List 2 Accent 5" w:semiHidden="0" w:uiPriority="66" w:unhideWhenUsed="0"/>
-    <w:lsdException w:name="Medium Grid 1 Accent 5" w:semiHidden="0" w:uiPriority="67" w:unhideWhenUsed="0"/>
-    <w:lsdException w:name="Medium Grid 2 Accent 5" w:semiHidden="0" w:uiPriority="68" w:unhideWhenUsed="0"/>
-    <w:lsdException w:name="Medium Grid 3 Accent 5" w:semiHidden="0" w:uiPriority="69" w:unhideWhenUsed="0"/>
-    <w:lsdException w:name="Dark List Accent 5" w:semiHidden="0" w:uiPriority="70" w:unhideWhenUsed="0"/>
-    <w:lsdException w:name="Colorful Shading Accent 5" w:semiHidden="0" w:uiPriority="71" w:unhideWhenUsed="0"/>
-    <w:lsdException w:name="Colorful List Accent 5" w:semiHidden="0" w:uiPriority="72" w:unhideWhenUsed="0"/>
-    <w:lsdException w:name="Colorful Grid Accent 5" w:semiHidden="0" w:uiPriority="73" w:unhideWhenUsed="0"/>
-    <w:lsdException w:name="Light Shading Accent 6" w:semiHidden="0" w:uiPriority="60" w:unhideWhenUsed="0"/>
-    <w:lsdException w:name="Light List Accent 6" w:semiHidden="0" w:uiPriority="61" w:unhideWhenUsed="0"/>
-    <w:lsdException w:name="Light Grid Accent 6" w:semiHidden="0" w:uiPriority="62" w:unhideWhenUsed="0"/>
-    <w:lsdException w:name="Medium Shading 1 Accent 6" w:semiHidden="0" w:uiPriority="63" w:unhideWhenUsed="0"/>
-    <w:lsdException w:name="Medium Shading 2 Accent 6" w:semiHidden="0" w:uiPriority="64" w:unhideWhenUsed="0"/>
-    <w:lsdException w:name="Medium List 1 Accent 6" w:semiHidden="0" w:uiPriority="65" w:unhideWhenUsed="0"/>
-    <w:lsdException w:name="Medium List 2 Accent 6" w:semiHidden="0" w:uiPriority="66" w:unhideWhenUsed="0"/>
-    <w:lsdException w:name="Medium Grid 1 Accent 6" w:semiHidden="0" w:uiPriority="67" w:unhideWhenUsed="0"/>
-    <w:lsdException w:name="Medium Grid 2 Accent 6" w:semiHidden="0" w:uiPriority="68" w:unhideWhenUsed="0"/>
-    <w:lsdException w:name="Medium Grid 3 Accent 6" w:semiHidden="0" w:uiPriority="69" w:unhideWhenUsed="0"/>
-    <w:lsdException w:name="Dark List Accent 6" w:semiHidden="0" w:uiPriority="70" w:unhideWhenUsed="0"/>
-    <w:lsdException w:name="Colorful Shading Accent 6" w:semiHidden="0" w:uiPriority="71" w:unhideWhenUsed="0"/>
-    <w:lsdException w:name="Colorful List Accent 6" w:semiHidden="0" w:uiPriority="72" w:unhideWhenUsed="0"/>
-    <w:lsdException w:name="Colorful Grid Accent 6" w:semiHidden="0" w:uiPriority="73" w:unhideWhenUsed="0"/>
-    <w:lsdException w:name="Subtle Emphasis" w:semiHidden="0" w:uiPriority="19" w:unhideWhenUsed="0" w:qFormat="1"/>
-    <w:lsdException w:name="Intense Emphasis" w:semiHidden="0" w:uiPriority="21" w:unhideWhenUsed="0" w:qFormat="1"/>
-    <w:lsdException w:name="Subtle Reference" w:semiHidden="0" w:uiPriority="31" w:unhideWhenUsed="0" w:qFormat="1"/>
-    <w:lsdException w:name="Intense Reference" w:semiHidden="0" w:uiPriority="32" w:unhideWhenUsed="0" w:qFormat="1"/>
-    <w:lsdException w:name="Book Title" w:semiHidden="0" w:uiPriority="33" w:unhideWhenUsed="0" w:qFormat="1"/>
-    <w:lsdException w:name="Bibliography" w:uiPriority="37"/>
-    <w:lsdException w:name="TOC Heading" w:uiPriority="39" w:qFormat="1"/>
+  <w:latentStyles w:defLockedState="0" w:defUIPriority="99" w:defSemiHidden="0" w:defUnhideWhenUsed="0" w:defQFormat="0" w:count="375">
+    <w:lsdException w:name="Normal" w:uiPriority="0" w:qFormat="1"/>
+    <w:lsdException w:name="heading 1" w:uiPriority="9" w:qFormat="1"/>
+    <w:lsdException w:name="heading 2" w:semiHidden="1" w:uiPriority="9" w:unhideWhenUsed="1" w:qFormat="1"/>
+    <w:lsdException w:name="heading 3" w:semiHidden="1" w:uiPriority="9" w:unhideWhenUsed="1" w:qFormat="1"/>
+    <w:lsdException w:name="heading 4" w:semiHidden="1" w:uiPriority="9" w:unhideWhenUsed="1" w:qFormat="1"/>
+    <w:lsdException w:name="heading 5" w:semiHidden="1" w:uiPriority="9" w:unhideWhenUsed="1" w:qFormat="1"/>
+    <w:lsdException w:name="heading 6" w:semiHidden="1" w:uiPriority="9" w:unhideWhenUsed="1" w:qFormat="1"/>
+    <w:lsdException w:name="heading 7" w:semiHidden="1" w:uiPriority="9" w:unhideWhenUsed="1" w:qFormat="1"/>
+    <w:lsdException w:name="heading 8" w:semiHidden="1" w:uiPriority="9" w:unhideWhenUsed="1" w:qFormat="1"/>
+    <w:lsdException w:name="heading 9" w:semiHidden="1" w:uiPriority="9" w:unhideWhenUsed="1" w:qFormat="1"/>
+    <w:lsdException w:name="index 1" w:semiHidden="1" w:unhideWhenUsed="1"/>
+    <w:lsdException w:name="index 2" w:semiHidden="1" w:unhideWhenUsed="1"/>
+    <w:lsdException w:name="index 3" w:semiHidden="1" w:unhideWhenUsed="1"/>
+    <w:lsdException w:name="index 4" w:semiHidden="1" w:unhideWhenUsed="1"/>
+    <w:lsdException w:name="index 5" w:semiHidden="1" w:unhideWhenUsed="1"/>
+    <w:lsdException w:name="index 6" w:semiHidden="1" w:unhideWhenUsed="1"/>
+    <w:lsdException w:name="index 7" w:semiHidden="1" w:unhideWhenUsed="1"/>
+    <w:lsdException w:name="index 8" w:semiHidden="1" w:unhideWhenUsed="1"/>
+    <w:lsdException w:name="index 9" w:semiHidden="1" w:unhideWhenUsed="1"/>
+    <w:lsdException w:name="toc 1" w:semiHidden="1" w:uiPriority="39" w:unhideWhenUsed="1"/>
+    <w:lsdException w:name="toc 2" w:semiHidden="1" w:uiPriority="39" w:unhideWhenUsed="1"/>
+    <w:lsdException w:name="toc 3" w:semiHidden="1" w:uiPriority="39" w:unhideWhenUsed="1"/>
+    <w:lsdException w:name="toc 4" w:semiHidden="1" w:uiPriority="39" w:unhideWhenUsed="1"/>
+    <w:lsdException w:name="toc 5" w:semiHidden="1" w:uiPriority="39" w:unhideWhenUsed="1"/>
+    <w:lsdException w:name="toc 6" w:semiHidden="1" w:uiPriority="39" w:unhideWhenUsed="1"/>
+    <w:lsdException w:name="toc 7" w:semiHidden="1" w:uiPriority="39" w:unhideWhenUsed="1"/>
+    <w:lsdException w:name="toc 8" w:semiHidden="1" w:uiPriority="39" w:unhideWhenUsed="1"/>
+    <w:lsdException w:name="toc 9" w:semiHidden="1" w:uiPriority="39" w:unhideWhenUsed="1"/>
+    <w:lsdException w:name="Normal Indent" w:semiHidden="1" w:unhideWhenUsed="1"/>
+    <w:lsdException w:name="footnote text" w:semiHidden="1" w:unhideWhenUsed="1"/>
+    <w:lsdException w:name="annotation text" w:semiHidden="1" w:unhideWhenUsed="1"/>
+    <w:lsdException w:name="header" w:semiHidden="1" w:unhideWhenUsed="1"/>
+    <w:lsdException w:name="footer" w:semiHidden="1" w:unhideWhenUsed="1"/>
+    <w:lsdException w:name="index heading" w:semiHidden="1" w:unhideWhenUsed="1"/>
+    <w:lsdException w:name="caption" w:semiHidden="1" w:uiPriority="35" w:unhideWhenUsed="1" w:qFormat="1"/>
+    <w:lsdException w:name="table of figures" w:semiHidden="1" w:unhideWhenUsed="1"/>
+    <w:lsdException w:name="envelope address" w:semiHidden="1" w:unhideWhenUsed="1"/>
+    <w:lsdException w:name="envelope return" w:semiHidden="1" w:unhideWhenUsed="1"/>
+    <w:lsdException w:name="footnote reference" w:semiHidden="1" w:unhideWhenUsed="1"/>
+    <w:lsdException w:name="annotation reference" w:semiHidden="1" w:unhideWhenUsed="1"/>
+    <w:lsdException w:name="line number" w:semiHidden="1" w:unhideWhenUsed="1"/>
+    <w:lsdException w:name="page number" w:semiHidden="1" w:unhideWhenUsed="1"/>
+    <w:lsdException w:name="endnote reference" w:semiHidden="1" w:unhideWhenUsed="1"/>
+    <w:lsdException w:name="endnote text" w:semiHidden="1" w:unhideWhenUsed="1"/>
+    <w:lsdException w:name="table of authorities" w:semiHidden="1" w:unhideWhenUsed="1"/>
+    <w:lsdException w:name="macro" w:semiHidden="1" w:unhideWhenUsed="1"/>
+    <w:lsdException w:name="toa heading" w:semiHidden="1" w:unhideWhenUsed="1"/>
+    <w:lsdException w:name="List" w:semiHidden="1" w:unhideWhenUsed="1"/>
+    <w:lsdException w:name="List Bullet" w:semiHidden="1" w:unhideWhenUsed="1"/>
+    <w:lsdException w:name="List Number" w:semiHidden="1" w:unhideWhenUsed="1"/>
+    <w:lsdException w:name="List 2" w:semiHidden="1" w:unhideWhenUsed="1"/>
+    <w:lsdException w:name="List 3" w:semiHidden="1" w:unhideWhenUsed="1"/>
+    <w:lsdException w:name="List 4" w:semiHidden="1" w:unhideWhenUsed="1"/>
+    <w:lsdException w:name="List 5" w:semiHidden="1" w:unhideWhenUsed="1"/>
+    <w:lsdException w:name="List Bullet 2" w:semiHidden="1" w:unhideWhenUsed="1"/>
+    <w:lsdException w:name="List Bullet 3" w:semiHidden="1" w:unhideWhenUsed="1"/>
+    <w:lsdException w:name="List Bullet 4" w:semiHidden="1" w:unhideWhenUsed="1"/>
+    <w:lsdException w:name="List Bullet 5" w:semiHidden="1" w:unhideWhenUsed="1"/>
+    <w:lsdException w:name="List Number 2" w:semiHidden="1" w:unhideWhenUsed="1"/>
+    <w:lsdException w:name="List Number 3" w:semiHidden="1" w:unhideWhenUsed="1"/>
+    <w:lsdException w:name="List Number 4" w:semiHidden="1" w:unhideWhenUsed="1"/>
+    <w:lsdException w:name="List Number 5" w:semiHidden="1" w:unhideWhenUsed="1"/>
+    <w:lsdException w:name="Title" w:uiPriority="10" w:qFormat="1"/>
+    <w:lsdException w:name="Closing" w:semiHidden="1" w:unhideWhenUsed="1"/>
+    <w:lsdException w:name="Signature" w:semiHidden="1" w:unhideWhenUsed="1"/>
+    <w:lsdException w:name="Default Paragraph Font" w:semiHidden="1" w:uiPriority="1" w:unhideWhenUsed="1"/>
+    <w:lsdException w:name="Body Text" w:semiHidden="1" w:unhideWhenUsed="1"/>
+    <w:lsdException w:name="Body Text Indent" w:semiHidden="1" w:unhideWhenUsed="1"/>
+    <w:lsdException w:name="List Continue" w:semiHidden="1" w:unhideWhenUsed="1"/>
+    <w:lsdException w:name="List Continue 2" w:semiHidden="1" w:unhideWhenUsed="1"/>
+    <w:lsdException w:name="List Continue 3" w:semiHidden="1" w:unhideWhenUsed="1"/>
+    <w:lsdException w:name="List Continue 4" w:semiHidden="1" w:unhideWhenUsed="1"/>
+    <w:lsdException w:name="List Continue 5" w:semiHidden="1" w:unhideWhenUsed="1"/>
+    <w:lsdException w:name="Message Header" w:semiHidden="1" w:unhideWhenUsed="1"/>
+    <w:lsdException w:name="Subtitle" w:uiPriority="11" w:qFormat="1"/>
+    <w:lsdException w:name="Salutation" w:semiHidden="1" w:unhideWhenUsed="1"/>
+    <w:lsdException w:name="Date" w:semiHidden="1" w:unhideWhenUsed="1"/>
+    <w:lsdException w:name="Body Text First Indent" w:semiHidden="1" w:unhideWhenUsed="1"/>
+    <w:lsdException w:name="Body Text First Indent 2" w:semiHidden="1" w:unhideWhenUsed="1"/>
+    <w:lsdException w:name="Note Heading" w:semiHidden="1" w:unhideWhenUsed="1"/>
+    <w:lsdException w:name="Body Text 2" w:semiHidden="1" w:unhideWhenUsed="1"/>
+    <w:lsdException w:name="Body Text 3" w:semiHidden="1" w:unhideWhenUsed="1"/>
+    <w:lsdException w:name="Body Text Indent 2" w:semiHidden="1" w:unhideWhenUsed="1"/>
+    <w:lsdException w:name="Body Text Indent 3" w:semiHidden="1" w:unhideWhenUsed="1"/>
+    <w:lsdException w:name="Block Text" w:semiHidden="1" w:unhideWhenUsed="1"/>
+    <w:lsdException w:name="Hyperlink" w:semiHidden="1" w:unhideWhenUsed="1"/>
+    <w:lsdException w:name="FollowedHyperlink" w:semiHidden="1" w:unhideWhenUsed="1"/>
+    <w:lsdException w:name="Strong" w:uiPriority="22" w:qFormat="1"/>
+    <w:lsdException w:name="Emphasis" w:uiPriority="20" w:qFormat="1"/>
+    <w:lsdException w:name="Document Map" w:semiHidden="1" w:unhideWhenUsed="1"/>
+    <w:lsdException w:name="Plain Text" w:semiHidden="1" w:unhideWhenUsed="1"/>
+    <w:lsdException w:name="E-mail Signature" w:semiHidden="1" w:unhideWhenUsed="1"/>
+    <w:lsdException w:name="HTML Top of Form" w:semiHidden="1" w:unhideWhenUsed="1"/>
+    <w:lsdException w:name="HTML Bottom of Form" w:semiHidden="1" w:unhideWhenUsed="1"/>
+    <w:lsdException w:name="Normal (Web)" w:semiHidden="1" w:unhideWhenUsed="1"/>
+    <w:lsdException w:name="HTML Acronym" w:semiHidden="1" w:unhideWhenUsed="1"/>
+    <w:lsdException w:name="HTML Address" w:semiHidden="1" w:unhideWhenUsed="1"/>
+    <w:lsdException w:name="HTML Cite" w:semiHidden="1" w:unhideWhenUsed="1"/>
+    <w:lsdException w:name="HTML Code" w:semiHidden="1" w:unhideWhenUsed="1"/>
+    <w:lsdException w:name="HTML Definition" w:semiHidden="1" w:unhideWhenUsed="1"/>
+    <w:lsdException w:name="HTML Keyboard" w:semiHidden="1" w:unhideWhenUsed="1"/>
+    <w:lsdException w:name="HTML Preformatted" w:semiHidden="1" w:unhideWhenUsed="1"/>
+    <w:lsdException w:name="HTML Sample" w:semiHidden="1" w:unhideWhenUsed="1"/>
+    <w:lsdException w:name="HTML Typewriter" w:semiHidden="1" w:unhideWhenUsed="1"/>
+    <w:lsdException w:name="HTML Variable" w:semiHidden="1" w:unhideWhenUsed="1"/>
+    <w:lsdException w:name="Normal Table" w:semiHidden="1" w:unhideWhenUsed="1"/>
+    <w:lsdException w:name="annotation subject" w:semiHidden="1" w:unhideWhenUsed="1"/>
+    <w:lsdException w:name="No List" w:semiHidden="1" w:unhideWhenUsed="1"/>
+    <w:lsdException w:name="Outline List 1" w:semiHidden="1" w:unhideWhenUsed="1"/>
+    <w:lsdException w:name="Outline List 2" w:semiHidden="1" w:unhideWhenUsed="1"/>
+    <w:lsdException w:name="Outline List 3" w:semiHidden="1" w:unhideWhenUsed="1"/>
+    <w:lsdException w:name="Table Simple 1" w:semiHidden="1" w:unhideWhenUsed="1"/>
+    <w:lsdException w:name="Table Simple 2" w:semiHidden="1" w:unhideWhenUsed="1"/>
+    <w:lsdException w:name="Table Simple 3" w:semiHidden="1" w:unhideWhenUsed="1"/>
+    <w:lsdException w:name="Table Classic 1" w:semiHidden="1" w:unhideWhenUsed="1"/>
+    <w:lsdException w:name="Table Classic 2" w:semiHidden="1" w:unhideWhenUsed="1"/>
+    <w:lsdException w:name="Table Classic 3" w:semiHidden="1" w:unhideWhenUsed="1"/>
+    <w:lsdException w:name="Table Classic 4" w:semiHidden="1" w:unhideWhenUsed="1"/>
+    <w:lsdException w:name="Table Colorful 1" w:semiHidden="1" w:unhideWhenUsed="1"/>
+    <w:lsdException w:name="Table Colorful 2" w:semiHidden="1" w:unhideWhenUsed="1"/>
+    <w:lsdException w:name="Table Colorful 3" w:semiHidden="1" w:unhideWhenUsed="1"/>
+    <w:lsdException w:name="Table Columns 1" w:semiHidden="1" w:unhideWhenUsed="1"/>
+    <w:lsdException w:name="Table Columns 2" w:semiHidden="1" w:unhideWhenUsed="1"/>
+    <w:lsdException w:name="Table Columns 3" w:semiHidden="1" w:unhideWhenUsed="1"/>
+    <w:lsdException w:name="Table Columns 4" w:semiHidden="1" w:unhideWhenUsed="1"/>
+    <w:lsdException w:name="Table Columns 5" w:semiHidden="1" w:unhideWhenUsed="1"/>
+    <w:lsdException w:name="Table Grid 1" w:semiHidden="1" w:unhideWhenUsed="1"/>
+    <w:lsdException w:name="Table Grid 2" w:semiHidden="1" w:unhideWhenUsed="1"/>
+    <w:lsdException w:name="Table Grid 3" w:semiHidden="1" w:unhideWhenUsed="1"/>
+    <w:lsdException w:name="Table Grid 4" w:semiHidden="1" w:unhideWhenUsed="1"/>
+    <w:lsdException w:name="Table Grid 5" w:semiHidden="1" w:unhideWhenUsed="1"/>
+    <w:lsdException w:name="Table Grid 6" w:semiHidden="1" w:unhideWhenUsed="1"/>
+    <w:lsdException w:name="Table Grid 7" w:semiHidden="1" w:unhideWhenUsed="1"/>
+    <w:lsdException w:name="Table Grid 8" w:semiHidden="1" w:unhideWhenUsed="1"/>
+    <w:lsdException w:name="Table List 1" w:semiHidden="1" w:unhideWhenUsed="1"/>
+    <w:lsdException w:name="Table List 2" w:semiHidden="1" w:unhideWhenUsed="1"/>
+    <w:lsdException w:name="Table List 3" w:semiHidden="1" w:unhideWhenUsed="1"/>
+    <w:lsdException w:name="Table List 4" w:semiHidden="1" w:unhideWhenUsed="1"/>
+    <w:lsdException w:name="Table List 5" w:semiHidden="1" w:unhideWhenUsed="1"/>
+    <w:lsdException w:name="Table List 6" w:semiHidden="1" w:unhideWhenUsed="1"/>
+    <w:lsdException w:name="Table List 7" w:semiHidden="1" w:unhideWhenUsed="1"/>
+    <w:lsdException w:name="Table List 8" w:semiHidden="1" w:unhideWhenUsed="1"/>
+    <w:lsdException w:name="Table 3D effects 1" w:semiHidden="1" w:unhideWhenUsed="1"/>
+    <w:lsdException w:name="Table 3D effects 2" w:semiHidden="1" w:unhideWhenUsed="1"/>
+    <w:lsdException w:name="Table 3D effects 3" w:semiHidden="1" w:unhideWhenUsed="1"/>
+    <w:lsdException w:name="Table Contemporary" w:semiHidden="1" w:unhideWhenUsed="1"/>
+    <w:lsdException w:name="Table Elegant" w:semiHidden="1" w:unhideWhenUsed="1"/>
+    <w:lsdException w:name="Table Professional" w:semiHidden="1" w:unhideWhenUsed="1"/>
+    <w:lsdException w:name="Table Subtle 1" w:semiHidden="1" w:unhideWhenUsed="1"/>
+    <w:lsdException w:name="Table Subtle 2" w:semiHidden="1" w:unhideWhenUsed="1"/>
+    <w:lsdException w:name="Table Web 1" w:semiHidden="1" w:unhideWhenUsed="1"/>
+    <w:lsdException w:name="Table Web 2" w:semiHidden="1" w:unhideWhenUsed="1"/>
+    <w:lsdException w:name="Table Web 3" w:semiHidden="1" w:unhideWhenUsed="1"/>
+    <w:lsdException w:name="Balloon Text" w:semiHidden="1" w:unhideWhenUsed="1"/>
+    <w:lsdException w:name="Table Grid" w:semiHidden="1" w:uiPriority="59" w:unhideWhenUsed="1"/>
+    <w:lsdException w:name="Table Theme" w:semiHidden="1" w:unhideWhenUsed="1"/>
+    <w:lsdException w:name="Placeholder Text" w:semiHidden="1"/>
+    <w:lsdException w:name="No Spacing" w:uiPriority="1" w:qFormat="1"/>
+    <w:lsdException w:name="Light Shading" w:uiPriority="60"/>
+    <w:lsdException w:name="Light List" w:uiPriority="61"/>
+    <w:lsdException w:name="Light Grid" w:uiPriority="62"/>
+    <w:lsdException w:name="Medium Shading 1" w:uiPriority="63"/>
+    <w:lsdException w:name="Medium Shading 2" w:uiPriority="64"/>
+    <w:lsdException w:name="Medium List 1" w:uiPriority="65"/>
+    <w:lsdException w:name="Medium List 2" w:uiPriority="66"/>
+    <w:lsdException w:name="Medium Grid 1" w:uiPriority="67"/>
+    <w:lsdException w:name="Medium Grid 2" w:uiPriority="68"/>
+    <w:lsdException w:name="Medium Grid 3" w:uiPriority="69"/>
+    <w:lsdException w:name="Dark List" w:uiPriority="70"/>
+    <w:lsdException w:name="Colorful Shading" w:uiPriority="71"/>
+    <w:lsdException w:name="Colorful List" w:uiPriority="72"/>
+    <w:lsdException w:name="Colorful Grid" w:uiPriority="73"/>
+    <w:lsdException w:name="Light Shading Accent 1" w:uiPriority="60"/>
+    <w:lsdException w:name="Light List Accent 1" w:uiPriority="61"/>
+    <w:lsdException w:name="Light Grid Accent 1" w:uiPriority="62"/>
+    <w:lsdException w:name="Medium Shading 1 Accent 1" w:uiPriority="63"/>
+    <w:lsdException w:name="Medium Shading 2 Accent 1" w:uiPriority="64"/>
+    <w:lsdException w:name="Medium List 1 Accent 1" w:uiPriority="65"/>
+    <w:lsdException w:name="Revision" w:semiHidden="1"/>
+    <w:lsdException w:name="List Paragraph" w:uiPriority="34" w:qFormat="1"/>
+    <w:lsdException w:name="Quote" w:uiPriority="29" w:qFormat="1"/>
+    <w:lsdException w:name="Intense Quote" w:uiPriority="30" w:qFormat="1"/>
+    <w:lsdException w:name="Medium List 2 Accent 1" w:uiPriority="66"/>
+    <w:lsdException w:name="Medium Grid 1 Accent 1" w:uiPriority="67"/>
+    <w:lsdException w:name="Medium Grid 2 Accent 1" w:uiPriority="68"/>
+    <w:lsdException w:name="Medium Grid 3 Accent 1" w:uiPriority="69"/>
+    <w:lsdException w:name="Dark List Accent 1" w:uiPriority="70"/>
+    <w:lsdException w:name="Colorful Shading Accent 1" w:uiPriority="71"/>
+    <w:lsdException w:name="Colorful List Accent 1" w:uiPriority="72"/>
+    <w:lsdException w:name="Colorful Grid Accent 1" w:uiPriority="73"/>
+    <w:lsdException w:name="Light Shading Accent 2" w:uiPriority="60"/>
+    <w:lsdException w:name="Light List Accent 2" w:uiPriority="61"/>
+    <w:lsdException w:name="Light Grid Accent 2" w:uiPriority="62"/>
+    <w:lsdException w:name="Medium Shading 1 Accent 2" w:uiPriority="63"/>
+    <w:lsdException w:name="Medium Shading 2 Accent 2" w:uiPriority="64"/>
+    <w:lsdException w:name="Medium List 1 Accent 2" w:uiPriority="65"/>
+    <w:lsdException w:name="Medium List 2 Accent 2" w:uiPriority="66"/>
+    <w:lsdException w:name="Medium Grid 1 Accent 2" w:uiPriority="67"/>
+    <w:lsdException w:name="Medium Grid 2 Accent 2" w:uiPriority="68"/>
+    <w:lsdException w:name="Medium Grid 3 Accent 2" w:uiPriority="69"/>
+    <w:lsdException w:name="Dark List Accent 2" w:uiPriority="70"/>
+    <w:lsdException w:name="Colorful Shading Accent 2" w:uiPriority="71"/>
+    <w:lsdException w:name="Colorful List Accent 2" w:uiPriority="72"/>
+    <w:lsdException w:name="Colorful Grid Accent 2" w:uiPriority="73"/>
+    <w:lsdException w:name="Light Shading Accent 3" w:uiPriority="60"/>
+    <w:lsdException w:name="Light List Accent 3" w:uiPriority="61"/>
+    <w:lsdException w:name="Light Grid Accent 3" w:uiPriority="62"/>
+    <w:lsdException w:name="Medium Shading 1 Accent 3" w:uiPriority="63"/>
+    <w:lsdException w:name="Medium Shading 2 Accent 3" w:uiPriority="64"/>
+    <w:lsdException w:name="Medium List 1 Accent 3" w:uiPriority="65"/>
+    <w:lsdException w:name="Medium List 2 Accent 3" w:uiPriority="66"/>
+    <w:lsdException w:name="Medium Grid 1 Accent 3" w:uiPriority="67"/>
+    <w:lsdException w:name="Medium Grid 2 Accent 3" w:uiPriority="68"/>
+    <w:lsdException w:name="Medium Grid 3 Accent 3" w:uiPriority="69"/>
+    <w:lsdException w:name="Dark List Accent 3" w:uiPriority="70"/>
+    <w:lsdException w:name="Colorful Shading Accent 3" w:uiPriority="71"/>
+    <w:lsdException w:name="Colorful List Accent 3" w:uiPriority="72"/>
+    <w:lsdException w:name="Colorful Grid Accent 3" w:uiPriority="73"/>
+    <w:lsdException w:name="Light Shading Accent 4" w:uiPriority="60"/>
+    <w:lsdException w:name="Light List Accent 4" w:uiPriority="61"/>
+    <w:lsdException w:name="Light Grid Accent 4" w:uiPriority="62"/>
+    <w:lsdException w:name="Medium Shading 1 Accent 4" w:uiPriority="63"/>
+    <w:lsdException w:name="Medium Shading 2 Accent 4" w:uiPriority="64"/>
+    <w:lsdException w:name="Medium List 1 Accent 4" w:uiPriority="65"/>
+    <w:lsdException w:name="Medium List 2 Accent 4" w:uiPriority="66"/>
+    <w:lsdException w:name="Medium Grid 1 Accent 4" w:uiPriority="67"/>
+    <w:lsdException w:name="Medium Grid 2 Accent 4" w:uiPriority="68"/>
+    <w:lsdException w:name="Medium Grid 3 Accent 4" w:uiPriority="69"/>
+    <w:lsdException w:name="Dark List Accent 4" w:uiPriority="70"/>
+    <w:lsdException w:name="Colorful Shading Accent 4" w:uiPriority="71"/>
+    <w:lsdException w:name="Colorful List Accent 4" w:uiPriority="72"/>
+    <w:lsdException w:name="Colorful Grid Accent 4" w:uiPriority="73"/>
+    <w:lsdException w:name="Light Shading Accent 5" w:uiPriority="60"/>
+    <w:lsdException w:name="Light List Accent 5" w:uiPriority="61"/>
+    <w:lsdException w:name="Light Grid Accent 5" w:uiPriority="62"/>
+    <w:lsdException w:name="Medium Shading 1 Accent 5" w:uiPriority="63"/>
+    <w:lsdException w:name="Medium Shading 2 Accent 5" w:uiPriority="64"/>
+    <w:lsdException w:name="Medium List 1 Accent 5" w:uiPriority="65"/>
+    <w:lsdException w:name="Medium List 2 Accent 5" w:uiPriority="66"/>
+    <w:lsdException w:name="Medium Grid 1 Accent 5" w:uiPriority="67"/>
+    <w:lsdException w:name="Medium Grid 2 Accent 5" w:uiPriority="68"/>
+    <w:lsdException w:name="Medium Grid 3 Accent 5" w:uiPriority="69"/>
+    <w:lsdException w:name="Dark List Accent 5" w:uiPriority="70"/>
+    <w:lsdException w:name="Colorful Shading Accent 5" w:uiPriority="71"/>
+    <w:lsdException w:name="Colorful List Accent 5" w:uiPriority="72"/>
+    <w:lsdException w:name="Colorful Grid Accent 5" w:uiPriority="73"/>
+    <w:lsdException w:name="Light Shading Accent 6" w:uiPriority="60"/>
+    <w:lsdException w:name="Light List Accent 6" w:uiPriority="61"/>
+    <w:lsdException w:name="Light Grid Accent 6" w:uiPriority="62"/>
+    <w:lsdException w:name="Medium Shading 1 Accent 6" w:uiPriority="63"/>
+    <w:lsdException w:name="Medium Shading 2 Accent 6" w:uiPriority="64"/>
+    <w:lsdException w:name="Medium List 1 Accent 6" w:uiPriority="65"/>
+    <w:lsdException w:name="Medium List 2 Accent 6" w:uiPriority="66"/>
+    <w:lsdException w:name="Medium Grid 1 Accent 6" w:uiPriority="67"/>
+    <w:lsdException w:name="Medium Grid 2 Accent 6" w:uiPriority="68"/>
+    <w:lsdException w:name="Medium Grid 3 Accent 6" w:uiPriority="69"/>
+    <w:lsdException w:name="Dark List Accent 6" w:uiPriority="70"/>
+    <w:lsdException w:name="Colorful Shading Accent 6" w:uiPriority="71"/>
+    <w:lsdException w:name="Colorful List Accent 6" w:uiPriority="72"/>
+    <w:lsdException w:name="Colorful Grid Accent 6" w:uiPriority="73"/>
+    <w:lsdException w:name="Subtle Emphasis" w:uiPriority="19" w:qFormat="1"/>
+    <w:lsdException w:name="Intense Emphasis" w:uiPriority="21" w:qFormat="1"/>
+    <w:lsdException w:name="Subtle Reference" w:uiPriority="31" w:qFormat="1"/>
+    <w:lsdException w:name="Intense Reference" w:uiPriority="32" w:qFormat="1"/>
+    <w:lsdException w:name="Book Title" w:uiPriority="33" w:qFormat="1"/>
+    <w:lsdException w:name="Bibliography" w:semiHidden="1" w:uiPriority="37" w:unhideWhenUsed="1"/>
+    <w:lsdException w:name="TOC Heading" w:semiHidden="1" w:uiPriority="39" w:unhideWhenUsed="1" w:qFormat="1"/>
+    <w:lsdException w:name="Plain Table 1" w:uiPriority="41"/>
+    <w:lsdException w:name="Plain Table 2" w:uiPriority="42"/>
+    <w:lsdException w:name="Plain Table 3" w:uiPriority="43"/>
+    <w:lsdException w:name="Plain Table 4" w:uiPriority="44"/>
+    <w:lsdException w:name="Plain Table 5" w:uiPriority="45"/>
+    <w:lsdException w:name="Grid Table Light" w:uiPriority="40"/>
+    <w:lsdException w:name="Grid Table 1 Light" w:uiPriority="46"/>
+    <w:lsdException w:name="Grid Table 2" w:uiPriority="47"/>
+    <w:lsdException w:name="Grid Table 3" w:uiPriority="48"/>
+    <w:lsdException w:name="Grid Table 4" w:uiPriority="49"/>
+    <w:lsdException w:name="Grid Table 5 Dark" w:uiPriority="50"/>
+    <w:lsdException w:name="Grid Table 6 Colorful" w:uiPriority="51"/>
+    <w:lsdException w:name="Grid Table 7 Colorful" w:uiPriority="52"/>
+    <w:lsdException w:name="Grid Table 1 Light Accent 1" w:uiPriority="46"/>
+    <w:lsdException w:name="Grid Table 2 Accent 1" w:uiPriority="47"/>
+    <w:lsdException w:name="Grid Table 3 Accent 1" w:uiPriority="48"/>
+    <w:lsdException w:name="Grid Table 4 Accent 1" w:uiPriority="49"/>
+    <w:lsdException w:name="Grid Table 5 Dark Accent 1" w:uiPriority="50"/>
+    <w:lsdException w:name="Grid Table 6 Colorful Accent 1" w:uiPriority="51"/>
+    <w:lsdException w:name="Grid Table 7 Colorful Accent 1" w:uiPriority="52"/>
+    <w:lsdException w:name="Grid Table 1 Light Accent 2" w:uiPriority="46"/>
+    <w:lsdException w:name="Grid Table 2 Accent 2" w:uiPriority="47"/>
+    <w:lsdException w:name="Grid Table 3 Accent 2" w:uiPriority="48"/>
+    <w:lsdException w:name="Grid Table 4 Accent 2" w:uiPriority="49"/>
+    <w:lsdException w:name="Grid Table 5 Dark Accent 2" w:uiPriority="50"/>
+    <w:lsdException w:name="Grid Table 6 Colorful Accent 2" w:uiPriority="51"/>
+    <w:lsdException w:name="Grid Table 7 Colorful Accent 2" w:uiPriority="52"/>
+    <w:lsdException w:name="Grid Table 1 Light Accent 3" w:uiPriority="46"/>
+    <w:lsdException w:name="Grid Table 2 Accent 3" w:uiPriority="47"/>
+    <w:lsdException w:name="Grid Table 3 Accent 3" w:uiPriority="48"/>
+    <w:lsdException w:name="Grid Table 4 Accent 3" w:uiPriority="49"/>
+    <w:lsdException w:name="Grid Table 5 Dark Accent 3" w:uiPriority="50"/>
+    <w:lsdException w:name="Grid Table 6 Colorful Accent 3" w:uiPriority="51"/>
+    <w:lsdException w:name="Grid Table 7 Colorful Accent 3" w:uiPriority="52"/>
+    <w:lsdException w:name="Grid Table 1 Light Accent 4" w:uiPriority="46"/>
+    <w:lsdException w:name="Grid Table 2 Accent 4" w:uiPriority="47"/>
+    <w:lsdException w:name="Grid Table 3 Accent 4" w:uiPriority="48"/>
+    <w:lsdException w:name="Grid Table 4 Accent 4" w:uiPriority="49"/>
+    <w:lsdException w:name="Grid Table 5 Dark Accent 4" w:uiPriority="50"/>
+    <w:lsdException w:name="Grid Table 6 Colorful Accent 4" w:uiPriority="51"/>
+    <w:lsdException w:name="Grid Table 7 Colorful Accent 4" w:uiPriority="52"/>
+    <w:lsdException w:name="Grid Table 1 Light Accent 5" w:uiPriority="46"/>
+    <w:lsdException w:name="Grid Table 2 Accent 5" w:uiPriority="47"/>
+    <w:lsdException w:name="Grid Table 3 Accent 5" w:uiPriority="48"/>
+    <w:lsdException w:name="Grid Table 4 Accent 5" w:uiPriority="49"/>
+    <w:lsdException w:name="Grid Table 5 Dark Accent 5" w:uiPriority="50"/>
+    <w:lsdException w:name="Grid Table 6 Colorful Accent 5" w:uiPriority="51"/>
+    <w:lsdException w:name="Grid Table 7 Colorful Accent 5" w:uiPriority="52"/>
+    <w:lsdException w:name="Grid Table 1 Light Accent 6" w:uiPriority="46"/>
+    <w:lsdException w:name="Grid Table 2 Accent 6" w:uiPriority="47"/>
+    <w:lsdException w:name="Grid Table 3 Accent 6" w:uiPriority="48"/>
+    <w:lsdException w:name="Grid Table 4 Accent 6" w:uiPriority="49"/>
+    <w:lsdException w:name="Grid Table 5 Dark Accent 6" w:uiPriority="50"/>
+    <w:lsdException w:name="Grid Table 6 Colorful Accent 6" w:uiPriority="51"/>
+    <w:lsdException w:name="Grid Table 7 Colorful Accent 6" w:uiPriority="52"/>
+    <w:lsdException w:name="List Table 1 Light" w:uiPriority="46"/>
+    <w:lsdException w:name="List Table 2" w:uiPriority="47"/>
+    <w:lsdException w:name="List Table 3" w:uiPriority="48"/>
+    <w:lsdException w:name="List Table 4" w:uiPriority="49"/>
+    <w:lsdException w:name="List Table 5 Dark" w:uiPriority="50"/>
+    <w:lsdException w:name="List Table 6 Colorful" w:uiPriority="51"/>
+    <w:lsdException w:name="List Table 7 Colorful" w:uiPriority="52"/>
+    <w:lsdException w:name="List Table 1 Light Accent 1" w:uiPriority="46"/>
+    <w:lsdException w:name="List Table 2 Accent 1" w:uiPriority="47"/>
+    <w:lsdException w:name="List Table 3 Accent 1" w:uiPriority="48"/>
+    <w:lsdException w:name="List Table 4 Accent 1" w:uiPriority="49"/>
+    <w:lsdException w:name="List Table 5 Dark Accent 1" w:uiPriority="50"/>
+    <w:lsdException w:name="List Table 6 Colorful Accent 1" w:uiPriority="51"/>
+    <w:lsdException w:name="List Table 7 Colorful Accent 1" w:uiPriority="52"/>
+    <w:lsdException w:name="List Table 1 Light Accent 2" w:uiPriority="46"/>
+    <w:lsdException w:name="List Table 2 Accent 2" w:uiPriority="47"/>
+    <w:lsdException w:name="List Table 3 Accent 2" w:uiPriority="48"/>
+    <w:lsdException w:name="List Table 4 Accent 2" w:uiPriority="49"/>
+    <w:lsdException w:name="List Table 5 Dark Accent 2" w:uiPriority="50"/>
+    <w:lsdException w:name="List Table 6 Colorful Accent 2" w:uiPriority="51"/>
+    <w:lsdException w:name="List Table 7 Colorful Accent 2" w:uiPriority="52"/>
+    <w:lsdException w:name="List Table 1 Light Accent 3" w:uiPriority="46"/>
+    <w:lsdException w:name="List Table 2 Accent 3" w:uiPriority="47"/>
+    <w:lsdException w:name="List Table 3 Accent 3" w:uiPriority="48"/>
+    <w:lsdException w:name="List Table 4 Accent 3" w:uiPriority="49"/>
+    <w:lsdException w:name="List Table 5 Dark Accent 3" w:uiPriority="50"/>
+    <w:lsdException w:name="List Table 6 Colorful Accent 3" w:uiPriority="51"/>
+    <w:lsdException w:name="List Table 7 Colorful Accent 3" w:uiPriority="52"/>
+    <w:lsdException w:name="List Table 1 Light Accent 4" w:uiPriority="46"/>
+    <w:lsdException w:name="List Table 2 Accent 4" w:uiPriority="47"/>
+    <w:lsdException w:name="List Table 3 Accent 4" w:uiPriority="48"/>
+    <w:lsdException w:name="List Table 4 Accent 4" w:uiPriority="49"/>
+    <w:lsdException w:name="List Table 5 Dark Accent 4" w:uiPriority="50"/>
+    <w:lsdException w:name="List Table 6 Colorful Accent 4" w:uiPriority="51"/>
+    <w:lsdException w:name="List Table 7 Colorful Accent 4" w:uiPriority="52"/>
+    <w:lsdException w:name="List Table 1 Light Accent 5" w:uiPriority="46"/>
+    <w:lsdException w:name="List Table 2 Accent 5" w:uiPriority="47"/>
+    <w:lsdException w:name="List Table 3 Accent 5" w:uiPriority="48"/>
+    <w:lsdException w:name="List Table 4 Accent 5" w:uiPriority="49"/>
+    <w:lsdException w:name="List Table 5 Dark Accent 5" w:uiPriority="50"/>
+    <w:lsdException w:name="List Table 6 Colorful Accent 5" w:uiPriority="51"/>
+    <w:lsdException w:name="List Table 7 Colorful Accent 5" w:uiPriority="52"/>
+    <w:lsdException w:name="List Table 1 Light Accent 6" w:uiPriority="46"/>
+    <w:lsdException w:name="List Table 2 Accent 6" w:uiPriority="47"/>
+    <w:lsdException w:name="List Table 3 Accent 6" w:uiPriority="48"/>
+    <w:lsdException w:name="List Table 4 Accent 6" w:uiPriority="49"/>
+    <w:lsdException w:name="List Table 5 Dark Accent 6" w:uiPriority="50"/>
+    <w:lsdException w:name="List Table 6 Colorful Accent 6" w:uiPriority="51"/>
+    <w:lsdException w:name="List Table 7 Colorful Accent 6" w:uiPriority="52"/>
+    <w:lsdException w:name="Mention" w:semiHidden="1" w:unhideWhenUsed="1"/>
+    <w:lsdException w:name="Smart Hyperlink" w:semiHidden="1" w:unhideWhenUsed="1"/>
+    <w:lsdException w:name="Hashtag" w:semiHidden="1" w:unhideWhenUsed="1"/>
+    <w:lsdException w:name="Unresolved Mention" w:semiHidden="1" w:unhideWhenUsed="1"/>
   </w:latentStyles>
   <w:style w:type="paragraph" w:default="1" w:styleId="Normalny">
     <w:name w:val="Normal"/>
@@ -34783,7 +34726,6 @@
       <w:spacing w:after="0" w:line="240" w:lineRule="auto"/>
     </w:pPr>
     <w:tblPr>
-      <w:tblInd w:w="0" w:type="dxa"/>
       <w:tblBorders>
         <w:top w:val="single" w:sz="4" w:space="0" w:color="auto"/>
         <w:left w:val="single" w:sz="4" w:space="0" w:color="auto"/>
@@ -34792,12 +34734,6 @@
         <w:insideH w:val="single" w:sz="4" w:space="0" w:color="auto"/>
         <w:insideV w:val="single" w:sz="4" w:space="0" w:color="auto"/>
       </w:tblBorders>
-      <w:tblCellMar>
-        <w:top w:w="0" w:type="dxa"/>
-        <w:left w:w="108" w:type="dxa"/>
-        <w:bottom w:w="0" w:type="dxa"/>
-        <w:right w:w="108" w:type="dxa"/>
-      </w:tblCellMar>
     </w:tblPr>
   </w:style>
   <w:style w:type="table" w:styleId="Jasnecieniowanieakcent1">
@@ -34814,17 +34750,10 @@
     <w:tblPr>
       <w:tblStyleRowBandSize w:val="1"/>
       <w:tblStyleColBandSize w:val="1"/>
-      <w:tblInd w:w="0" w:type="dxa"/>
       <w:tblBorders>
         <w:top w:val="single" w:sz="8" w:space="0" w:color="4F81BD" w:themeColor="accent1"/>
         <w:bottom w:val="single" w:sz="8" w:space="0" w:color="4F81BD" w:themeColor="accent1"/>
       </w:tblBorders>
-      <w:tblCellMar>
-        <w:top w:w="0" w:type="dxa"/>
-        <w:left w:w="108" w:type="dxa"/>
-        <w:bottom w:w="0" w:type="dxa"/>
-        <w:right w:w="108" w:type="dxa"/>
-      </w:tblCellMar>
     </w:tblPr>
     <w:tblStylePr w:type="firstRow">
       <w:pPr>
@@ -34917,420 +34846,10 @@
     <w:tblPr>
       <w:tblStyleRowBandSize w:val="1"/>
       <w:tblStyleColBandSize w:val="1"/>
-      <w:tblInd w:w="0" w:type="dxa"/>
       <w:tblBorders>
         <w:top w:val="single" w:sz="8" w:space="0" w:color="4F81BD" w:themeColor="accent1"/>
         <w:bottom w:val="single" w:sz="8" w:space="0" w:color="4F81BD" w:themeColor="accent1"/>
       </w:tblBorders>
-      <w:tblCellMar>
-        <w:top w:w="0" w:type="dxa"/>
-        <w:left w:w="108" w:type="dxa"/>
-        <w:bottom w:w="0" w:type="dxa"/>
-        <w:right w:w="108" w:type="dxa"/>
-      </w:tblCellMar>
-    </w:tblPr>
-    <w:tblStylePr w:type="firstRow">
-      <w:rPr>
-        <w:rFonts w:asciiTheme="majorHAnsi" w:eastAsiaTheme="majorEastAsia" w:hAnsiTheme="majorHAnsi" w:cstheme="majorBidi"/>
-      </w:rPr>
-      <w:tblPr/>
-      <w:tcPr>
-        <w:tcBorders>
-          <w:top w:val="nil"/>
-          <w:bottom w:val="single" w:sz="8" w:space="0" w:color="4F81BD" w:themeColor="accent1"/>
-        </w:tcBorders>
-      </w:tcPr>
-    </w:tblStylePr>
-    <w:tblStylePr w:type="lastRow">
-      <w:rPr>
-        <w:b/>
-        <w:bCs/>
-        <w:color w:val="1F497D" w:themeColor="text2"/>
-      </w:rPr>
-      <w:tblPr/>
-      <w:tcPr>
-        <w:tcBorders>
-          <w:top w:val="single" w:sz="8" w:space="0" w:color="4F81BD" w:themeColor="accent1"/>
-          <w:bottom w:val="single" w:sz="8" w:space="0" w:color="4F81BD" w:themeColor="accent1"/>
-        </w:tcBorders>
-      </w:tcPr>
-    </w:tblStylePr>
-    <w:tblStylePr w:type="firstCol">
-      <w:rPr>
-        <w:b/>
-        <w:bCs/>
-      </w:rPr>
-    </w:tblStylePr>
-    <w:tblStylePr w:type="lastCol">
-      <w:rPr>
-        <w:b/>
-        <w:bCs/>
-      </w:rPr>
-      <w:tblPr/>
-      <w:tcPr>
-        <w:tcBorders>
-          <w:top w:val="single" w:sz="8" w:space="0" w:color="4F81BD" w:themeColor="accent1"/>
-          <w:bottom w:val="single" w:sz="8" w:space="0" w:color="4F81BD" w:themeColor="accent1"/>
-        </w:tcBorders>
-      </w:tcPr>
-    </w:tblStylePr>
-    <w:tblStylePr w:type="band1Vert">
-      <w:tblPr/>
-      <w:tcPr>
-        <w:shd w:val="clear" w:color="auto" w:fill="D3DFEE" w:themeFill="accent1" w:themeFillTint="3F"/>
-      </w:tcPr>
-    </w:tblStylePr>
-    <w:tblStylePr w:type="band1Horz">
-      <w:tblPr/>
-      <w:tcPr>
-        <w:shd w:val="clear" w:color="auto" w:fill="D3DFEE" w:themeFill="accent1" w:themeFillTint="3F"/>
-      </w:tcPr>
-    </w:tblStylePr>
-  </w:style>
-</w:styles>
-</file>
-
-<file path=word/stylesWithEffects.xml><?xml version="1.0" encoding="utf-8"?>
-<w:styles xmlns:wpc="http://schemas.microsoft.com/office/word/2010/wordprocessingCanvas" xmlns:mc="http://schemas.openxmlformats.org/markup-compatibility/2006" xmlns:o="urn:schemas-microsoft-com:office:office" xmlns:r="http://schemas.openxmlformats.org/officeDocument/2006/relationships" xmlns:m="http://schemas.openxmlformats.org/officeDocument/2006/math" xmlns:v="urn:schemas-microsoft-com:vml" xmlns:wp14="http://schemas.microsoft.com/office/word/2010/wordprocessingDrawing" xmlns:wp="http://schemas.openxmlformats.org/drawingml/2006/wordprocessingDrawing" xmlns:w10="urn:schemas-microsoft-com:office:word" xmlns:w="http://schemas.openxmlformats.org/wordprocessingml/2006/main" xmlns:w14="http://schemas.microsoft.com/office/word/2010/wordml" xmlns:wpg="http://schemas.microsoft.com/office/word/2010/wordprocessingGroup" xmlns:wpi="http://schemas.microsoft.com/office/word/2010/wordprocessingInk" xmlns:wne="http://schemas.microsoft.com/office/word/2006/wordml" xmlns:wps="http://schemas.microsoft.com/office/word/2010/wordprocessingShape" mc:Ignorable="w14 wp14">
-  <w:docDefaults>
-    <w:rPrDefault>
-      <w:rPr>
-        <w:rFonts w:asciiTheme="minorHAnsi" w:eastAsiaTheme="minorHAnsi" w:hAnsiTheme="minorHAnsi" w:cstheme="minorBidi"/>
-        <w:sz w:val="22"/>
-        <w:szCs w:val="22"/>
-        <w:lang w:val="pl-PL" w:eastAsia="en-US" w:bidi="ar-SA"/>
-      </w:rPr>
-    </w:rPrDefault>
-    <w:pPrDefault>
-      <w:pPr>
-        <w:spacing w:after="200" w:line="276" w:lineRule="auto"/>
-      </w:pPr>
-    </w:pPrDefault>
-  </w:docDefaults>
-  <w:latentStyles w:defLockedState="0" w:defUIPriority="99" w:defSemiHidden="1" w:defUnhideWhenUsed="1" w:defQFormat="0" w:count="267">
-    <w:lsdException w:name="Normal" w:semiHidden="0" w:uiPriority="0" w:unhideWhenUsed="0" w:qFormat="1"/>
-    <w:lsdException w:name="heading 1" w:semiHidden="0" w:uiPriority="9" w:unhideWhenUsed="0" w:qFormat="1"/>
-    <w:lsdException w:name="heading 2" w:uiPriority="9" w:qFormat="1"/>
-    <w:lsdException w:name="heading 3" w:uiPriority="9" w:qFormat="1"/>
-    <w:lsdException w:name="heading 4" w:uiPriority="9" w:qFormat="1"/>
-    <w:lsdException w:name="heading 5" w:uiPriority="9" w:qFormat="1"/>
-    <w:lsdException w:name="heading 6" w:uiPriority="9" w:qFormat="1"/>
-    <w:lsdException w:name="heading 7" w:uiPriority="9" w:qFormat="1"/>
-    <w:lsdException w:name="heading 8" w:uiPriority="9" w:qFormat="1"/>
-    <w:lsdException w:name="heading 9" w:uiPriority="9" w:qFormat="1"/>
-    <w:lsdException w:name="toc 1" w:uiPriority="39"/>
-    <w:lsdException w:name="toc 2" w:uiPriority="39"/>
-    <w:lsdException w:name="toc 3" w:uiPriority="39"/>
-    <w:lsdException w:name="toc 4" w:uiPriority="39"/>
-    <w:lsdException w:name="toc 5" w:uiPriority="39"/>
-    <w:lsdException w:name="toc 6" w:uiPriority="39"/>
-    <w:lsdException w:name="toc 7" w:uiPriority="39"/>
-    <w:lsdException w:name="toc 8" w:uiPriority="39"/>
-    <w:lsdException w:name="toc 9" w:uiPriority="39"/>
-    <w:lsdException w:name="caption" w:uiPriority="35" w:qFormat="1"/>
-    <w:lsdException w:name="Title" w:semiHidden="0" w:uiPriority="10" w:unhideWhenUsed="0" w:qFormat="1"/>
-    <w:lsdException w:name="Default Paragraph Font" w:uiPriority="1"/>
-    <w:lsdException w:name="Subtitle" w:semiHidden="0" w:uiPriority="11" w:unhideWhenUsed="0" w:qFormat="1"/>
-    <w:lsdException w:name="Strong" w:semiHidden="0" w:uiPriority="22" w:unhideWhenUsed="0" w:qFormat="1"/>
-    <w:lsdException w:name="Emphasis" w:semiHidden="0" w:uiPriority="20" w:unhideWhenUsed="0" w:qFormat="1"/>
-    <w:lsdException w:name="Table Grid" w:semiHidden="0" w:uiPriority="59" w:unhideWhenUsed="0"/>
-    <w:lsdException w:name="Placeholder Text" w:unhideWhenUsed="0"/>
-    <w:lsdException w:name="No Spacing" w:semiHidden="0" w:uiPriority="1" w:unhideWhenUsed="0" w:qFormat="1"/>
-    <w:lsdException w:name="Light Shading" w:semiHidden="0" w:uiPriority="60" w:unhideWhenUsed="0"/>
-    <w:lsdException w:name="Light List" w:semiHidden="0" w:uiPriority="61" w:unhideWhenUsed="0"/>
-    <w:lsdException w:name="Light Grid" w:semiHidden="0" w:uiPriority="62" w:unhideWhenUsed="0"/>
-    <w:lsdException w:name="Medium Shading 1" w:semiHidden="0" w:uiPriority="63" w:unhideWhenUsed="0"/>
-    <w:lsdException w:name="Medium Shading 2" w:semiHidden="0" w:uiPriority="64" w:unhideWhenUsed="0"/>
-    <w:lsdException w:name="Medium List 1" w:semiHidden="0" w:uiPriority="65" w:unhideWhenUsed="0"/>
-    <w:lsdException w:name="Medium List 2" w:semiHidden="0" w:uiPriority="66" w:unhideWhenUsed="0"/>
-    <w:lsdException w:name="Medium Grid 1" w:semiHidden="0" w:uiPriority="67" w:unhideWhenUsed="0"/>
-    <w:lsdException w:name="Medium Grid 2" w:semiHidden="0" w:uiPriority="68" w:unhideWhenUsed="0"/>
-    <w:lsdException w:name="Medium Grid 3" w:semiHidden="0" w:uiPriority="69" w:unhideWhenUsed="0"/>
-    <w:lsdException w:name="Dark List" w:semiHidden="0" w:uiPriority="70" w:unhideWhenUsed="0"/>
-    <w:lsdException w:name="Colorful Shading" w:semiHidden="0" w:uiPriority="71" w:unhideWhenUsed="0"/>
-    <w:lsdException w:name="Colorful List" w:semiHidden="0" w:uiPriority="72" w:unhideWhenUsed="0"/>
-    <w:lsdException w:name="Colorful Grid" w:semiHidden="0" w:uiPriority="73" w:unhideWhenUsed="0"/>
-    <w:lsdException w:name="Light Shading Accent 1" w:semiHidden="0" w:uiPriority="60" w:unhideWhenUsed="0"/>
-    <w:lsdException w:name="Light List Accent 1" w:semiHidden="0" w:uiPriority="61" w:unhideWhenUsed="0"/>
-    <w:lsdException w:name="Light Grid Accent 1" w:semiHidden="0" w:uiPriority="62" w:unhideWhenUsed="0"/>
-    <w:lsdException w:name="Medium Shading 1 Accent 1" w:semiHidden="0" w:uiPriority="63" w:unhideWhenUsed="0"/>
-    <w:lsdException w:name="Medium Shading 2 Accent 1" w:semiHidden="0" w:uiPriority="64" w:unhideWhenUsed="0"/>
-    <w:lsdException w:name="Medium List 1 Accent 1" w:semiHidden="0" w:uiPriority="65" w:unhideWhenUsed="0"/>
-    <w:lsdException w:name="Revision" w:unhideWhenUsed="0"/>
-    <w:lsdException w:name="List Paragraph" w:semiHidden="0" w:uiPriority="34" w:unhideWhenUsed="0" w:qFormat="1"/>
-    <w:lsdException w:name="Quote" w:semiHidden="0" w:uiPriority="29" w:unhideWhenUsed="0" w:qFormat="1"/>
-    <w:lsdException w:name="Intense Quote" w:semiHidden="0" w:uiPriority="30" w:unhideWhenUsed="0" w:qFormat="1"/>
-    <w:lsdException w:name="Medium List 2 Accent 1" w:semiHidden="0" w:uiPriority="66" w:unhideWhenUsed="0"/>
-    <w:lsdException w:name="Medium Grid 1 Accent 1" w:semiHidden="0" w:uiPriority="67" w:unhideWhenUsed="0"/>
-    <w:lsdException w:name="Medium Grid 2 Accent 1" w:semiHidden="0" w:uiPriority="68" w:unhideWhenUsed="0"/>
-    <w:lsdException w:name="Medium Grid 3 Accent 1" w:semiHidden="0" w:uiPriority="69" w:unhideWhenUsed="0"/>
-    <w:lsdException w:name="Dark List Accent 1" w:semiHidden="0" w:uiPriority="70" w:unhideWhenUsed="0"/>
-    <w:lsdException w:name="Colorful Shading Accent 1" w:semiHidden="0" w:uiPriority="71" w:unhideWhenUsed="0"/>
-    <w:lsdException w:name="Colorful List Accent 1" w:semiHidden="0" w:uiPriority="72" w:unhideWhenUsed="0"/>
-    <w:lsdException w:name="Colorful Grid Accent 1" w:semiHidden="0" w:uiPriority="73" w:unhideWhenUsed="0"/>
-    <w:lsdException w:name="Light Shading Accent 2" w:semiHidden="0" w:uiPriority="60" w:unhideWhenUsed="0"/>
-    <w:lsdException w:name="Light List Accent 2" w:semiHidden="0" w:uiPriority="61" w:unhideWhenUsed="0"/>
-    <w:lsdException w:name="Light Grid Accent 2" w:semiHidden="0" w:uiPriority="62" w:unhideWhenUsed="0"/>
-    <w:lsdException w:name="Medium Shading 1 Accent 2" w:semiHidden="0" w:uiPriority="63" w:unhideWhenUsed="0"/>
-    <w:lsdException w:name="Medium Shading 2 Accent 2" w:semiHidden="0" w:uiPriority="64" w:unhideWhenUsed="0"/>
-    <w:lsdException w:name="Medium List 1 Accent 2" w:semiHidden="0" w:uiPriority="65" w:unhideWhenUsed="0"/>
-    <w:lsdException w:name="Medium List 2 Accent 2" w:semiHidden="0" w:uiPriority="66" w:unhideWhenUsed="0"/>
-    <w:lsdException w:name="Medium Grid 1 Accent 2" w:semiHidden="0" w:uiPriority="67" w:unhideWhenUsed="0"/>
-    <w:lsdException w:name="Medium Grid 2 Accent 2" w:semiHidden="0" w:uiPriority="68" w:unhideWhenUsed="0"/>
-    <w:lsdException w:name="Medium Grid 3 Accent 2" w:semiHidden="0" w:uiPriority="69" w:unhideWhenUsed="0"/>
-    <w:lsdException w:name="Dark List Accent 2" w:semiHidden="0" w:uiPriority="70" w:unhideWhenUsed="0"/>
-    <w:lsdException w:name="Colorful Shading Accent 2" w:semiHidden="0" w:uiPriority="71" w:unhideWhenUsed="0"/>
-    <w:lsdException w:name="Colorful List Accent 2" w:semiHidden="0" w:uiPriority="72" w:unhideWhenUsed="0"/>
-    <w:lsdException w:name="Colorful Grid Accent 2" w:semiHidden="0" w:uiPriority="73" w:unhideWhenUsed="0"/>
-    <w:lsdException w:name="Light Shading Accent 3" w:semiHidden="0" w:uiPriority="60" w:unhideWhenUsed="0"/>
-    <w:lsdException w:name="Light List Accent 3" w:semiHidden="0" w:uiPriority="61" w:unhideWhenUsed="0"/>
-    <w:lsdException w:name="Light Grid Accent 3" w:semiHidden="0" w:uiPriority="62" w:unhideWhenUsed="0"/>
-    <w:lsdException w:name="Medium Shading 1 Accent 3" w:semiHidden="0" w:uiPriority="63" w:unhideWhenUsed="0"/>
-    <w:lsdException w:name="Medium Shading 2 Accent 3" w:semiHidden="0" w:uiPriority="64" w:unhideWhenUsed="0"/>
-    <w:lsdException w:name="Medium List 1 Accent 3" w:semiHidden="0" w:uiPriority="65" w:unhideWhenUsed="0"/>
-    <w:lsdException w:name="Medium List 2 Accent 3" w:semiHidden="0" w:uiPriority="66" w:unhideWhenUsed="0"/>
-    <w:lsdException w:name="Medium Grid 1 Accent 3" w:semiHidden="0" w:uiPriority="67" w:unhideWhenUsed="0"/>
-    <w:lsdException w:name="Medium Grid 2 Accent 3" w:semiHidden="0" w:uiPriority="68" w:unhideWhenUsed="0"/>
-    <w:lsdException w:name="Medium Grid 3 Accent 3" w:semiHidden="0" w:uiPriority="69" w:unhideWhenUsed="0"/>
-    <w:lsdException w:name="Dark List Accent 3" w:semiHidden="0" w:uiPriority="70" w:unhideWhenUsed="0"/>
-    <w:lsdException w:name="Colorful Shading Accent 3" w:semiHidden="0" w:uiPriority="71" w:unhideWhenUsed="0"/>
-    <w:lsdException w:name="Colorful List Accent 3" w:semiHidden="0" w:uiPriority="72" w:unhideWhenUsed="0"/>
-    <w:lsdException w:name="Colorful Grid Accent 3" w:semiHidden="0" w:uiPriority="73" w:unhideWhenUsed="0"/>
-    <w:lsdException w:name="Light Shading Accent 4" w:semiHidden="0" w:uiPriority="60" w:unhideWhenUsed="0"/>
-    <w:lsdException w:name="Light List Accent 4" w:semiHidden="0" w:uiPriority="61" w:unhideWhenUsed="0"/>
-    <w:lsdException w:name="Light Grid Accent 4" w:semiHidden="0" w:uiPriority="62" w:unhideWhenUsed="0"/>
-    <w:lsdException w:name="Medium Shading 1 Accent 4" w:semiHidden="0" w:uiPriority="63" w:unhideWhenUsed="0"/>
-    <w:lsdException w:name="Medium Shading 2 Accent 4" w:semiHidden="0" w:uiPriority="64" w:unhideWhenUsed="0"/>
-    <w:lsdException w:name="Medium List 1 Accent 4" w:semiHidden="0" w:uiPriority="65" w:unhideWhenUsed="0"/>
-    <w:lsdException w:name="Medium List 2 Accent 4" w:semiHidden="0" w:uiPriority="66" w:unhideWhenUsed="0"/>
-    <w:lsdException w:name="Medium Grid 1 Accent 4" w:semiHidden="0" w:uiPriority="67" w:unhideWhenUsed="0"/>
-    <w:lsdException w:name="Medium Grid 2 Accent 4" w:semiHidden="0" w:uiPriority="68" w:unhideWhenUsed="0"/>
-    <w:lsdException w:name="Medium Grid 3 Accent 4" w:semiHidden="0" w:uiPriority="69" w:unhideWhenUsed="0"/>
-    <w:lsdException w:name="Dark List Accent 4" w:semiHidden="0" w:uiPriority="70" w:unhideWhenUsed="0"/>
-    <w:lsdException w:name="Colorful Shading Accent 4" w:semiHidden="0" w:uiPriority="71" w:unhideWhenUsed="0"/>
-    <w:lsdException w:name="Colorful List Accent 4" w:semiHidden="0" w:uiPriority="72" w:unhideWhenUsed="0"/>
-    <w:lsdException w:name="Colorful Grid Accent 4" w:semiHidden="0" w:uiPriority="73" w:unhideWhenUsed="0"/>
-    <w:lsdException w:name="Light Shading Accent 5" w:semiHidden="0" w:uiPriority="60" w:unhideWhenUsed="0"/>
-    <w:lsdException w:name="Light List Accent 5" w:semiHidden="0" w:uiPriority="61" w:unhideWhenUsed="0"/>
-    <w:lsdException w:name="Light Grid Accent 5" w:semiHidden="0" w:uiPriority="62" w:unhideWhenUsed="0"/>
-    <w:lsdException w:name="Medium Shading 1 Accent 5" w:semiHidden="0" w:uiPriority="63" w:unhideWhenUsed="0"/>
-    <w:lsdException w:name="Medium Shading 2 Accent 5" w:semiHidden="0" w:uiPriority="64" w:unhideWhenUsed="0"/>
-    <w:lsdException w:name="Medium List 1 Accent 5" w:semiHidden="0" w:uiPriority="65" w:unhideWhenUsed="0"/>
-    <w:lsdException w:name="Medium List 2 Accent 5" w:semiHidden="0" w:uiPriority="66" w:unhideWhenUsed="0"/>
-    <w:lsdException w:name="Medium Grid 1 Accent 5" w:semiHidden="0" w:uiPriority="67" w:unhideWhenUsed="0"/>
-    <w:lsdException w:name="Medium Grid 2 Accent 5" w:semiHidden="0" w:uiPriority="68" w:unhideWhenUsed="0"/>
-    <w:lsdException w:name="Medium Grid 3 Accent 5" w:semiHidden="0" w:uiPriority="69" w:unhideWhenUsed="0"/>
-    <w:lsdException w:name="Dark List Accent 5" w:semiHidden="0" w:uiPriority="70" w:unhideWhenUsed="0"/>
-    <w:lsdException w:name="Colorful Shading Accent 5" w:semiHidden="0" w:uiPriority="71" w:unhideWhenUsed="0"/>
-    <w:lsdException w:name="Colorful List Accent 5" w:semiHidden="0" w:uiPriority="72" w:unhideWhenUsed="0"/>
-    <w:lsdException w:name="Colorful Grid Accent 5" w:semiHidden="0" w:uiPriority="73" w:unhideWhenUsed="0"/>
-    <w:lsdException w:name="Light Shading Accent 6" w:semiHidden="0" w:uiPriority="60" w:unhideWhenUsed="0"/>
-    <w:lsdException w:name="Light List Accent 6" w:semiHidden="0" w:uiPriority="61" w:unhideWhenUsed="0"/>
-    <w:lsdException w:name="Light Grid Accent 6" w:semiHidden="0" w:uiPriority="62" w:unhideWhenUsed="0"/>
-    <w:lsdException w:name="Medium Shading 1 Accent 6" w:semiHidden="0" w:uiPriority="63" w:unhideWhenUsed="0"/>
-    <w:lsdException w:name="Medium Shading 2 Accent 6" w:semiHidden="0" w:uiPriority="64" w:unhideWhenUsed="0"/>
-    <w:lsdException w:name="Medium List 1 Accent 6" w:semiHidden="0" w:uiPriority="65" w:unhideWhenUsed="0"/>
-    <w:lsdException w:name="Medium List 2 Accent 6" w:semiHidden="0" w:uiPriority="66" w:unhideWhenUsed="0"/>
-    <w:lsdException w:name="Medium Grid 1 Accent 6" w:semiHidden="0" w:uiPriority="67" w:unhideWhenUsed="0"/>
-    <w:lsdException w:name="Medium Grid 2 Accent 6" w:semiHidden="0" w:uiPriority="68" w:unhideWhenUsed="0"/>
-    <w:lsdException w:name="Medium Grid 3 Accent 6" w:semiHidden="0" w:uiPriority="69" w:unhideWhenUsed="0"/>
-    <w:lsdException w:name="Dark List Accent 6" w:semiHidden="0" w:uiPriority="70" w:unhideWhenUsed="0"/>
-    <w:lsdException w:name="Colorful Shading Accent 6" w:semiHidden="0" w:uiPriority="71" w:unhideWhenUsed="0"/>
-    <w:lsdException w:name="Colorful List Accent 6" w:semiHidden="0" w:uiPriority="72" w:unhideWhenUsed="0"/>
-    <w:lsdException w:name="Colorful Grid Accent 6" w:semiHidden="0" w:uiPriority="73" w:unhideWhenUsed="0"/>
-    <w:lsdException w:name="Subtle Emphasis" w:semiHidden="0" w:uiPriority="19" w:unhideWhenUsed="0" w:qFormat="1"/>
-    <w:lsdException w:name="Intense Emphasis" w:semiHidden="0" w:uiPriority="21" w:unhideWhenUsed="0" w:qFormat="1"/>
-    <w:lsdException w:name="Subtle Reference" w:semiHidden="0" w:uiPriority="31" w:unhideWhenUsed="0" w:qFormat="1"/>
-    <w:lsdException w:name="Intense Reference" w:semiHidden="0" w:uiPriority="32" w:unhideWhenUsed="0" w:qFormat="1"/>
-    <w:lsdException w:name="Book Title" w:semiHidden="0" w:uiPriority="33" w:unhideWhenUsed="0" w:qFormat="1"/>
-    <w:lsdException w:name="Bibliography" w:uiPriority="37"/>
-    <w:lsdException w:name="TOC Heading" w:uiPriority="39" w:qFormat="1"/>
-  </w:latentStyles>
-  <w:style w:type="paragraph" w:default="1" w:styleId="Normalny">
-    <w:name w:val="Normal"/>
-    <w:qFormat/>
-  </w:style>
-  <w:style w:type="character" w:default="1" w:styleId="Domylnaczcionkaakapitu">
-    <w:name w:val="Default Paragraph Font"/>
-    <w:uiPriority w:val="1"/>
-    <w:semiHidden/>
-    <w:unhideWhenUsed/>
-  </w:style>
-  <w:style w:type="table" w:default="1" w:styleId="Standardowy">
-    <w:name w:val="Normal Table"/>
-    <w:uiPriority w:val="99"/>
-    <w:semiHidden/>
-    <w:unhideWhenUsed/>
-    <w:tblPr>
-      <w:tblInd w:w="0" w:type="dxa"/>
-      <w:tblCellMar>
-        <w:top w:w="0" w:type="dxa"/>
-        <w:left w:w="108" w:type="dxa"/>
-        <w:bottom w:w="0" w:type="dxa"/>
-        <w:right w:w="108" w:type="dxa"/>
-      </w:tblCellMar>
-    </w:tblPr>
-  </w:style>
-  <w:style w:type="numbering" w:default="1" w:styleId="Bezlisty">
-    <w:name w:val="No List"/>
-    <w:uiPriority w:val="99"/>
-    <w:semiHidden/>
-    <w:unhideWhenUsed/>
-  </w:style>
-  <w:style w:type="table" w:styleId="Tabela-Siatka">
-    <w:name w:val="Table Grid"/>
-    <w:basedOn w:val="Standardowy"/>
-    <w:uiPriority w:val="59"/>
-    <w:rsid w:val="009F3538"/>
-    <w:pPr>
-      <w:spacing w:after="0" w:line="240" w:lineRule="auto"/>
-    </w:pPr>
-    <w:tblPr>
-      <w:tblInd w:w="0" w:type="dxa"/>
-      <w:tblBorders>
-        <w:top w:val="single" w:sz="4" w:space="0" w:color="auto"/>
-        <w:left w:val="single" w:sz="4" w:space="0" w:color="auto"/>
-        <w:bottom w:val="single" w:sz="4" w:space="0" w:color="auto"/>
-        <w:right w:val="single" w:sz="4" w:space="0" w:color="auto"/>
-        <w:insideH w:val="single" w:sz="4" w:space="0" w:color="auto"/>
-        <w:insideV w:val="single" w:sz="4" w:space="0" w:color="auto"/>
-      </w:tblBorders>
-      <w:tblCellMar>
-        <w:top w:w="0" w:type="dxa"/>
-        <w:left w:w="108" w:type="dxa"/>
-        <w:bottom w:w="0" w:type="dxa"/>
-        <w:right w:w="108" w:type="dxa"/>
-      </w:tblCellMar>
-    </w:tblPr>
-  </w:style>
-  <w:style w:type="table" w:styleId="Jasnecieniowanieakcent1">
-    <w:name w:val="Light Shading Accent 1"/>
-    <w:basedOn w:val="Standardowy"/>
-    <w:uiPriority w:val="60"/>
-    <w:rsid w:val="00C64CB7"/>
-    <w:pPr>
-      <w:spacing w:after="0" w:line="240" w:lineRule="auto"/>
-    </w:pPr>
-    <w:rPr>
-      <w:color w:val="365F91" w:themeColor="accent1" w:themeShade="BF"/>
-    </w:rPr>
-    <w:tblPr>
-      <w:tblStyleRowBandSize w:val="1"/>
-      <w:tblStyleColBandSize w:val="1"/>
-      <w:tblInd w:w="0" w:type="dxa"/>
-      <w:tblBorders>
-        <w:top w:val="single" w:sz="8" w:space="0" w:color="4F81BD" w:themeColor="accent1"/>
-        <w:bottom w:val="single" w:sz="8" w:space="0" w:color="4F81BD" w:themeColor="accent1"/>
-      </w:tblBorders>
-      <w:tblCellMar>
-        <w:top w:w="0" w:type="dxa"/>
-        <w:left w:w="108" w:type="dxa"/>
-        <w:bottom w:w="0" w:type="dxa"/>
-        <w:right w:w="108" w:type="dxa"/>
-      </w:tblCellMar>
-    </w:tblPr>
-    <w:tblStylePr w:type="firstRow">
-      <w:pPr>
-        <w:spacing w:before="0" w:after="0" w:line="240" w:lineRule="auto"/>
-      </w:pPr>
-      <w:rPr>
-        <w:b/>
-        <w:bCs/>
-      </w:rPr>
-      <w:tblPr/>
-      <w:tcPr>
-        <w:tcBorders>
-          <w:top w:val="single" w:sz="8" w:space="0" w:color="4F81BD" w:themeColor="accent1"/>
-          <w:left w:val="nil"/>
-          <w:bottom w:val="single" w:sz="8" w:space="0" w:color="4F81BD" w:themeColor="accent1"/>
-          <w:right w:val="nil"/>
-          <w:insideH w:val="nil"/>
-          <w:insideV w:val="nil"/>
-        </w:tcBorders>
-      </w:tcPr>
-    </w:tblStylePr>
-    <w:tblStylePr w:type="lastRow">
-      <w:pPr>
-        <w:spacing w:before="0" w:after="0" w:line="240" w:lineRule="auto"/>
-      </w:pPr>
-      <w:rPr>
-        <w:b/>
-        <w:bCs/>
-      </w:rPr>
-      <w:tblPr/>
-      <w:tcPr>
-        <w:tcBorders>
-          <w:top w:val="single" w:sz="8" w:space="0" w:color="4F81BD" w:themeColor="accent1"/>
-          <w:left w:val="nil"/>
-          <w:bottom w:val="single" w:sz="8" w:space="0" w:color="4F81BD" w:themeColor="accent1"/>
-          <w:right w:val="nil"/>
-          <w:insideH w:val="nil"/>
-          <w:insideV w:val="nil"/>
-        </w:tcBorders>
-      </w:tcPr>
-    </w:tblStylePr>
-    <w:tblStylePr w:type="firstCol">
-      <w:rPr>
-        <w:b/>
-        <w:bCs/>
-      </w:rPr>
-    </w:tblStylePr>
-    <w:tblStylePr w:type="lastCol">
-      <w:rPr>
-        <w:b/>
-        <w:bCs/>
-      </w:rPr>
-    </w:tblStylePr>
-    <w:tblStylePr w:type="band1Vert">
-      <w:tblPr/>
-      <w:tcPr>
-        <w:tcBorders>
-          <w:left w:val="nil"/>
-          <w:right w:val="nil"/>
-          <w:insideH w:val="nil"/>
-          <w:insideV w:val="nil"/>
-        </w:tcBorders>
-        <w:shd w:val="clear" w:color="auto" w:fill="D3DFEE" w:themeFill="accent1" w:themeFillTint="3F"/>
-      </w:tcPr>
-    </w:tblStylePr>
-    <w:tblStylePr w:type="band1Horz">
-      <w:tblPr/>
-      <w:tcPr>
-        <w:tcBorders>
-          <w:left w:val="nil"/>
-          <w:right w:val="nil"/>
-          <w:insideH w:val="nil"/>
-          <w:insideV w:val="nil"/>
-        </w:tcBorders>
-        <w:shd w:val="clear" w:color="auto" w:fill="D3DFEE" w:themeFill="accent1" w:themeFillTint="3F"/>
-      </w:tcPr>
-    </w:tblStylePr>
-  </w:style>
-  <w:style w:type="table" w:styleId="rednialista1akcent1">
-    <w:name w:val="Medium List 1 Accent 1"/>
-    <w:basedOn w:val="Standardowy"/>
-    <w:uiPriority w:val="65"/>
-    <w:rsid w:val="00C64CB7"/>
-    <w:pPr>
-      <w:spacing w:after="0" w:line="240" w:lineRule="auto"/>
-    </w:pPr>
-    <w:rPr>
-      <w:color w:val="000000" w:themeColor="text1"/>
-    </w:rPr>
-    <w:tblPr>
-      <w:tblStyleRowBandSize w:val="1"/>
-      <w:tblStyleColBandSize w:val="1"/>
-      <w:tblInd w:w="0" w:type="dxa"/>
-      <w:tblBorders>
-        <w:top w:val="single" w:sz="8" w:space="0" w:color="4F81BD" w:themeColor="accent1"/>
-        <w:bottom w:val="single" w:sz="8" w:space="0" w:color="4F81BD" w:themeColor="accent1"/>
-      </w:tblBorders>
-      <w:tblCellMar>
-        <w:top w:w="0" w:type="dxa"/>
-        <w:left w:w="108" w:type="dxa"/>
-        <w:bottom w:w="0" w:type="dxa"/>
-        <w:right w:w="108" w:type="dxa"/>
-      </w:tblCellMar>
     </w:tblPr>
     <w:tblStylePr w:type="firstRow">
       <w:rPr>
@@ -35683,7 +35202,7 @@
 </file>
 
 <file path=customXml/itemProps1.xml><?xml version="1.0" encoding="utf-8"?>
-<ds:datastoreItem xmlns:ds="http://schemas.openxmlformats.org/officeDocument/2006/customXml" ds:itemID="{DA3D5BF6-CF9A-485C-BECA-56A7E88B8D1C}">
+<ds:datastoreItem xmlns:ds="http://schemas.openxmlformats.org/officeDocument/2006/customXml" ds:itemID="{6AA52568-96EB-4D60-815C-F4384244AD91}">
   <ds:schemaRefs>
     <ds:schemaRef ds:uri="http://schemas.openxmlformats.org/officeDocument/2006/bibliography"/>
   </ds:schemaRefs>

</xml_diff>

<commit_message>
Adding some Detect spells
</commit_message>
<xml_diff>
--- a/Spells.docx
+++ b/Spells.docx
@@ -31931,8 +31931,6 @@
               </w:rPr>
               <w:t>-</w:t>
             </w:r>
-            <w:bookmarkStart w:id="0" w:name="_GoBack"/>
-            <w:bookmarkEnd w:id="0"/>
           </w:p>
         </w:tc>
       </w:tr>
@@ -31959,6 +31957,13 @@
                 <w:lang w:val="en-US"/>
               </w:rPr>
             </w:pPr>
+            <w:r>
+              <w:rPr>
+                <w:sz w:val="20"/>
+                <w:lang w:val="en-US"/>
+              </w:rPr>
+              <w:t>1</w:t>
+            </w:r>
           </w:p>
         </w:tc>
         <w:tc>
@@ -31981,6 +31986,15 @@
                 <w:lang w:val="en-US"/>
               </w:rPr>
             </w:pPr>
+            <w:proofErr w:type="spellStart"/>
+            <w:r>
+              <w:rPr>
+                <w:sz w:val="20"/>
+                <w:lang w:val="en-US"/>
+              </w:rPr>
+              <w:t>Cb</w:t>
+            </w:r>
+            <w:proofErr w:type="spellEnd"/>
           </w:p>
         </w:tc>
         <w:tc>
@@ -32002,6 +32016,13 @@
                 <w:lang w:val="en-US"/>
               </w:rPr>
             </w:pPr>
+            <w:r>
+              <w:rPr>
+                <w:sz w:val="20"/>
+                <w:lang w:val="en-US"/>
+              </w:rPr>
+              <w:t>Detect Magic</w:t>
+            </w:r>
           </w:p>
         </w:tc>
         <w:tc>
@@ -32024,6 +32045,13 @@
                 <w:lang w:val="en-US"/>
               </w:rPr>
             </w:pPr>
+            <w:r>
+              <w:rPr>
+                <w:sz w:val="20"/>
+                <w:lang w:val="en-US"/>
+              </w:rPr>
+              <w:t>-</w:t>
+            </w:r>
           </w:p>
         </w:tc>
         <w:tc>
@@ -32046,6 +32074,13 @@
                 <w:lang w:val="en-US"/>
               </w:rPr>
             </w:pPr>
+            <w:r>
+              <w:rPr>
+                <w:sz w:val="20"/>
+                <w:lang w:val="en-US"/>
+              </w:rPr>
+              <w:t>self</w:t>
+            </w:r>
           </w:p>
         </w:tc>
         <w:tc>
@@ -32068,6 +32103,13 @@
                 <w:lang w:val="en-US"/>
               </w:rPr>
             </w:pPr>
+            <w:r>
+              <w:rPr>
+                <w:sz w:val="20"/>
+                <w:lang w:val="en-US"/>
+              </w:rPr>
+              <w:t>30 ft radius</w:t>
+            </w:r>
           </w:p>
         </w:tc>
         <w:tc>
@@ -32090,6 +32132,13 @@
                 <w:lang w:val="en-US"/>
               </w:rPr>
             </w:pPr>
+            <w:r>
+              <w:rPr>
+                <w:sz w:val="20"/>
+                <w:lang w:val="en-US"/>
+              </w:rPr>
+              <w:t>C. 10min</w:t>
+            </w:r>
           </w:p>
         </w:tc>
         <w:tc>
@@ -32112,6 +32161,15 @@
                 <w:lang w:val="en-US"/>
               </w:rPr>
             </w:pPr>
+            <w:proofErr w:type="spellStart"/>
+            <w:r>
+              <w:rPr>
+                <w:sz w:val="20"/>
+                <w:lang w:val="en-US"/>
+              </w:rPr>
+              <w:t>AoE</w:t>
+            </w:r>
+            <w:proofErr w:type="spellEnd"/>
           </w:p>
         </w:tc>
         <w:tc>
@@ -32134,6 +32192,13 @@
                 <w:lang w:val="en-US"/>
               </w:rPr>
             </w:pPr>
+            <w:r>
+              <w:rPr>
+                <w:sz w:val="20"/>
+                <w:lang w:val="en-US"/>
+              </w:rPr>
+              <w:t>-</w:t>
+            </w:r>
           </w:p>
         </w:tc>
         <w:tc>
@@ -32156,6 +32221,13 @@
                 <w:lang w:val="en-US"/>
               </w:rPr>
             </w:pPr>
+            <w:r>
+              <w:rPr>
+                <w:sz w:val="20"/>
+                <w:lang w:val="en-US"/>
+              </w:rPr>
+              <w:t>-</w:t>
+            </w:r>
           </w:p>
         </w:tc>
         <w:tc>
@@ -32178,6 +32250,15 @@
                 <w:lang w:val="en-US"/>
               </w:rPr>
             </w:pPr>
+            <w:proofErr w:type="spellStart"/>
+            <w:r>
+              <w:rPr>
+                <w:sz w:val="20"/>
+                <w:lang w:val="en-US"/>
+              </w:rPr>
+              <w:t>Div</w:t>
+            </w:r>
+            <w:proofErr w:type="spellEnd"/>
           </w:p>
         </w:tc>
         <w:tc>
@@ -32200,6 +32281,13 @@
                 <w:lang w:val="en-US"/>
               </w:rPr>
             </w:pPr>
+            <w:r>
+              <w:rPr>
+                <w:sz w:val="20"/>
+                <w:lang w:val="en-US"/>
+              </w:rPr>
+              <w:t>-</w:t>
+            </w:r>
           </w:p>
         </w:tc>
         <w:tc>
@@ -32223,6 +32311,14 @@
                 <w:lang w:val="en-US"/>
               </w:rPr>
             </w:pPr>
+            <w:r>
+              <w:rPr>
+                <w:sz w:val="12"/>
+                <w:szCs w:val="20"/>
+                <w:lang w:val="en-US"/>
+              </w:rPr>
+              <w:t>B, C, D, P, R, W</w:t>
+            </w:r>
           </w:p>
         </w:tc>
         <w:tc>
@@ -32246,6 +32342,14 @@
                 <w:lang w:val="en-US"/>
               </w:rPr>
             </w:pPr>
+            <w:r>
+              <w:rPr>
+                <w:sz w:val="16"/>
+                <w:szCs w:val="20"/>
+                <w:lang w:val="en-US"/>
+              </w:rPr>
+              <w:t>V, S</w:t>
+            </w:r>
           </w:p>
         </w:tc>
         <w:tc>
@@ -32268,6 +32372,14 @@
                 <w:lang w:val="en-US"/>
               </w:rPr>
             </w:pPr>
+            <w:r>
+              <w:rPr>
+                <w:sz w:val="16"/>
+                <w:szCs w:val="20"/>
+                <w:lang w:val="en-US"/>
+              </w:rPr>
+              <w:t>-</w:t>
+            </w:r>
           </w:p>
         </w:tc>
       </w:tr>
@@ -32291,6 +32403,13 @@
                 <w:lang w:val="en-US"/>
               </w:rPr>
             </w:pPr>
+            <w:r>
+              <w:rPr>
+                <w:sz w:val="20"/>
+                <w:lang w:val="en-US"/>
+              </w:rPr>
+              <w:t>1</w:t>
+            </w:r>
           </w:p>
         </w:tc>
         <w:tc>
@@ -32313,6 +32432,15 @@
                 <w:lang w:val="en-US"/>
               </w:rPr>
             </w:pPr>
+            <w:proofErr w:type="spellStart"/>
+            <w:r>
+              <w:rPr>
+                <w:sz w:val="20"/>
+                <w:lang w:val="en-US"/>
+              </w:rPr>
+              <w:t>Cb</w:t>
+            </w:r>
+            <w:proofErr w:type="spellEnd"/>
           </w:p>
         </w:tc>
         <w:tc>
@@ -32334,6 +32462,13 @@
                 <w:lang w:val="en-US"/>
               </w:rPr>
             </w:pPr>
+            <w:r>
+              <w:rPr>
+                <w:sz w:val="20"/>
+                <w:lang w:val="en-US"/>
+              </w:rPr>
+              <w:t>Detect Poison and Disease</w:t>
+            </w:r>
           </w:p>
         </w:tc>
         <w:tc>
@@ -32356,6 +32491,13 @@
                 <w:lang w:val="en-US"/>
               </w:rPr>
             </w:pPr>
+            <w:r>
+              <w:rPr>
+                <w:sz w:val="20"/>
+                <w:lang w:val="en-US"/>
+              </w:rPr>
+              <w:t>-</w:t>
+            </w:r>
           </w:p>
         </w:tc>
         <w:tc>
@@ -32378,6 +32520,13 @@
                 <w:lang w:val="en-US"/>
               </w:rPr>
             </w:pPr>
+            <w:r>
+              <w:rPr>
+                <w:sz w:val="20"/>
+                <w:lang w:val="en-US"/>
+              </w:rPr>
+              <w:t>self</w:t>
+            </w:r>
           </w:p>
         </w:tc>
         <w:tc>
@@ -32400,6 +32549,13 @@
                 <w:lang w:val="en-US"/>
               </w:rPr>
             </w:pPr>
+            <w:r>
+              <w:rPr>
+                <w:sz w:val="20"/>
+                <w:lang w:val="en-US"/>
+              </w:rPr>
+              <w:t>30 ft radius</w:t>
+            </w:r>
           </w:p>
         </w:tc>
         <w:tc>
@@ -32422,6 +32578,13 @@
                 <w:lang w:val="en-US"/>
               </w:rPr>
             </w:pPr>
+            <w:r>
+              <w:rPr>
+                <w:sz w:val="20"/>
+                <w:lang w:val="en-US"/>
+              </w:rPr>
+              <w:t>C. 10 min</w:t>
+            </w:r>
           </w:p>
         </w:tc>
         <w:tc>
@@ -32444,6 +32607,15 @@
                 <w:lang w:val="en-US"/>
               </w:rPr>
             </w:pPr>
+            <w:proofErr w:type="spellStart"/>
+            <w:r>
+              <w:rPr>
+                <w:sz w:val="20"/>
+                <w:lang w:val="en-US"/>
+              </w:rPr>
+              <w:t>AoE</w:t>
+            </w:r>
+            <w:proofErr w:type="spellEnd"/>
           </w:p>
         </w:tc>
         <w:tc>
@@ -32466,6 +32638,13 @@
                 <w:lang w:val="en-US"/>
               </w:rPr>
             </w:pPr>
+            <w:r>
+              <w:rPr>
+                <w:sz w:val="20"/>
+                <w:lang w:val="en-US"/>
+              </w:rPr>
+              <w:t>-</w:t>
+            </w:r>
           </w:p>
         </w:tc>
         <w:tc>
@@ -32488,6 +32667,13 @@
                 <w:lang w:val="en-US"/>
               </w:rPr>
             </w:pPr>
+            <w:r>
+              <w:rPr>
+                <w:sz w:val="20"/>
+                <w:lang w:val="en-US"/>
+              </w:rPr>
+              <w:t>-</w:t>
+            </w:r>
           </w:p>
         </w:tc>
         <w:tc>
@@ -32510,6 +32696,15 @@
                 <w:lang w:val="en-US"/>
               </w:rPr>
             </w:pPr>
+            <w:proofErr w:type="spellStart"/>
+            <w:r>
+              <w:rPr>
+                <w:sz w:val="20"/>
+                <w:lang w:val="en-US"/>
+              </w:rPr>
+              <w:t>Div</w:t>
+            </w:r>
+            <w:proofErr w:type="spellEnd"/>
           </w:p>
         </w:tc>
         <w:tc>
@@ -32532,6 +32727,13 @@
                 <w:lang w:val="en-US"/>
               </w:rPr>
             </w:pPr>
+            <w:r>
+              <w:rPr>
+                <w:sz w:val="20"/>
+                <w:lang w:val="en-US"/>
+              </w:rPr>
+              <w:t>-</w:t>
+            </w:r>
           </w:p>
         </w:tc>
         <w:tc>
@@ -32555,6 +32757,14 @@
                 <w:lang w:val="en-US"/>
               </w:rPr>
             </w:pPr>
+            <w:r>
+              <w:rPr>
+                <w:sz w:val="16"/>
+                <w:szCs w:val="20"/>
+                <w:lang w:val="en-US"/>
+              </w:rPr>
+              <w:t>C, D, P, R</w:t>
+            </w:r>
           </w:p>
         </w:tc>
         <w:tc>
@@ -32578,6 +32788,16 @@
                 <w:lang w:val="en-US"/>
               </w:rPr>
             </w:pPr>
+            <w:r>
+              <w:rPr>
+                <w:sz w:val="16"/>
+                <w:szCs w:val="20"/>
+                <w:lang w:val="en-US"/>
+              </w:rPr>
+              <w:t>V, S, F</w:t>
+            </w:r>
+            <w:bookmarkStart w:id="0" w:name="_GoBack"/>
+            <w:bookmarkEnd w:id="0"/>
           </w:p>
         </w:tc>
         <w:tc>
@@ -32600,6 +32820,14 @@
                 <w:lang w:val="en-US"/>
               </w:rPr>
             </w:pPr>
+            <w:r>
+              <w:rPr>
+                <w:sz w:val="16"/>
+                <w:szCs w:val="20"/>
+                <w:lang w:val="en-US"/>
+              </w:rPr>
+              <w:t>-</w:t>
+            </w:r>
           </w:p>
         </w:tc>
       </w:tr>
@@ -34464,7 +34692,7 @@
     <w:lsdException w:name="Table Web 2" w:semiHidden="1" w:unhideWhenUsed="1"/>
     <w:lsdException w:name="Table Web 3" w:semiHidden="1" w:unhideWhenUsed="1"/>
     <w:lsdException w:name="Balloon Text" w:semiHidden="1" w:unhideWhenUsed="1"/>
-    <w:lsdException w:name="Table Grid" w:semiHidden="1" w:uiPriority="59" w:unhideWhenUsed="1"/>
+    <w:lsdException w:name="Table Grid" w:uiPriority="59"/>
     <w:lsdException w:name="Table Theme" w:semiHidden="1" w:unhideWhenUsed="1"/>
     <w:lsdException w:name="Placeholder Text" w:semiHidden="1"/>
     <w:lsdException w:name="No Spacing" w:uiPriority="1" w:qFormat="1"/>
@@ -35202,7 +35430,7 @@
 </file>
 
 <file path=customXml/itemProps1.xml><?xml version="1.0" encoding="utf-8"?>
-<ds:datastoreItem xmlns:ds="http://schemas.openxmlformats.org/officeDocument/2006/customXml" ds:itemID="{6AA52568-96EB-4D60-815C-F4384244AD91}">
+<ds:datastoreItem xmlns:ds="http://schemas.openxmlformats.org/officeDocument/2006/customXml" ds:itemID="{B30EC173-1D96-4560-A47F-DB283024595C}">
   <ds:schemaRefs>
     <ds:schemaRef ds:uri="http://schemas.openxmlformats.org/officeDocument/2006/bibliography"/>
   </ds:schemaRefs>

</xml_diff>

<commit_message>
Some more 1st level spells (F)
</commit_message>
<xml_diff>
--- a/Spells.docx
+++ b/Spells.docx
@@ -3660,8 +3660,17 @@
                 <w:sz w:val="20"/>
                 <w:lang w:val="en-US"/>
               </w:rPr>
-              <w:t>120 ft</w:t>
-            </w:r>
+              <w:t xml:space="preserve">120 </w:t>
+            </w:r>
+            <w:proofErr w:type="spellStart"/>
+            <w:r>
+              <w:rPr>
+                <w:sz w:val="20"/>
+                <w:lang w:val="en-US"/>
+              </w:rPr>
+              <w:t>ft</w:t>
+            </w:r>
+            <w:proofErr w:type="spellEnd"/>
           </w:p>
         </w:tc>
         <w:tc>
@@ -3689,8 +3698,17 @@
                 <w:sz w:val="20"/>
                 <w:lang w:val="en-US"/>
               </w:rPr>
-              <w:t>10 ft</w:t>
-            </w:r>
+              <w:t xml:space="preserve">10 </w:t>
+            </w:r>
+            <w:proofErr w:type="spellStart"/>
+            <w:r>
+              <w:rPr>
+                <w:sz w:val="20"/>
+                <w:lang w:val="en-US"/>
+              </w:rPr>
+              <w:t>ft</w:t>
+            </w:r>
+            <w:proofErr w:type="spellEnd"/>
             <w:r>
               <w:rPr>
                 <w:sz w:val="20"/>
@@ -3761,8 +3779,17 @@
                 <w:sz w:val="20"/>
                 <w:lang w:val="en-US"/>
               </w:rPr>
-              <w:t>4 pts</w:t>
-            </w:r>
+              <w:t xml:space="preserve">4 </w:t>
+            </w:r>
+            <w:proofErr w:type="spellStart"/>
+            <w:r>
+              <w:rPr>
+                <w:sz w:val="20"/>
+                <w:lang w:val="en-US"/>
+              </w:rPr>
+              <w:t>pts</w:t>
+            </w:r>
+            <w:proofErr w:type="spellEnd"/>
           </w:p>
         </w:tc>
         <w:tc>
@@ -6399,8 +6426,17 @@
                 <w:sz w:val="20"/>
                 <w:lang w:val="en-US"/>
               </w:rPr>
-              <w:t>60 ft</w:t>
-            </w:r>
+              <w:t xml:space="preserve">60 </w:t>
+            </w:r>
+            <w:proofErr w:type="spellStart"/>
+            <w:r>
+              <w:rPr>
+                <w:sz w:val="20"/>
+                <w:lang w:val="en-US"/>
+              </w:rPr>
+              <w:t>ft</w:t>
+            </w:r>
+            <w:proofErr w:type="spellEnd"/>
           </w:p>
         </w:tc>
         <w:tc>
@@ -7741,8 +7777,19 @@
                 <w:sz w:val="20"/>
                 <w:lang w:val="en-US"/>
               </w:rPr>
-              <w:t>60 ft</w:t>
-            </w:r>
+              <w:t xml:space="preserve">60 </w:t>
+            </w:r>
+            <w:proofErr w:type="spellStart"/>
+            <w:r>
+              <w:rPr>
+                <w:b/>
+                <w:color w:val="008A00"/>
+                <w:sz w:val="20"/>
+                <w:lang w:val="en-US"/>
+              </w:rPr>
+              <w:t>ft</w:t>
+            </w:r>
+            <w:proofErr w:type="spellEnd"/>
           </w:p>
         </w:tc>
         <w:tc>
@@ -8187,8 +8234,19 @@
                 <w:sz w:val="20"/>
                 <w:lang w:val="en-US"/>
               </w:rPr>
-              <w:t>60 ft</w:t>
-            </w:r>
+              <w:t xml:space="preserve">60 </w:t>
+            </w:r>
+            <w:proofErr w:type="spellStart"/>
+            <w:r>
+              <w:rPr>
+                <w:b/>
+                <w:color w:val="008A00"/>
+                <w:sz w:val="20"/>
+                <w:lang w:val="en-US"/>
+              </w:rPr>
+              <w:t>ft</w:t>
+            </w:r>
+            <w:proofErr w:type="spellEnd"/>
           </w:p>
         </w:tc>
         <w:tc>
@@ -8680,8 +8738,17 @@
                 <w:sz w:val="20"/>
                 <w:lang w:val="en-US"/>
               </w:rPr>
-              <w:t>20 ft</w:t>
-            </w:r>
+              <w:t xml:space="preserve">20 </w:t>
+            </w:r>
+            <w:proofErr w:type="spellStart"/>
+            <w:r>
+              <w:rPr>
+                <w:sz w:val="20"/>
+                <w:lang w:val="en-US"/>
+              </w:rPr>
+              <w:t>ft</w:t>
+            </w:r>
+            <w:proofErr w:type="spellEnd"/>
             <w:r>
               <w:rPr>
                 <w:sz w:val="20"/>
@@ -9069,6 +9136,7 @@
                 <w:lang w:val="en-US"/>
               </w:rPr>
             </w:pPr>
+            <w:proofErr w:type="spellStart"/>
             <w:r>
               <w:rPr>
                 <w:sz w:val="20"/>
@@ -9076,6 +9144,7 @@
               </w:rPr>
               <w:t>Str</w:t>
             </w:r>
+            <w:proofErr w:type="spellEnd"/>
           </w:p>
         </w:tc>
         <w:tc>
@@ -9106,8 +9175,19 @@
                 <w:sz w:val="20"/>
                 <w:lang w:val="en-US"/>
               </w:rPr>
-              <w:t>60 ft</w:t>
-            </w:r>
+              <w:t xml:space="preserve">60 </w:t>
+            </w:r>
+            <w:proofErr w:type="spellStart"/>
+            <w:r>
+              <w:rPr>
+                <w:b/>
+                <w:color w:val="008A00"/>
+                <w:sz w:val="20"/>
+                <w:lang w:val="en-US"/>
+              </w:rPr>
+              <w:t>ft</w:t>
+            </w:r>
+            <w:proofErr w:type="spellEnd"/>
           </w:p>
         </w:tc>
         <w:tc>
@@ -11776,8 +11856,19 @@
                 <w:sz w:val="20"/>
                 <w:lang w:val="en-US"/>
               </w:rPr>
-              <w:t>60 ft</w:t>
-            </w:r>
+              <w:t xml:space="preserve">60 </w:t>
+            </w:r>
+            <w:proofErr w:type="spellStart"/>
+            <w:r>
+              <w:rPr>
+                <w:b/>
+                <w:color w:val="008A00"/>
+                <w:sz w:val="20"/>
+                <w:lang w:val="en-US"/>
+              </w:rPr>
+              <w:t>ft</w:t>
+            </w:r>
+            <w:proofErr w:type="spellEnd"/>
           </w:p>
         </w:tc>
         <w:tc>
@@ -12236,31 +12327,9 @@
                 <w:sz w:val="20"/>
                 <w:lang w:val="en-US"/>
               </w:rPr>
-              <w:t xml:space="preserve"> ft</w:t>
-            </w:r>
-          </w:p>
-        </w:tc>
-        <w:tc>
-          <w:tcPr>
-            <w:tcW w:w="451" w:type="pct"/>
-            <w:tcBorders>
-              <w:top w:val="nil"/>
-              <w:left w:val="nil"/>
-              <w:bottom w:val="nil"/>
-              <w:right w:val="nil"/>
-            </w:tcBorders>
-            <w:shd w:val="clear" w:color="auto" w:fill="C2D69B" w:themeFill="accent3" w:themeFillTint="99"/>
-            <w:vAlign w:val="center"/>
-          </w:tcPr>
-          <w:p>
-            <w:pPr>
-              <w:jc w:val="center"/>
-              <w:rPr>
-                <w:b/>
-                <w:sz w:val="20"/>
-                <w:lang w:val="en-US"/>
-              </w:rPr>
-            </w:pPr>
+              <w:t xml:space="preserve"> </w:t>
+            </w:r>
+            <w:proofErr w:type="spellStart"/>
             <w:r>
               <w:rPr>
                 <w:b/>
@@ -12268,8 +12337,32 @@
                 <w:sz w:val="20"/>
                 <w:lang w:val="en-US"/>
               </w:rPr>
-              <w:t>10</w:t>
-            </w:r>
+              <w:t>ft</w:t>
+            </w:r>
+            <w:proofErr w:type="spellEnd"/>
+          </w:p>
+        </w:tc>
+        <w:tc>
+          <w:tcPr>
+            <w:tcW w:w="451" w:type="pct"/>
+            <w:tcBorders>
+              <w:top w:val="nil"/>
+              <w:left w:val="nil"/>
+              <w:bottom w:val="nil"/>
+              <w:right w:val="nil"/>
+            </w:tcBorders>
+            <w:shd w:val="clear" w:color="auto" w:fill="C2D69B" w:themeFill="accent3" w:themeFillTint="99"/>
+            <w:vAlign w:val="center"/>
+          </w:tcPr>
+          <w:p>
+            <w:pPr>
+              <w:jc w:val="center"/>
+              <w:rPr>
+                <w:b/>
+                <w:sz w:val="20"/>
+                <w:lang w:val="en-US"/>
+              </w:rPr>
+            </w:pPr>
             <w:r>
               <w:rPr>
                 <w:b/>
@@ -12277,8 +12370,28 @@
                 <w:sz w:val="20"/>
                 <w:lang w:val="en-US"/>
               </w:rPr>
-              <w:t xml:space="preserve"> ft</w:t>
-            </w:r>
+              <w:t>10</w:t>
+            </w:r>
+            <w:r>
+              <w:rPr>
+                <w:b/>
+                <w:color w:val="008A00"/>
+                <w:sz w:val="20"/>
+                <w:lang w:val="en-US"/>
+              </w:rPr>
+              <w:t xml:space="preserve"> </w:t>
+            </w:r>
+            <w:proofErr w:type="spellStart"/>
+            <w:r>
+              <w:rPr>
+                <w:b/>
+                <w:color w:val="008A00"/>
+                <w:sz w:val="20"/>
+                <w:lang w:val="en-US"/>
+              </w:rPr>
+              <w:t>ft</w:t>
+            </w:r>
+            <w:proofErr w:type="spellEnd"/>
             <w:r>
               <w:rPr>
                 <w:b/>
@@ -15771,8 +15884,17 @@
                 <w:sz w:val="20"/>
                 <w:lang w:val="en-US"/>
               </w:rPr>
-              <w:t>60 ft</w:t>
-            </w:r>
+              <w:t xml:space="preserve">60 </w:t>
+            </w:r>
+            <w:proofErr w:type="spellStart"/>
+            <w:r>
+              <w:rPr>
+                <w:sz w:val="20"/>
+                <w:lang w:val="en-US"/>
+              </w:rPr>
+              <w:t>ft</w:t>
+            </w:r>
+            <w:proofErr w:type="spellEnd"/>
           </w:p>
         </w:tc>
         <w:tc>
@@ -16219,31 +16341,9 @@
                 <w:sz w:val="20"/>
                 <w:lang w:val="en-US"/>
               </w:rPr>
-              <w:t>60 ft</w:t>
-            </w:r>
-          </w:p>
-        </w:tc>
-        <w:tc>
-          <w:tcPr>
-            <w:tcW w:w="451" w:type="pct"/>
-            <w:tcBorders>
-              <w:top w:val="nil"/>
-              <w:left w:val="nil"/>
-              <w:bottom w:val="nil"/>
-              <w:right w:val="nil"/>
-            </w:tcBorders>
-            <w:shd w:val="clear" w:color="auto" w:fill="9BECFF"/>
-            <w:vAlign w:val="center"/>
-          </w:tcPr>
-          <w:p>
-            <w:pPr>
-              <w:jc w:val="center"/>
-              <w:rPr>
-                <w:b/>
-                <w:sz w:val="20"/>
-                <w:lang w:val="en-US"/>
-              </w:rPr>
-            </w:pPr>
+              <w:t xml:space="preserve">60 </w:t>
+            </w:r>
+            <w:proofErr w:type="spellStart"/>
             <w:r>
               <w:rPr>
                 <w:b/>
@@ -16251,8 +16351,32 @@
                 <w:sz w:val="20"/>
                 <w:lang w:val="en-US"/>
               </w:rPr>
-              <w:t>10</w:t>
-            </w:r>
+              <w:t>ft</w:t>
+            </w:r>
+            <w:proofErr w:type="spellEnd"/>
+          </w:p>
+        </w:tc>
+        <w:tc>
+          <w:tcPr>
+            <w:tcW w:w="451" w:type="pct"/>
+            <w:tcBorders>
+              <w:top w:val="nil"/>
+              <w:left w:val="nil"/>
+              <w:bottom w:val="nil"/>
+              <w:right w:val="nil"/>
+            </w:tcBorders>
+            <w:shd w:val="clear" w:color="auto" w:fill="9BECFF"/>
+            <w:vAlign w:val="center"/>
+          </w:tcPr>
+          <w:p>
+            <w:pPr>
+              <w:jc w:val="center"/>
+              <w:rPr>
+                <w:b/>
+                <w:sz w:val="20"/>
+                <w:lang w:val="en-US"/>
+              </w:rPr>
+            </w:pPr>
             <w:r>
               <w:rPr>
                 <w:b/>
@@ -16260,8 +16384,28 @@
                 <w:sz w:val="20"/>
                 <w:lang w:val="en-US"/>
               </w:rPr>
-              <w:t xml:space="preserve"> ft</w:t>
-            </w:r>
+              <w:t>10</w:t>
+            </w:r>
+            <w:r>
+              <w:rPr>
+                <w:b/>
+                <w:color w:val="008A00"/>
+                <w:sz w:val="20"/>
+                <w:lang w:val="en-US"/>
+              </w:rPr>
+              <w:t xml:space="preserve"> </w:t>
+            </w:r>
+            <w:proofErr w:type="spellStart"/>
+            <w:r>
+              <w:rPr>
+                <w:b/>
+                <w:color w:val="008A00"/>
+                <w:sz w:val="20"/>
+                <w:lang w:val="en-US"/>
+              </w:rPr>
+              <w:t>ft</w:t>
+            </w:r>
+            <w:proofErr w:type="spellEnd"/>
             <w:r>
               <w:rPr>
                 <w:b/>
@@ -18024,8 +18168,17 @@
                 <w:sz w:val="20"/>
                 <w:lang w:val="en-US"/>
               </w:rPr>
-              <w:t>5 ft</w:t>
-            </w:r>
+              <w:t xml:space="preserve">5 </w:t>
+            </w:r>
+            <w:proofErr w:type="spellStart"/>
+            <w:r>
+              <w:rPr>
+                <w:sz w:val="20"/>
+                <w:lang w:val="en-US"/>
+              </w:rPr>
+              <w:t>ft</w:t>
+            </w:r>
+            <w:proofErr w:type="spellEnd"/>
             <w:r>
               <w:rPr>
                 <w:sz w:val="20"/>
@@ -18060,8 +18213,17 @@
                 <w:sz w:val="20"/>
                 <w:lang w:val="en-US"/>
               </w:rPr>
-              <w:t>5 ft</w:t>
-            </w:r>
+              <w:t xml:space="preserve">5 </w:t>
+            </w:r>
+            <w:proofErr w:type="spellStart"/>
+            <w:r>
+              <w:rPr>
+                <w:sz w:val="20"/>
+                <w:lang w:val="en-US"/>
+              </w:rPr>
+              <w:t>ft</w:t>
+            </w:r>
+            <w:proofErr w:type="spellEnd"/>
           </w:p>
         </w:tc>
         <w:tc>
@@ -18454,8 +18616,17 @@
                 <w:sz w:val="20"/>
                 <w:lang w:val="en-US"/>
               </w:rPr>
-              <w:t>30 ft</w:t>
-            </w:r>
+              <w:t xml:space="preserve">30 </w:t>
+            </w:r>
+            <w:proofErr w:type="spellStart"/>
+            <w:r>
+              <w:rPr>
+                <w:sz w:val="20"/>
+                <w:lang w:val="en-US"/>
+              </w:rPr>
+              <w:t>ft</w:t>
+            </w:r>
+            <w:proofErr w:type="spellEnd"/>
           </w:p>
         </w:tc>
         <w:tc>
@@ -18897,8 +19068,17 @@
                 <w:sz w:val="20"/>
                 <w:lang w:val="en-US"/>
               </w:rPr>
-              <w:t>30 ft</w:t>
-            </w:r>
+              <w:t xml:space="preserve">30 </w:t>
+            </w:r>
+            <w:proofErr w:type="spellStart"/>
+            <w:r>
+              <w:rPr>
+                <w:sz w:val="20"/>
+                <w:lang w:val="en-US"/>
+              </w:rPr>
+              <w:t>ft</w:t>
+            </w:r>
+            <w:proofErr w:type="spellEnd"/>
           </w:p>
         </w:tc>
         <w:tc>
@@ -19369,8 +19549,17 @@
                 <w:sz w:val="20"/>
                 <w:lang w:val="en-US"/>
               </w:rPr>
-              <w:t>5 ft</w:t>
-            </w:r>
+              <w:t xml:space="preserve">5 </w:t>
+            </w:r>
+            <w:proofErr w:type="spellStart"/>
+            <w:r>
+              <w:rPr>
+                <w:sz w:val="20"/>
+                <w:lang w:val="en-US"/>
+              </w:rPr>
+              <w:t>ft</w:t>
+            </w:r>
+            <w:proofErr w:type="spellEnd"/>
             <w:r>
               <w:rPr>
                 <w:sz w:val="20"/>
@@ -19795,8 +19984,17 @@
                 <w:sz w:val="20"/>
                 <w:lang w:val="en-US"/>
               </w:rPr>
-              <w:t>60 ft</w:t>
-            </w:r>
+              <w:t xml:space="preserve">60 </w:t>
+            </w:r>
+            <w:proofErr w:type="spellStart"/>
+            <w:r>
+              <w:rPr>
+                <w:sz w:val="20"/>
+                <w:lang w:val="en-US"/>
+              </w:rPr>
+              <w:t>ft</w:t>
+            </w:r>
+            <w:proofErr w:type="spellEnd"/>
           </w:p>
         </w:tc>
         <w:tc>
@@ -20248,8 +20446,19 @@
                 <w:sz w:val="20"/>
                 <w:lang w:val="en-US"/>
               </w:rPr>
-              <w:t>60 ft</w:t>
-            </w:r>
+              <w:t xml:space="preserve">60 </w:t>
+            </w:r>
+            <w:proofErr w:type="spellStart"/>
+            <w:r>
+              <w:rPr>
+                <w:b/>
+                <w:color w:val="008A00"/>
+                <w:sz w:val="20"/>
+                <w:lang w:val="en-US"/>
+              </w:rPr>
+              <w:t>ft</w:t>
+            </w:r>
+            <w:proofErr w:type="spellEnd"/>
           </w:p>
         </w:tc>
         <w:tc>
@@ -20726,8 +20935,17 @@
                 <w:sz w:val="20"/>
                 <w:lang w:val="en-US"/>
               </w:rPr>
-              <w:t>5 ft</w:t>
-            </w:r>
+              <w:t xml:space="preserve">5 </w:t>
+            </w:r>
+            <w:proofErr w:type="spellStart"/>
+            <w:r>
+              <w:rPr>
+                <w:sz w:val="20"/>
+                <w:lang w:val="en-US"/>
+              </w:rPr>
+              <w:t>ft</w:t>
+            </w:r>
+            <w:proofErr w:type="spellEnd"/>
             <w:r>
               <w:rPr>
                 <w:sz w:val="20"/>
@@ -21156,8 +21374,17 @@
                 <w:sz w:val="20"/>
                 <w:lang w:val="en-US"/>
               </w:rPr>
-              <w:t>60 ft</w:t>
-            </w:r>
+              <w:t xml:space="preserve">60 </w:t>
+            </w:r>
+            <w:proofErr w:type="spellStart"/>
+            <w:r>
+              <w:rPr>
+                <w:sz w:val="20"/>
+                <w:lang w:val="en-US"/>
+              </w:rPr>
+              <w:t>ft</w:t>
+            </w:r>
+            <w:proofErr w:type="spellEnd"/>
           </w:p>
         </w:tc>
         <w:tc>
@@ -21720,7 +21947,7 @@
                 <w:sz w:val="20"/>
                 <w:lang w:val="en-US"/>
               </w:rPr>
-              <w:t>-</w:t>
+              <w:t>1d4+X</w:t>
             </w:r>
           </w:p>
         </w:tc>
@@ -21740,16 +21967,18 @@
             <w:pPr>
               <w:jc w:val="center"/>
               <w:rPr>
-                <w:sz w:val="20"/>
-                <w:lang w:val="en-US"/>
-              </w:rPr>
-            </w:pPr>
-            <w:r>
-              <w:rPr>
-                <w:sz w:val="20"/>
-                <w:lang w:val="en-US"/>
-              </w:rPr>
-              <w:t>-</w:t>
+                <w:i/>
+                <w:sz w:val="20"/>
+                <w:lang w:val="en-US"/>
+              </w:rPr>
+            </w:pPr>
+            <w:r>
+              <w:rPr>
+                <w:i/>
+                <w:sz w:val="20"/>
+                <w:lang w:val="en-US"/>
+              </w:rPr>
+              <w:t>temp HP</w:t>
             </w:r>
           </w:p>
         </w:tc>
@@ -22554,8 +22783,17 @@
                 <w:sz w:val="20"/>
                 <w:lang w:val="en-US"/>
               </w:rPr>
-              <w:t>30 ft</w:t>
-            </w:r>
+              <w:t xml:space="preserve">30 </w:t>
+            </w:r>
+            <w:proofErr w:type="spellStart"/>
+            <w:r>
+              <w:rPr>
+                <w:sz w:val="20"/>
+                <w:lang w:val="en-US"/>
+              </w:rPr>
+              <w:t>ft</w:t>
+            </w:r>
+            <w:proofErr w:type="spellEnd"/>
           </w:p>
         </w:tc>
         <w:tc>
@@ -22590,7 +22828,23 @@
                 <w:sz w:val="20"/>
                 <w:lang w:val="en-US"/>
               </w:rPr>
-              <w:t xml:space="preserve"> ft </w:t>
+              <w:t xml:space="preserve"> </w:t>
+            </w:r>
+            <w:proofErr w:type="spellStart"/>
+            <w:r>
+              <w:rPr>
+                <w:sz w:val="20"/>
+                <w:lang w:val="en-US"/>
+              </w:rPr>
+              <w:t>ft</w:t>
+            </w:r>
+            <w:proofErr w:type="spellEnd"/>
+            <w:r>
+              <w:rPr>
+                <w:sz w:val="20"/>
+                <w:lang w:val="en-US"/>
+              </w:rPr>
+              <w:t xml:space="preserve"> </w:t>
             </w:r>
             <w:r>
               <w:rPr>
@@ -23017,8 +23271,17 @@
                 <w:sz w:val="20"/>
                 <w:lang w:val="en-US"/>
               </w:rPr>
-              <w:t>30 ft</w:t>
-            </w:r>
+              <w:t xml:space="preserve">30 </w:t>
+            </w:r>
+            <w:proofErr w:type="spellStart"/>
+            <w:r>
+              <w:rPr>
+                <w:sz w:val="20"/>
+                <w:lang w:val="en-US"/>
+              </w:rPr>
+              <w:t>ft</w:t>
+            </w:r>
+            <w:proofErr w:type="spellEnd"/>
           </w:p>
         </w:tc>
         <w:tc>
@@ -23951,7 +24214,23 @@
                 <w:sz w:val="20"/>
                 <w:lang w:val="en-US"/>
               </w:rPr>
-              <w:t>10 ft radius</w:t>
+              <w:t xml:space="preserve">10 </w:t>
+            </w:r>
+            <w:proofErr w:type="spellStart"/>
+            <w:r>
+              <w:rPr>
+                <w:sz w:val="20"/>
+                <w:lang w:val="en-US"/>
+              </w:rPr>
+              <w:t>ft</w:t>
+            </w:r>
+            <w:proofErr w:type="spellEnd"/>
+            <w:r>
+              <w:rPr>
+                <w:sz w:val="20"/>
+                <w:lang w:val="en-US"/>
+              </w:rPr>
+              <w:t xml:space="preserve"> radius</w:t>
             </w:r>
           </w:p>
         </w:tc>
@@ -24373,8 +24652,17 @@
                 <w:sz w:val="20"/>
                 <w:lang w:val="en-US"/>
               </w:rPr>
-              <w:t>30 ft</w:t>
-            </w:r>
+              <w:t xml:space="preserve">30 </w:t>
+            </w:r>
+            <w:proofErr w:type="spellStart"/>
+            <w:r>
+              <w:rPr>
+                <w:sz w:val="20"/>
+                <w:lang w:val="en-US"/>
+              </w:rPr>
+              <w:t>ft</w:t>
+            </w:r>
+            <w:proofErr w:type="spellEnd"/>
           </w:p>
         </w:tc>
         <w:tc>
@@ -31600,6 +31888,24 @@
               </w:rPr>
               <w:t xml:space="preserve"> Good</w:t>
             </w:r>
+            <w:r>
+              <w:rPr>
+                <w:color w:val="C00000"/>
+                <w:sz w:val="20"/>
+                <w:lang w:val="en-US"/>
+              </w:rPr>
+              <w:t xml:space="preserve"> </w:t>
+            </w:r>
+            <w:r>
+              <w:rPr>
+                <w:b/>
+                <w:color w:val="008A00"/>
+                <w:sz w:val="20"/>
+                <w:vertAlign w:val="superscript"/>
+                <w:lang w:val="en-US"/>
+              </w:rPr>
+              <w:t>R</w:t>
+            </w:r>
           </w:p>
         </w:tc>
         <w:tc>
@@ -32049,6 +32355,23 @@
               </w:rPr>
               <w:t>Detect Magic</w:t>
             </w:r>
+            <w:r>
+              <w:rPr>
+                <w:color w:val="C00000"/>
+                <w:sz w:val="20"/>
+                <w:lang w:val="en-US"/>
+              </w:rPr>
+              <w:t xml:space="preserve"> </w:t>
+            </w:r>
+            <w:r>
+              <w:rPr>
+                <w:color w:val="auto"/>
+                <w:sz w:val="20"/>
+                <w:vertAlign w:val="superscript"/>
+                <w:lang w:val="en-US"/>
+              </w:rPr>
+              <w:t>R</w:t>
+            </w:r>
           </w:p>
         </w:tc>
         <w:tc>
@@ -32493,7 +32816,31 @@
                 <w:sz w:val="20"/>
                 <w:lang w:val="en-US"/>
               </w:rPr>
-              <w:t>Detect Poison and Disease</w:t>
+              <w:t>Detect Poison &amp;</w:t>
+            </w:r>
+            <w:r>
+              <w:rPr>
+                <w:sz w:val="20"/>
+                <w:lang w:val="en-US"/>
+              </w:rPr>
+              <w:t xml:space="preserve"> Disease</w:t>
+            </w:r>
+            <w:r>
+              <w:rPr>
+                <w:color w:val="C00000"/>
+                <w:sz w:val="20"/>
+                <w:lang w:val="en-US"/>
+              </w:rPr>
+              <w:t xml:space="preserve"> </w:t>
+            </w:r>
+            <w:r>
+              <w:rPr>
+                <w:color w:val="auto"/>
+                <w:sz w:val="20"/>
+                <w:vertAlign w:val="superscript"/>
+                <w:lang w:val="en-US"/>
+              </w:rPr>
+              <w:t>R</w:t>
             </w:r>
           </w:p>
         </w:tc>
@@ -34294,6 +34641,7 @@
             <w:pPr>
               <w:rPr>
                 <w:b/>
+                <w:color w:val="008A00"/>
                 <w:sz w:val="20"/>
                 <w:lang w:val="en-US"/>
               </w:rPr>
@@ -36617,17 +36965,24 @@
               <w:bottom w:val="nil"/>
               <w:right w:val="nil"/>
             </w:tcBorders>
-            <w:shd w:val="clear" w:color="auto" w:fill="F2F2F2" w:themeFill="background1" w:themeFillShade="F2"/>
-            <w:vAlign w:val="center"/>
-          </w:tcPr>
-          <w:p>
-            <w:pPr>
-              <w:jc w:val="center"/>
-              <w:rPr>
-                <w:sz w:val="20"/>
-                <w:lang w:val="en-US"/>
-              </w:rPr>
-            </w:pPr>
+            <w:shd w:val="clear" w:color="auto" w:fill="808080" w:themeFill="background1" w:themeFillShade="80"/>
+            <w:vAlign w:val="center"/>
+          </w:tcPr>
+          <w:p>
+            <w:pPr>
+              <w:jc w:val="center"/>
+              <w:rPr>
+                <w:sz w:val="20"/>
+                <w:lang w:val="en-US"/>
+              </w:rPr>
+            </w:pPr>
+            <w:r>
+              <w:rPr>
+                <w:sz w:val="20"/>
+                <w:lang w:val="en-US"/>
+              </w:rPr>
+              <w:t>1</w:t>
+            </w:r>
           </w:p>
         </w:tc>
         <w:tc>
@@ -36639,17 +36994,26 @@
               <w:bottom w:val="nil"/>
               <w:right w:val="nil"/>
             </w:tcBorders>
-            <w:shd w:val="clear" w:color="auto" w:fill="F2F2F2" w:themeFill="background1" w:themeFillShade="F2"/>
-            <w:vAlign w:val="center"/>
-          </w:tcPr>
-          <w:p>
-            <w:pPr>
-              <w:jc w:val="center"/>
-              <w:rPr>
-                <w:sz w:val="20"/>
-                <w:lang w:val="en-US"/>
-              </w:rPr>
-            </w:pPr>
+            <w:shd w:val="clear" w:color="auto" w:fill="808080" w:themeFill="background1" w:themeFillShade="80"/>
+            <w:vAlign w:val="center"/>
+          </w:tcPr>
+          <w:p>
+            <w:pPr>
+              <w:jc w:val="center"/>
+              <w:rPr>
+                <w:sz w:val="20"/>
+                <w:lang w:val="en-US"/>
+              </w:rPr>
+            </w:pPr>
+            <w:proofErr w:type="spellStart"/>
+            <w:r>
+              <w:rPr>
+                <w:sz w:val="20"/>
+                <w:lang w:val="en-US"/>
+              </w:rPr>
+              <w:t>Cb</w:t>
+            </w:r>
+            <w:proofErr w:type="spellEnd"/>
           </w:p>
         </w:tc>
         <w:tc>
@@ -36661,18 +37025,486 @@
               <w:bottom w:val="nil"/>
               <w:right w:val="nil"/>
             </w:tcBorders>
-            <w:shd w:val="clear" w:color="auto" w:fill="F2F2F2" w:themeFill="background1" w:themeFillShade="F2"/>
-            <w:vAlign w:val="center"/>
-          </w:tcPr>
-          <w:p>
-            <w:pPr>
-              <w:rPr>
-                <w:sz w:val="20"/>
-                <w:lang w:val="en-US"/>
-              </w:rPr>
-            </w:pPr>
+            <w:shd w:val="clear" w:color="auto" w:fill="808080" w:themeFill="background1" w:themeFillShade="80"/>
+            <w:vAlign w:val="center"/>
+          </w:tcPr>
+          <w:p>
+            <w:pPr>
+              <w:rPr>
+                <w:b/>
+                <w:sz w:val="20"/>
+                <w:lang w:val="en-US"/>
+              </w:rPr>
+            </w:pPr>
+            <w:r>
+              <w:rPr>
+                <w:b/>
+                <w:sz w:val="20"/>
+                <w:lang w:val="en-US"/>
+              </w:rPr>
+              <w:t>False Life</w:t>
+            </w:r>
+          </w:p>
+        </w:tc>
+        <w:tc>
+          <w:tcPr>
+            <w:tcW w:w="226" w:type="pct"/>
+            <w:tcBorders>
+              <w:top w:val="nil"/>
+              <w:left w:val="nil"/>
+              <w:bottom w:val="nil"/>
+              <w:right w:val="nil"/>
+            </w:tcBorders>
+            <w:shd w:val="clear" w:color="auto" w:fill="808080" w:themeFill="background1" w:themeFillShade="80"/>
+            <w:vAlign w:val="center"/>
+          </w:tcPr>
+          <w:p>
+            <w:pPr>
+              <w:jc w:val="center"/>
+              <w:rPr>
+                <w:sz w:val="20"/>
+                <w:lang w:val="en-US"/>
+              </w:rPr>
+            </w:pPr>
+            <w:r>
+              <w:rPr>
+                <w:sz w:val="20"/>
+                <w:lang w:val="en-US"/>
+              </w:rPr>
+              <w:t>-</w:t>
+            </w:r>
+          </w:p>
+        </w:tc>
+        <w:tc>
+          <w:tcPr>
+            <w:tcW w:w="272" w:type="pct"/>
+            <w:tcBorders>
+              <w:top w:val="nil"/>
+              <w:left w:val="nil"/>
+              <w:bottom w:val="nil"/>
+              <w:right w:val="nil"/>
+            </w:tcBorders>
+            <w:shd w:val="clear" w:color="auto" w:fill="808080" w:themeFill="background1" w:themeFillShade="80"/>
+            <w:vAlign w:val="center"/>
+          </w:tcPr>
+          <w:p>
+            <w:pPr>
+              <w:jc w:val="center"/>
+              <w:rPr>
+                <w:sz w:val="20"/>
+                <w:lang w:val="en-US"/>
+              </w:rPr>
+            </w:pPr>
+            <w:r>
+              <w:rPr>
+                <w:sz w:val="20"/>
+                <w:lang w:val="en-US"/>
+              </w:rPr>
+              <w:t>self</w:t>
+            </w:r>
+          </w:p>
+        </w:tc>
+        <w:tc>
+          <w:tcPr>
+            <w:tcW w:w="451" w:type="pct"/>
+            <w:tcBorders>
+              <w:top w:val="nil"/>
+              <w:left w:val="nil"/>
+              <w:bottom w:val="nil"/>
+              <w:right w:val="nil"/>
+            </w:tcBorders>
+            <w:shd w:val="clear" w:color="auto" w:fill="808080" w:themeFill="background1" w:themeFillShade="80"/>
+            <w:vAlign w:val="center"/>
+          </w:tcPr>
+          <w:p>
+            <w:pPr>
+              <w:jc w:val="center"/>
+              <w:rPr>
+                <w:sz w:val="20"/>
+                <w:lang w:val="en-US"/>
+              </w:rPr>
+            </w:pPr>
+            <w:r>
+              <w:rPr>
+                <w:sz w:val="20"/>
+                <w:lang w:val="en-US"/>
+              </w:rPr>
+              <w:t>-</w:t>
+            </w:r>
+          </w:p>
+        </w:tc>
+        <w:tc>
+          <w:tcPr>
+            <w:tcW w:w="318" w:type="pct"/>
+            <w:tcBorders>
+              <w:top w:val="nil"/>
+              <w:left w:val="nil"/>
+              <w:bottom w:val="nil"/>
+              <w:right w:val="nil"/>
+            </w:tcBorders>
+            <w:shd w:val="clear" w:color="auto" w:fill="808080" w:themeFill="background1" w:themeFillShade="80"/>
+            <w:vAlign w:val="center"/>
+          </w:tcPr>
+          <w:p>
+            <w:pPr>
+              <w:jc w:val="center"/>
+              <w:rPr>
+                <w:b/>
+                <w:sz w:val="20"/>
+                <w:lang w:val="en-US"/>
+              </w:rPr>
+            </w:pPr>
+            <w:r>
+              <w:rPr>
+                <w:b/>
+                <w:color w:val="C00000"/>
+                <w:sz w:val="20"/>
+                <w:lang w:val="en-US"/>
+              </w:rPr>
+              <w:t>1min</w:t>
+            </w:r>
+          </w:p>
+        </w:tc>
+        <w:tc>
+          <w:tcPr>
+            <w:tcW w:w="226" w:type="pct"/>
+            <w:tcBorders>
+              <w:top w:val="nil"/>
+              <w:left w:val="nil"/>
+              <w:bottom w:val="nil"/>
+              <w:right w:val="nil"/>
+            </w:tcBorders>
+            <w:shd w:val="clear" w:color="auto" w:fill="808080" w:themeFill="background1" w:themeFillShade="80"/>
+            <w:vAlign w:val="center"/>
+          </w:tcPr>
+          <w:p>
+            <w:pPr>
+              <w:jc w:val="center"/>
+              <w:rPr>
+                <w:sz w:val="20"/>
+                <w:lang w:val="en-US"/>
+              </w:rPr>
+            </w:pPr>
+            <w:r>
+              <w:rPr>
+                <w:sz w:val="20"/>
+                <w:lang w:val="en-US"/>
+              </w:rPr>
+              <w:t>1</w:t>
+            </w:r>
+          </w:p>
+        </w:tc>
+        <w:tc>
+          <w:tcPr>
+            <w:tcW w:w="272" w:type="pct"/>
+            <w:tcBorders>
+              <w:top w:val="nil"/>
+              <w:left w:val="nil"/>
+              <w:bottom w:val="nil"/>
+              <w:right w:val="nil"/>
+            </w:tcBorders>
+            <w:shd w:val="clear" w:color="auto" w:fill="808080" w:themeFill="background1" w:themeFillShade="80"/>
+            <w:vAlign w:val="center"/>
+          </w:tcPr>
+          <w:p>
+            <w:pPr>
+              <w:jc w:val="center"/>
+              <w:rPr>
+                <w:b/>
+                <w:sz w:val="20"/>
+                <w:lang w:val="en-US"/>
+              </w:rPr>
+            </w:pPr>
+            <w:r>
+              <w:rPr>
+                <w:b/>
+                <w:color w:val="008A00"/>
+                <w:sz w:val="20"/>
+                <w:lang w:val="en-US"/>
+              </w:rPr>
+              <w:t>2d6+X</w:t>
+            </w:r>
+          </w:p>
+        </w:tc>
+        <w:tc>
+          <w:tcPr>
+            <w:tcW w:w="315" w:type="pct"/>
+            <w:tcBorders>
+              <w:top w:val="nil"/>
+              <w:left w:val="nil"/>
+              <w:bottom w:val="nil"/>
+              <w:right w:val="nil"/>
+            </w:tcBorders>
+            <w:shd w:val="clear" w:color="auto" w:fill="808080" w:themeFill="background1" w:themeFillShade="80"/>
+            <w:vAlign w:val="center"/>
+          </w:tcPr>
+          <w:p>
+            <w:pPr>
+              <w:jc w:val="center"/>
+              <w:rPr>
+                <w:i/>
+                <w:sz w:val="20"/>
+                <w:lang w:val="en-US"/>
+              </w:rPr>
+            </w:pPr>
+            <w:r>
+              <w:rPr>
+                <w:i/>
+                <w:sz w:val="20"/>
+                <w:lang w:val="en-US"/>
+              </w:rPr>
+              <w:t>temp HP</w:t>
+            </w:r>
+          </w:p>
+        </w:tc>
+        <w:tc>
+          <w:tcPr>
+            <w:tcW w:w="226" w:type="pct"/>
+            <w:tcBorders>
+              <w:top w:val="nil"/>
+              <w:left w:val="nil"/>
+              <w:bottom w:val="nil"/>
+              <w:right w:val="nil"/>
+            </w:tcBorders>
+            <w:shd w:val="clear" w:color="auto" w:fill="808080" w:themeFill="background1" w:themeFillShade="80"/>
+            <w:vAlign w:val="center"/>
+          </w:tcPr>
+          <w:p>
+            <w:pPr>
+              <w:jc w:val="center"/>
+              <w:rPr>
+                <w:sz w:val="20"/>
+                <w:lang w:val="en-US"/>
+              </w:rPr>
+            </w:pPr>
+            <w:proofErr w:type="spellStart"/>
+            <w:r>
+              <w:rPr>
+                <w:sz w:val="20"/>
+                <w:lang w:val="en-US"/>
+              </w:rPr>
+              <w:t>Necr</w:t>
+            </w:r>
+            <w:proofErr w:type="spellEnd"/>
+          </w:p>
+        </w:tc>
+        <w:tc>
+          <w:tcPr>
+            <w:tcW w:w="270" w:type="pct"/>
+            <w:tcBorders>
+              <w:top w:val="nil"/>
+              <w:left w:val="nil"/>
+              <w:bottom w:val="nil"/>
+              <w:right w:val="nil"/>
+            </w:tcBorders>
+            <w:shd w:val="clear" w:color="auto" w:fill="808080" w:themeFill="background1" w:themeFillShade="80"/>
+            <w:vAlign w:val="center"/>
+          </w:tcPr>
+          <w:p>
+            <w:pPr>
+              <w:jc w:val="center"/>
+              <w:rPr>
+                <w:sz w:val="20"/>
+                <w:lang w:val="en-US"/>
+              </w:rPr>
+            </w:pPr>
+            <w:r>
+              <w:rPr>
+                <w:sz w:val="20"/>
+                <w:lang w:val="en-US"/>
+              </w:rPr>
+              <w:t>Black</w:t>
+            </w:r>
+          </w:p>
+        </w:tc>
+        <w:tc>
+          <w:tcPr>
+            <w:tcW w:w="316" w:type="pct"/>
+            <w:tcBorders>
+              <w:top w:val="nil"/>
+              <w:left w:val="nil"/>
+              <w:bottom w:val="nil"/>
+              <w:right w:val="nil"/>
+            </w:tcBorders>
+            <w:shd w:val="clear" w:color="auto" w:fill="808080" w:themeFill="background1" w:themeFillShade="80"/>
+            <w:vAlign w:val="center"/>
+          </w:tcPr>
+          <w:p>
+            <w:pPr>
+              <w:jc w:val="center"/>
+              <w:rPr>
+                <w:sz w:val="16"/>
+                <w:szCs w:val="20"/>
+                <w:lang w:val="en-US"/>
+              </w:rPr>
+            </w:pPr>
+            <w:r>
+              <w:rPr>
+                <w:sz w:val="16"/>
+                <w:szCs w:val="20"/>
+                <w:lang w:val="en-US"/>
+              </w:rPr>
+              <w:t>W</w:t>
+            </w:r>
+          </w:p>
+        </w:tc>
+        <w:tc>
+          <w:tcPr>
+            <w:tcW w:w="272" w:type="pct"/>
+            <w:tcBorders>
+              <w:top w:val="nil"/>
+              <w:left w:val="nil"/>
+              <w:bottom w:val="nil"/>
+              <w:right w:val="nil"/>
+            </w:tcBorders>
+            <w:shd w:val="clear" w:color="auto" w:fill="808080" w:themeFill="background1" w:themeFillShade="80"/>
+            <w:vAlign w:val="center"/>
+          </w:tcPr>
+          <w:p>
+            <w:pPr>
+              <w:jc w:val="center"/>
+              <w:rPr>
+                <w:sz w:val="16"/>
+                <w:szCs w:val="20"/>
+                <w:lang w:val="en-US"/>
+              </w:rPr>
+            </w:pPr>
+            <w:r>
+              <w:rPr>
+                <w:sz w:val="16"/>
+                <w:szCs w:val="20"/>
+                <w:lang w:val="en-US"/>
+              </w:rPr>
+              <w:t>V, S, F</w:t>
+            </w:r>
+          </w:p>
+        </w:tc>
+        <w:tc>
+          <w:tcPr>
+            <w:tcW w:w="718" w:type="pct"/>
+            <w:tcBorders>
+              <w:top w:val="nil"/>
+              <w:left w:val="nil"/>
+              <w:bottom w:val="nil"/>
+            </w:tcBorders>
+            <w:shd w:val="clear" w:color="auto" w:fill="808080" w:themeFill="background1" w:themeFillShade="80"/>
+            <w:vAlign w:val="center"/>
+          </w:tcPr>
+          <w:p>
+            <w:pPr>
+              <w:jc w:val="center"/>
+              <w:rPr>
+                <w:sz w:val="16"/>
+                <w:szCs w:val="20"/>
+                <w:lang w:val="en-US"/>
+              </w:rPr>
+            </w:pPr>
+            <w:r>
+              <w:rPr>
+                <w:sz w:val="16"/>
+                <w:szCs w:val="20"/>
+                <w:lang w:val="en-US"/>
+              </w:rPr>
+              <w:t>-</w:t>
+            </w:r>
+          </w:p>
+        </w:tc>
+      </w:tr>
+      <w:tr>
+        <w:tc>
+          <w:tcPr>
+            <w:tcW w:w="170" w:type="pct"/>
+            <w:tcBorders>
+              <w:top w:val="nil"/>
+              <w:bottom w:val="nil"/>
+              <w:right w:val="nil"/>
+            </w:tcBorders>
+            <w:shd w:val="clear" w:color="auto" w:fill="FFFFFF" w:themeFill="background1"/>
+            <w:vAlign w:val="center"/>
+          </w:tcPr>
+          <w:p>
+            <w:pPr>
+              <w:jc w:val="center"/>
+              <w:rPr>
+                <w:sz w:val="20"/>
+                <w:lang w:val="en-US"/>
+              </w:rPr>
+            </w:pPr>
+            <w:r>
+              <w:rPr>
+                <w:sz w:val="20"/>
+                <w:lang w:val="en-US"/>
+              </w:rPr>
+              <w:t>1</w:t>
+            </w:r>
+          </w:p>
+        </w:tc>
+        <w:tc>
+          <w:tcPr>
+            <w:tcW w:w="181" w:type="pct"/>
+            <w:tcBorders>
+              <w:top w:val="nil"/>
+              <w:left w:val="nil"/>
+              <w:bottom w:val="nil"/>
+              <w:right w:val="nil"/>
+            </w:tcBorders>
+            <w:shd w:val="clear" w:color="auto" w:fill="FFFFFF" w:themeFill="background1"/>
+            <w:vAlign w:val="center"/>
+          </w:tcPr>
+          <w:p>
+            <w:pPr>
+              <w:jc w:val="center"/>
+              <w:rPr>
+                <w:sz w:val="20"/>
+                <w:lang w:val="en-US"/>
+              </w:rPr>
+            </w:pPr>
+            <w:proofErr w:type="spellStart"/>
+            <w:r>
+              <w:rPr>
+                <w:sz w:val="20"/>
+                <w:lang w:val="en-US"/>
+              </w:rPr>
+              <w:t>Cb</w:t>
+            </w:r>
+            <w:proofErr w:type="spellEnd"/>
+          </w:p>
+        </w:tc>
+        <w:tc>
+          <w:tcPr>
+            <w:tcW w:w="767" w:type="pct"/>
+            <w:tcBorders>
+              <w:top w:val="nil"/>
+              <w:left w:val="nil"/>
+              <w:bottom w:val="nil"/>
+              <w:right w:val="nil"/>
+            </w:tcBorders>
+            <w:shd w:val="clear" w:color="auto" w:fill="FFFFFF" w:themeFill="background1"/>
+            <w:vAlign w:val="center"/>
+          </w:tcPr>
+          <w:p>
+            <w:pPr>
+              <w:rPr>
+                <w:sz w:val="20"/>
+                <w:lang w:val="en-US"/>
+              </w:rPr>
+            </w:pPr>
+            <w:r>
+              <w:rPr>
+                <w:sz w:val="20"/>
+                <w:lang w:val="en-US"/>
+              </w:rPr>
+              <w:t>Feat</w:t>
+            </w:r>
             <w:bookmarkStart w:id="0" w:name="_GoBack"/>
             <w:bookmarkEnd w:id="0"/>
+            <w:r>
+              <w:rPr>
+                <w:sz w:val="20"/>
+                <w:lang w:val="en-US"/>
+              </w:rPr>
+              <w:t>her Fall</w:t>
+            </w:r>
           </w:p>
         </w:tc>
         <w:tc>
@@ -36684,17 +37516,24 @@
               <w:bottom w:val="nil"/>
               <w:right w:val="nil"/>
             </w:tcBorders>
-            <w:shd w:val="clear" w:color="auto" w:fill="F2F2F2" w:themeFill="background1" w:themeFillShade="F2"/>
-            <w:vAlign w:val="center"/>
-          </w:tcPr>
-          <w:p>
-            <w:pPr>
-              <w:jc w:val="center"/>
-              <w:rPr>
-                <w:sz w:val="20"/>
-                <w:lang w:val="en-US"/>
-              </w:rPr>
-            </w:pPr>
+            <w:shd w:val="clear" w:color="auto" w:fill="FFFFFF" w:themeFill="background1"/>
+            <w:vAlign w:val="center"/>
+          </w:tcPr>
+          <w:p>
+            <w:pPr>
+              <w:jc w:val="center"/>
+              <w:rPr>
+                <w:sz w:val="20"/>
+                <w:lang w:val="en-US"/>
+              </w:rPr>
+            </w:pPr>
+            <w:r>
+              <w:rPr>
+                <w:sz w:val="20"/>
+                <w:lang w:val="en-US"/>
+              </w:rPr>
+              <w:t>-</w:t>
+            </w:r>
           </w:p>
         </w:tc>
         <w:tc>
@@ -36706,17 +37545,33 @@
               <w:bottom w:val="nil"/>
               <w:right w:val="nil"/>
             </w:tcBorders>
-            <w:shd w:val="clear" w:color="auto" w:fill="F2F2F2" w:themeFill="background1" w:themeFillShade="F2"/>
-            <w:vAlign w:val="center"/>
-          </w:tcPr>
-          <w:p>
-            <w:pPr>
-              <w:jc w:val="center"/>
-              <w:rPr>
-                <w:sz w:val="20"/>
-                <w:lang w:val="en-US"/>
-              </w:rPr>
-            </w:pPr>
+            <w:shd w:val="clear" w:color="auto" w:fill="FFFFFF" w:themeFill="background1"/>
+            <w:vAlign w:val="center"/>
+          </w:tcPr>
+          <w:p>
+            <w:pPr>
+              <w:jc w:val="center"/>
+              <w:rPr>
+                <w:sz w:val="20"/>
+                <w:lang w:val="en-US"/>
+              </w:rPr>
+            </w:pPr>
+            <w:r>
+              <w:rPr>
+                <w:sz w:val="20"/>
+                <w:lang w:val="en-US"/>
+              </w:rPr>
+              <w:t xml:space="preserve">60 </w:t>
+            </w:r>
+            <w:proofErr w:type="spellStart"/>
+            <w:r>
+              <w:rPr>
+                <w:sz w:val="20"/>
+                <w:lang w:val="en-US"/>
+              </w:rPr>
+              <w:t>ft</w:t>
+            </w:r>
+            <w:proofErr w:type="spellEnd"/>
           </w:p>
         </w:tc>
         <w:tc>
@@ -36728,17 +37583,24 @@
               <w:bottom w:val="nil"/>
               <w:right w:val="nil"/>
             </w:tcBorders>
-            <w:shd w:val="clear" w:color="auto" w:fill="F2F2F2" w:themeFill="background1" w:themeFillShade="F2"/>
-            <w:vAlign w:val="center"/>
-          </w:tcPr>
-          <w:p>
-            <w:pPr>
-              <w:jc w:val="center"/>
-              <w:rPr>
-                <w:sz w:val="20"/>
-                <w:lang w:val="en-US"/>
-              </w:rPr>
-            </w:pPr>
+            <w:shd w:val="clear" w:color="auto" w:fill="FFFFFF" w:themeFill="background1"/>
+            <w:vAlign w:val="center"/>
+          </w:tcPr>
+          <w:p>
+            <w:pPr>
+              <w:jc w:val="center"/>
+              <w:rPr>
+                <w:sz w:val="20"/>
+                <w:lang w:val="en-US"/>
+              </w:rPr>
+            </w:pPr>
+            <w:r>
+              <w:rPr>
+                <w:sz w:val="20"/>
+                <w:lang w:val="en-US"/>
+              </w:rPr>
+              <w:t>-</w:t>
+            </w:r>
           </w:p>
         </w:tc>
         <w:tc>
@@ -36750,17 +37612,24 @@
               <w:bottom w:val="nil"/>
               <w:right w:val="nil"/>
             </w:tcBorders>
-            <w:shd w:val="clear" w:color="auto" w:fill="F2F2F2" w:themeFill="background1" w:themeFillShade="F2"/>
-            <w:vAlign w:val="center"/>
-          </w:tcPr>
-          <w:p>
-            <w:pPr>
-              <w:jc w:val="center"/>
-              <w:rPr>
-                <w:sz w:val="20"/>
-                <w:lang w:val="en-US"/>
-              </w:rPr>
-            </w:pPr>
+            <w:shd w:val="clear" w:color="auto" w:fill="FFFFFF" w:themeFill="background1"/>
+            <w:vAlign w:val="center"/>
+          </w:tcPr>
+          <w:p>
+            <w:pPr>
+              <w:jc w:val="center"/>
+              <w:rPr>
+                <w:sz w:val="20"/>
+                <w:lang w:val="en-US"/>
+              </w:rPr>
+            </w:pPr>
+            <w:r>
+              <w:rPr>
+                <w:sz w:val="20"/>
+                <w:lang w:val="en-US"/>
+              </w:rPr>
+              <w:t>1min</w:t>
+            </w:r>
           </w:p>
         </w:tc>
         <w:tc>
@@ -36772,17 +37641,24 @@
               <w:bottom w:val="nil"/>
               <w:right w:val="nil"/>
             </w:tcBorders>
-            <w:shd w:val="clear" w:color="auto" w:fill="F2F2F2" w:themeFill="background1" w:themeFillShade="F2"/>
-            <w:vAlign w:val="center"/>
-          </w:tcPr>
-          <w:p>
-            <w:pPr>
-              <w:jc w:val="center"/>
-              <w:rPr>
-                <w:sz w:val="20"/>
-                <w:lang w:val="en-US"/>
-              </w:rPr>
-            </w:pPr>
+            <w:shd w:val="clear" w:color="auto" w:fill="FFFFFF" w:themeFill="background1"/>
+            <w:vAlign w:val="center"/>
+          </w:tcPr>
+          <w:p>
+            <w:pPr>
+              <w:jc w:val="center"/>
+              <w:rPr>
+                <w:sz w:val="20"/>
+                <w:lang w:val="en-US"/>
+              </w:rPr>
+            </w:pPr>
+            <w:r>
+              <w:rPr>
+                <w:sz w:val="20"/>
+                <w:lang w:val="en-US"/>
+              </w:rPr>
+              <w:t>1-5</w:t>
+            </w:r>
           </w:p>
         </w:tc>
         <w:tc>
@@ -36794,17 +37670,24 @@
               <w:bottom w:val="nil"/>
               <w:right w:val="nil"/>
             </w:tcBorders>
-            <w:shd w:val="clear" w:color="auto" w:fill="F2F2F2" w:themeFill="background1" w:themeFillShade="F2"/>
-            <w:vAlign w:val="center"/>
-          </w:tcPr>
-          <w:p>
-            <w:pPr>
-              <w:jc w:val="center"/>
-              <w:rPr>
-                <w:sz w:val="20"/>
-                <w:lang w:val="en-US"/>
-              </w:rPr>
-            </w:pPr>
+            <w:shd w:val="clear" w:color="auto" w:fill="FFFFFF" w:themeFill="background1"/>
+            <w:vAlign w:val="center"/>
+          </w:tcPr>
+          <w:p>
+            <w:pPr>
+              <w:jc w:val="center"/>
+              <w:rPr>
+                <w:sz w:val="20"/>
+                <w:lang w:val="en-US"/>
+              </w:rPr>
+            </w:pPr>
+            <w:r>
+              <w:rPr>
+                <w:sz w:val="20"/>
+                <w:lang w:val="en-US"/>
+              </w:rPr>
+              <w:t>-</w:t>
+            </w:r>
           </w:p>
         </w:tc>
         <w:tc>
@@ -36816,17 +37699,24 @@
               <w:bottom w:val="nil"/>
               <w:right w:val="nil"/>
             </w:tcBorders>
-            <w:shd w:val="clear" w:color="auto" w:fill="F2F2F2" w:themeFill="background1" w:themeFillShade="F2"/>
-            <w:vAlign w:val="center"/>
-          </w:tcPr>
-          <w:p>
-            <w:pPr>
-              <w:jc w:val="center"/>
-              <w:rPr>
-                <w:sz w:val="20"/>
-                <w:lang w:val="en-US"/>
-              </w:rPr>
-            </w:pPr>
+            <w:shd w:val="clear" w:color="auto" w:fill="FFFFFF" w:themeFill="background1"/>
+            <w:vAlign w:val="center"/>
+          </w:tcPr>
+          <w:p>
+            <w:pPr>
+              <w:jc w:val="center"/>
+              <w:rPr>
+                <w:sz w:val="20"/>
+                <w:lang w:val="en-US"/>
+              </w:rPr>
+            </w:pPr>
+            <w:r>
+              <w:rPr>
+                <w:sz w:val="20"/>
+                <w:lang w:val="en-US"/>
+              </w:rPr>
+              <w:t>-</w:t>
+            </w:r>
           </w:p>
         </w:tc>
         <w:tc>
@@ -36838,17 +37728,24 @@
               <w:bottom w:val="nil"/>
               <w:right w:val="nil"/>
             </w:tcBorders>
-            <w:shd w:val="clear" w:color="auto" w:fill="F2F2F2" w:themeFill="background1" w:themeFillShade="F2"/>
-            <w:vAlign w:val="center"/>
-          </w:tcPr>
-          <w:p>
-            <w:pPr>
-              <w:jc w:val="center"/>
-              <w:rPr>
-                <w:sz w:val="20"/>
-                <w:lang w:val="en-US"/>
-              </w:rPr>
-            </w:pPr>
+            <w:shd w:val="clear" w:color="auto" w:fill="FFFFFF" w:themeFill="background1"/>
+            <w:vAlign w:val="center"/>
+          </w:tcPr>
+          <w:p>
+            <w:pPr>
+              <w:jc w:val="center"/>
+              <w:rPr>
+                <w:sz w:val="20"/>
+                <w:lang w:val="en-US"/>
+              </w:rPr>
+            </w:pPr>
+            <w:r>
+              <w:rPr>
+                <w:sz w:val="20"/>
+                <w:lang w:val="en-US"/>
+              </w:rPr>
+              <w:t>Trans</w:t>
+            </w:r>
           </w:p>
         </w:tc>
         <w:tc>
@@ -36860,17 +37757,24 @@
               <w:bottom w:val="nil"/>
               <w:right w:val="nil"/>
             </w:tcBorders>
-            <w:shd w:val="clear" w:color="auto" w:fill="F2F2F2" w:themeFill="background1" w:themeFillShade="F2"/>
-            <w:vAlign w:val="center"/>
-          </w:tcPr>
-          <w:p>
-            <w:pPr>
-              <w:jc w:val="center"/>
-              <w:rPr>
-                <w:sz w:val="20"/>
-                <w:lang w:val="en-US"/>
-              </w:rPr>
-            </w:pPr>
+            <w:shd w:val="clear" w:color="auto" w:fill="FFFFFF" w:themeFill="background1"/>
+            <w:vAlign w:val="center"/>
+          </w:tcPr>
+          <w:p>
+            <w:pPr>
+              <w:jc w:val="center"/>
+              <w:rPr>
+                <w:sz w:val="20"/>
+                <w:lang w:val="en-US"/>
+              </w:rPr>
+            </w:pPr>
+            <w:r>
+              <w:rPr>
+                <w:sz w:val="20"/>
+                <w:lang w:val="en-US"/>
+              </w:rPr>
+              <w:t>-</w:t>
+            </w:r>
           </w:p>
         </w:tc>
         <w:tc>
@@ -36882,18 +37786,26 @@
               <w:bottom w:val="nil"/>
               <w:right w:val="nil"/>
             </w:tcBorders>
-            <w:shd w:val="clear" w:color="auto" w:fill="F2F2F2" w:themeFill="background1" w:themeFillShade="F2"/>
-            <w:vAlign w:val="center"/>
-          </w:tcPr>
-          <w:p>
-            <w:pPr>
-              <w:jc w:val="center"/>
-              <w:rPr>
-                <w:sz w:val="16"/>
-                <w:szCs w:val="20"/>
-                <w:lang w:val="en-US"/>
-              </w:rPr>
-            </w:pPr>
+            <w:shd w:val="clear" w:color="auto" w:fill="FFFFFF" w:themeFill="background1"/>
+            <w:vAlign w:val="center"/>
+          </w:tcPr>
+          <w:p>
+            <w:pPr>
+              <w:jc w:val="center"/>
+              <w:rPr>
+                <w:sz w:val="16"/>
+                <w:szCs w:val="20"/>
+                <w:lang w:val="en-US"/>
+              </w:rPr>
+            </w:pPr>
+            <w:r>
+              <w:rPr>
+                <w:sz w:val="16"/>
+                <w:szCs w:val="20"/>
+                <w:lang w:val="en-US"/>
+              </w:rPr>
+              <w:t>B, W</w:t>
+            </w:r>
           </w:p>
         </w:tc>
         <w:tc>
@@ -36905,18 +37817,26 @@
               <w:bottom w:val="nil"/>
               <w:right w:val="nil"/>
             </w:tcBorders>
-            <w:shd w:val="clear" w:color="auto" w:fill="F2F2F2" w:themeFill="background1" w:themeFillShade="F2"/>
-            <w:vAlign w:val="center"/>
-          </w:tcPr>
-          <w:p>
-            <w:pPr>
-              <w:jc w:val="center"/>
-              <w:rPr>
-                <w:sz w:val="16"/>
-                <w:szCs w:val="20"/>
-                <w:lang w:val="en-US"/>
-              </w:rPr>
-            </w:pPr>
+            <w:shd w:val="clear" w:color="auto" w:fill="FFFFFF" w:themeFill="background1"/>
+            <w:vAlign w:val="center"/>
+          </w:tcPr>
+          <w:p>
+            <w:pPr>
+              <w:jc w:val="center"/>
+              <w:rPr>
+                <w:sz w:val="16"/>
+                <w:szCs w:val="20"/>
+                <w:lang w:val="en-US"/>
+              </w:rPr>
+            </w:pPr>
+            <w:r>
+              <w:rPr>
+                <w:sz w:val="16"/>
+                <w:szCs w:val="20"/>
+                <w:lang w:val="en-US"/>
+              </w:rPr>
+              <w:t>V, F</w:t>
+            </w:r>
           </w:p>
         </w:tc>
         <w:tc>
@@ -36927,350 +37847,26 @@
               <w:left w:val="nil"/>
               <w:bottom w:val="nil"/>
             </w:tcBorders>
-            <w:shd w:val="clear" w:color="auto" w:fill="F2F2F2" w:themeFill="background1" w:themeFillShade="F2"/>
-            <w:vAlign w:val="center"/>
-          </w:tcPr>
-          <w:p>
-            <w:pPr>
-              <w:jc w:val="center"/>
-              <w:rPr>
-                <w:sz w:val="16"/>
-                <w:szCs w:val="20"/>
-                <w:lang w:val="en-US"/>
-              </w:rPr>
-            </w:pPr>
-          </w:p>
-        </w:tc>
-      </w:tr>
-      <w:tr>
-        <w:tc>
-          <w:tcPr>
-            <w:tcW w:w="170" w:type="pct"/>
-            <w:tcBorders>
-              <w:top w:val="nil"/>
-              <w:bottom w:val="nil"/>
-              <w:right w:val="nil"/>
-            </w:tcBorders>
-            <w:shd w:val="clear" w:color="auto" w:fill="F2F2F2" w:themeFill="background1" w:themeFillShade="F2"/>
-            <w:vAlign w:val="center"/>
-          </w:tcPr>
-          <w:p>
-            <w:pPr>
-              <w:jc w:val="center"/>
-              <w:rPr>
-                <w:sz w:val="20"/>
-                <w:lang w:val="en-US"/>
-              </w:rPr>
-            </w:pPr>
-          </w:p>
-        </w:tc>
-        <w:tc>
-          <w:tcPr>
-            <w:tcW w:w="181" w:type="pct"/>
-            <w:tcBorders>
-              <w:top w:val="nil"/>
-              <w:left w:val="nil"/>
-              <w:bottom w:val="nil"/>
-              <w:right w:val="nil"/>
-            </w:tcBorders>
-            <w:shd w:val="clear" w:color="auto" w:fill="F2F2F2" w:themeFill="background1" w:themeFillShade="F2"/>
-            <w:vAlign w:val="center"/>
-          </w:tcPr>
-          <w:p>
-            <w:pPr>
-              <w:jc w:val="center"/>
-              <w:rPr>
-                <w:sz w:val="20"/>
-                <w:lang w:val="en-US"/>
-              </w:rPr>
-            </w:pPr>
-          </w:p>
-        </w:tc>
-        <w:tc>
-          <w:tcPr>
-            <w:tcW w:w="767" w:type="pct"/>
-            <w:tcBorders>
-              <w:top w:val="nil"/>
-              <w:left w:val="nil"/>
-              <w:bottom w:val="nil"/>
-              <w:right w:val="nil"/>
-            </w:tcBorders>
-            <w:shd w:val="clear" w:color="auto" w:fill="F2F2F2" w:themeFill="background1" w:themeFillShade="F2"/>
-            <w:vAlign w:val="center"/>
-          </w:tcPr>
-          <w:p>
-            <w:pPr>
-              <w:rPr>
-                <w:sz w:val="20"/>
-                <w:lang w:val="en-US"/>
-              </w:rPr>
-            </w:pPr>
-          </w:p>
-        </w:tc>
-        <w:tc>
-          <w:tcPr>
-            <w:tcW w:w="226" w:type="pct"/>
-            <w:tcBorders>
-              <w:top w:val="nil"/>
-              <w:left w:val="nil"/>
-              <w:bottom w:val="nil"/>
-              <w:right w:val="nil"/>
-            </w:tcBorders>
-            <w:shd w:val="clear" w:color="auto" w:fill="F2F2F2" w:themeFill="background1" w:themeFillShade="F2"/>
-            <w:vAlign w:val="center"/>
-          </w:tcPr>
-          <w:p>
-            <w:pPr>
-              <w:jc w:val="center"/>
-              <w:rPr>
-                <w:sz w:val="20"/>
-                <w:lang w:val="en-US"/>
-              </w:rPr>
-            </w:pPr>
-          </w:p>
-        </w:tc>
-        <w:tc>
-          <w:tcPr>
-            <w:tcW w:w="272" w:type="pct"/>
-            <w:tcBorders>
-              <w:top w:val="nil"/>
-              <w:left w:val="nil"/>
-              <w:bottom w:val="nil"/>
-              <w:right w:val="nil"/>
-            </w:tcBorders>
-            <w:shd w:val="clear" w:color="auto" w:fill="F2F2F2" w:themeFill="background1" w:themeFillShade="F2"/>
-            <w:vAlign w:val="center"/>
-          </w:tcPr>
-          <w:p>
-            <w:pPr>
-              <w:jc w:val="center"/>
-              <w:rPr>
-                <w:sz w:val="20"/>
-                <w:lang w:val="en-US"/>
-              </w:rPr>
-            </w:pPr>
-          </w:p>
-        </w:tc>
-        <w:tc>
-          <w:tcPr>
-            <w:tcW w:w="451" w:type="pct"/>
-            <w:tcBorders>
-              <w:top w:val="nil"/>
-              <w:left w:val="nil"/>
-              <w:bottom w:val="nil"/>
-              <w:right w:val="nil"/>
-            </w:tcBorders>
-            <w:shd w:val="clear" w:color="auto" w:fill="F2F2F2" w:themeFill="background1" w:themeFillShade="F2"/>
-            <w:vAlign w:val="center"/>
-          </w:tcPr>
-          <w:p>
-            <w:pPr>
-              <w:jc w:val="center"/>
-              <w:rPr>
-                <w:sz w:val="20"/>
-                <w:lang w:val="en-US"/>
-              </w:rPr>
-            </w:pPr>
-          </w:p>
-        </w:tc>
-        <w:tc>
-          <w:tcPr>
-            <w:tcW w:w="318" w:type="pct"/>
-            <w:tcBorders>
-              <w:top w:val="nil"/>
-              <w:left w:val="nil"/>
-              <w:bottom w:val="nil"/>
-              <w:right w:val="nil"/>
-            </w:tcBorders>
-            <w:shd w:val="clear" w:color="auto" w:fill="F2F2F2" w:themeFill="background1" w:themeFillShade="F2"/>
-            <w:vAlign w:val="center"/>
-          </w:tcPr>
-          <w:p>
-            <w:pPr>
-              <w:jc w:val="center"/>
-              <w:rPr>
-                <w:sz w:val="20"/>
-                <w:lang w:val="en-US"/>
-              </w:rPr>
-            </w:pPr>
-          </w:p>
-        </w:tc>
-        <w:tc>
-          <w:tcPr>
-            <w:tcW w:w="226" w:type="pct"/>
-            <w:tcBorders>
-              <w:top w:val="nil"/>
-              <w:left w:val="nil"/>
-              <w:bottom w:val="nil"/>
-              <w:right w:val="nil"/>
-            </w:tcBorders>
-            <w:shd w:val="clear" w:color="auto" w:fill="F2F2F2" w:themeFill="background1" w:themeFillShade="F2"/>
-            <w:vAlign w:val="center"/>
-          </w:tcPr>
-          <w:p>
-            <w:pPr>
-              <w:jc w:val="center"/>
-              <w:rPr>
-                <w:sz w:val="20"/>
-                <w:lang w:val="en-US"/>
-              </w:rPr>
-            </w:pPr>
-          </w:p>
-        </w:tc>
-        <w:tc>
-          <w:tcPr>
-            <w:tcW w:w="272" w:type="pct"/>
-            <w:tcBorders>
-              <w:top w:val="nil"/>
-              <w:left w:val="nil"/>
-              <w:bottom w:val="nil"/>
-              <w:right w:val="nil"/>
-            </w:tcBorders>
-            <w:shd w:val="clear" w:color="auto" w:fill="F2F2F2" w:themeFill="background1" w:themeFillShade="F2"/>
-            <w:vAlign w:val="center"/>
-          </w:tcPr>
-          <w:p>
-            <w:pPr>
-              <w:jc w:val="center"/>
-              <w:rPr>
-                <w:sz w:val="20"/>
-                <w:lang w:val="en-US"/>
-              </w:rPr>
-            </w:pPr>
-          </w:p>
-        </w:tc>
-        <w:tc>
-          <w:tcPr>
-            <w:tcW w:w="315" w:type="pct"/>
-            <w:tcBorders>
-              <w:top w:val="nil"/>
-              <w:left w:val="nil"/>
-              <w:bottom w:val="nil"/>
-              <w:right w:val="nil"/>
-            </w:tcBorders>
-            <w:shd w:val="clear" w:color="auto" w:fill="F2F2F2" w:themeFill="background1" w:themeFillShade="F2"/>
-            <w:vAlign w:val="center"/>
-          </w:tcPr>
-          <w:p>
-            <w:pPr>
-              <w:jc w:val="center"/>
-              <w:rPr>
-                <w:sz w:val="20"/>
-                <w:lang w:val="en-US"/>
-              </w:rPr>
-            </w:pPr>
-          </w:p>
-        </w:tc>
-        <w:tc>
-          <w:tcPr>
-            <w:tcW w:w="226" w:type="pct"/>
-            <w:tcBorders>
-              <w:top w:val="nil"/>
-              <w:left w:val="nil"/>
-              <w:bottom w:val="nil"/>
-              <w:right w:val="nil"/>
-            </w:tcBorders>
-            <w:shd w:val="clear" w:color="auto" w:fill="F2F2F2" w:themeFill="background1" w:themeFillShade="F2"/>
-            <w:vAlign w:val="center"/>
-          </w:tcPr>
-          <w:p>
-            <w:pPr>
-              <w:jc w:val="center"/>
-              <w:rPr>
-                <w:sz w:val="20"/>
-                <w:lang w:val="en-US"/>
-              </w:rPr>
-            </w:pPr>
-          </w:p>
-        </w:tc>
-        <w:tc>
-          <w:tcPr>
-            <w:tcW w:w="270" w:type="pct"/>
-            <w:tcBorders>
-              <w:top w:val="nil"/>
-              <w:left w:val="nil"/>
-              <w:bottom w:val="nil"/>
-              <w:right w:val="nil"/>
-            </w:tcBorders>
-            <w:shd w:val="clear" w:color="auto" w:fill="F2F2F2" w:themeFill="background1" w:themeFillShade="F2"/>
-            <w:vAlign w:val="center"/>
-          </w:tcPr>
-          <w:p>
-            <w:pPr>
-              <w:jc w:val="center"/>
-              <w:rPr>
-                <w:sz w:val="20"/>
-                <w:lang w:val="en-US"/>
-              </w:rPr>
-            </w:pPr>
-          </w:p>
-        </w:tc>
-        <w:tc>
-          <w:tcPr>
-            <w:tcW w:w="316" w:type="pct"/>
-            <w:tcBorders>
-              <w:top w:val="nil"/>
-              <w:left w:val="nil"/>
-              <w:bottom w:val="nil"/>
-              <w:right w:val="nil"/>
-            </w:tcBorders>
-            <w:shd w:val="clear" w:color="auto" w:fill="F2F2F2" w:themeFill="background1" w:themeFillShade="F2"/>
-            <w:vAlign w:val="center"/>
-          </w:tcPr>
-          <w:p>
-            <w:pPr>
-              <w:jc w:val="center"/>
-              <w:rPr>
-                <w:sz w:val="16"/>
-                <w:szCs w:val="20"/>
-                <w:lang w:val="en-US"/>
-              </w:rPr>
-            </w:pPr>
-          </w:p>
-        </w:tc>
-        <w:tc>
-          <w:tcPr>
-            <w:tcW w:w="272" w:type="pct"/>
-            <w:tcBorders>
-              <w:top w:val="nil"/>
-              <w:left w:val="nil"/>
-              <w:bottom w:val="nil"/>
-              <w:right w:val="nil"/>
-            </w:tcBorders>
-            <w:shd w:val="clear" w:color="auto" w:fill="F2F2F2" w:themeFill="background1" w:themeFillShade="F2"/>
-            <w:vAlign w:val="center"/>
-          </w:tcPr>
-          <w:p>
-            <w:pPr>
-              <w:jc w:val="center"/>
-              <w:rPr>
-                <w:sz w:val="16"/>
-                <w:szCs w:val="20"/>
-                <w:lang w:val="en-US"/>
-              </w:rPr>
-            </w:pPr>
-          </w:p>
-        </w:tc>
-        <w:tc>
-          <w:tcPr>
-            <w:tcW w:w="718" w:type="pct"/>
-            <w:tcBorders>
-              <w:top w:val="nil"/>
-              <w:left w:val="nil"/>
-              <w:bottom w:val="nil"/>
-            </w:tcBorders>
-            <w:shd w:val="clear" w:color="auto" w:fill="F2F2F2" w:themeFill="background1" w:themeFillShade="F2"/>
-            <w:vAlign w:val="center"/>
-          </w:tcPr>
-          <w:p>
-            <w:pPr>
-              <w:jc w:val="center"/>
-              <w:rPr>
-                <w:sz w:val="16"/>
-                <w:szCs w:val="20"/>
-                <w:lang w:val="en-US"/>
-              </w:rPr>
-            </w:pPr>
+            <w:shd w:val="clear" w:color="auto" w:fill="FFFFFF" w:themeFill="background1"/>
+            <w:vAlign w:val="center"/>
+          </w:tcPr>
+          <w:p>
+            <w:pPr>
+              <w:jc w:val="center"/>
+              <w:rPr>
+                <w:sz w:val="16"/>
+                <w:szCs w:val="20"/>
+                <w:lang w:val="en-US"/>
+              </w:rPr>
+            </w:pPr>
+            <w:r>
+              <w:rPr>
+                <w:sz w:val="16"/>
+                <w:szCs w:val="20"/>
+                <w:lang w:val="en-US"/>
+              </w:rPr>
+              <w:t>-</w:t>
+            </w:r>
           </w:p>
         </w:tc>
       </w:tr>
@@ -37286,17 +37882,24 @@
               <w:bottom w:val="nil"/>
               <w:right w:val="nil"/>
             </w:tcBorders>
-            <w:shd w:val="clear" w:color="auto" w:fill="F2F2F2" w:themeFill="background1" w:themeFillShade="F2"/>
-            <w:vAlign w:val="center"/>
-          </w:tcPr>
-          <w:p>
-            <w:pPr>
-              <w:jc w:val="center"/>
-              <w:rPr>
-                <w:sz w:val="20"/>
-                <w:lang w:val="en-US"/>
-              </w:rPr>
-            </w:pPr>
+            <w:shd w:val="clear" w:color="auto" w:fill="95B3D7" w:themeFill="accent1" w:themeFillTint="99"/>
+            <w:vAlign w:val="center"/>
+          </w:tcPr>
+          <w:p>
+            <w:pPr>
+              <w:jc w:val="center"/>
+              <w:rPr>
+                <w:sz w:val="20"/>
+                <w:lang w:val="en-US"/>
+              </w:rPr>
+            </w:pPr>
+            <w:r>
+              <w:rPr>
+                <w:sz w:val="20"/>
+                <w:lang w:val="en-US"/>
+              </w:rPr>
+              <w:t>1</w:t>
+            </w:r>
           </w:p>
         </w:tc>
         <w:tc>
@@ -37308,17 +37911,26 @@
               <w:bottom w:val="nil"/>
               <w:right w:val="nil"/>
             </w:tcBorders>
-            <w:shd w:val="clear" w:color="auto" w:fill="F2F2F2" w:themeFill="background1" w:themeFillShade="F2"/>
-            <w:vAlign w:val="center"/>
-          </w:tcPr>
-          <w:p>
-            <w:pPr>
-              <w:jc w:val="center"/>
-              <w:rPr>
-                <w:sz w:val="20"/>
-                <w:lang w:val="en-US"/>
-              </w:rPr>
-            </w:pPr>
+            <w:shd w:val="clear" w:color="auto" w:fill="95B3D7" w:themeFill="accent1" w:themeFillTint="99"/>
+            <w:vAlign w:val="center"/>
+          </w:tcPr>
+          <w:p>
+            <w:pPr>
+              <w:jc w:val="center"/>
+              <w:rPr>
+                <w:sz w:val="20"/>
+                <w:lang w:val="en-US"/>
+              </w:rPr>
+            </w:pPr>
+            <w:proofErr w:type="spellStart"/>
+            <w:r>
+              <w:rPr>
+                <w:sz w:val="20"/>
+                <w:lang w:val="en-US"/>
+              </w:rPr>
+              <w:t>Cb</w:t>
+            </w:r>
+            <w:proofErr w:type="spellEnd"/>
           </w:p>
         </w:tc>
         <w:tc>
@@ -37330,16 +37942,33 @@
               <w:bottom w:val="nil"/>
               <w:right w:val="nil"/>
             </w:tcBorders>
-            <w:shd w:val="clear" w:color="auto" w:fill="F2F2F2" w:themeFill="background1" w:themeFillShade="F2"/>
-            <w:vAlign w:val="center"/>
-          </w:tcPr>
-          <w:p>
-            <w:pPr>
-              <w:rPr>
-                <w:sz w:val="20"/>
-                <w:lang w:val="en-US"/>
-              </w:rPr>
-            </w:pPr>
+            <w:shd w:val="clear" w:color="auto" w:fill="95B3D7" w:themeFill="accent1" w:themeFillTint="99"/>
+            <w:vAlign w:val="center"/>
+          </w:tcPr>
+          <w:p>
+            <w:pPr>
+              <w:rPr>
+                <w:sz w:val="20"/>
+                <w:lang w:val="en-US"/>
+              </w:rPr>
+            </w:pPr>
+            <w:r>
+              <w:rPr>
+                <w:b/>
+                <w:sz w:val="20"/>
+                <w:lang w:val="en-US"/>
+              </w:rPr>
+              <w:t>Find Familiar</w:t>
+            </w:r>
+            <w:r>
+              <w:rPr>
+                <w:color w:val="auto"/>
+                <w:sz w:val="20"/>
+                <w:vertAlign w:val="superscript"/>
+                <w:lang w:val="en-US"/>
+              </w:rPr>
+              <w:t xml:space="preserve"> R</w:t>
+            </w:r>
           </w:p>
         </w:tc>
         <w:tc>
@@ -37351,17 +37980,24 @@
               <w:bottom w:val="nil"/>
               <w:right w:val="nil"/>
             </w:tcBorders>
-            <w:shd w:val="clear" w:color="auto" w:fill="F2F2F2" w:themeFill="background1" w:themeFillShade="F2"/>
-            <w:vAlign w:val="center"/>
-          </w:tcPr>
-          <w:p>
-            <w:pPr>
-              <w:jc w:val="center"/>
-              <w:rPr>
-                <w:sz w:val="20"/>
-                <w:lang w:val="en-US"/>
-              </w:rPr>
-            </w:pPr>
+            <w:shd w:val="clear" w:color="auto" w:fill="95B3D7" w:themeFill="accent1" w:themeFillTint="99"/>
+            <w:vAlign w:val="center"/>
+          </w:tcPr>
+          <w:p>
+            <w:pPr>
+              <w:jc w:val="center"/>
+              <w:rPr>
+                <w:sz w:val="20"/>
+                <w:lang w:val="en-US"/>
+              </w:rPr>
+            </w:pPr>
+            <w:r>
+              <w:rPr>
+                <w:sz w:val="20"/>
+                <w:lang w:val="en-US"/>
+              </w:rPr>
+              <w:t>-</w:t>
+            </w:r>
           </w:p>
         </w:tc>
         <w:tc>
@@ -37373,17 +38009,33 @@
               <w:bottom w:val="nil"/>
               <w:right w:val="nil"/>
             </w:tcBorders>
-            <w:shd w:val="clear" w:color="auto" w:fill="F2F2F2" w:themeFill="background1" w:themeFillShade="F2"/>
-            <w:vAlign w:val="center"/>
-          </w:tcPr>
-          <w:p>
-            <w:pPr>
-              <w:jc w:val="center"/>
-              <w:rPr>
-                <w:sz w:val="20"/>
-                <w:lang w:val="en-US"/>
-              </w:rPr>
-            </w:pPr>
+            <w:shd w:val="clear" w:color="auto" w:fill="95B3D7" w:themeFill="accent1" w:themeFillTint="99"/>
+            <w:vAlign w:val="center"/>
+          </w:tcPr>
+          <w:p>
+            <w:pPr>
+              <w:jc w:val="center"/>
+              <w:rPr>
+                <w:sz w:val="20"/>
+                <w:lang w:val="en-US"/>
+              </w:rPr>
+            </w:pPr>
+            <w:r>
+              <w:rPr>
+                <w:sz w:val="20"/>
+                <w:lang w:val="en-US"/>
+              </w:rPr>
+              <w:t xml:space="preserve">10 </w:t>
+            </w:r>
+            <w:proofErr w:type="spellStart"/>
+            <w:r>
+              <w:rPr>
+                <w:sz w:val="20"/>
+                <w:lang w:val="en-US"/>
+              </w:rPr>
+              <w:t>ft</w:t>
+            </w:r>
+            <w:proofErr w:type="spellEnd"/>
           </w:p>
         </w:tc>
         <w:tc>
@@ -37395,17 +38047,24 @@
               <w:bottom w:val="nil"/>
               <w:right w:val="nil"/>
             </w:tcBorders>
-            <w:shd w:val="clear" w:color="auto" w:fill="F2F2F2" w:themeFill="background1" w:themeFillShade="F2"/>
-            <w:vAlign w:val="center"/>
-          </w:tcPr>
-          <w:p>
-            <w:pPr>
-              <w:jc w:val="center"/>
-              <w:rPr>
-                <w:sz w:val="20"/>
-                <w:lang w:val="en-US"/>
-              </w:rPr>
-            </w:pPr>
+            <w:shd w:val="clear" w:color="auto" w:fill="95B3D7" w:themeFill="accent1" w:themeFillTint="99"/>
+            <w:vAlign w:val="center"/>
+          </w:tcPr>
+          <w:p>
+            <w:pPr>
+              <w:jc w:val="center"/>
+              <w:rPr>
+                <w:sz w:val="20"/>
+                <w:lang w:val="en-US"/>
+              </w:rPr>
+            </w:pPr>
+            <w:r>
+              <w:rPr>
+                <w:sz w:val="20"/>
+                <w:lang w:val="en-US"/>
+              </w:rPr>
+              <w:t>-</w:t>
+            </w:r>
           </w:p>
         </w:tc>
         <w:tc>
@@ -37417,17 +38076,24 @@
               <w:bottom w:val="nil"/>
               <w:right w:val="nil"/>
             </w:tcBorders>
-            <w:shd w:val="clear" w:color="auto" w:fill="F2F2F2" w:themeFill="background1" w:themeFillShade="F2"/>
-            <w:vAlign w:val="center"/>
-          </w:tcPr>
-          <w:p>
-            <w:pPr>
-              <w:jc w:val="center"/>
-              <w:rPr>
-                <w:sz w:val="20"/>
-                <w:lang w:val="en-US"/>
-              </w:rPr>
-            </w:pPr>
+            <w:shd w:val="clear" w:color="auto" w:fill="95B3D7" w:themeFill="accent1" w:themeFillTint="99"/>
+            <w:vAlign w:val="center"/>
+          </w:tcPr>
+          <w:p>
+            <w:pPr>
+              <w:jc w:val="center"/>
+              <w:rPr>
+                <w:sz w:val="20"/>
+                <w:lang w:val="en-US"/>
+              </w:rPr>
+            </w:pPr>
+            <w:r>
+              <w:rPr>
+                <w:sz w:val="20"/>
+                <w:lang w:val="en-US"/>
+              </w:rPr>
+              <w:t>-</w:t>
+            </w:r>
           </w:p>
         </w:tc>
         <w:tc>
@@ -37439,17 +38105,24 @@
               <w:bottom w:val="nil"/>
               <w:right w:val="nil"/>
             </w:tcBorders>
-            <w:shd w:val="clear" w:color="auto" w:fill="F2F2F2" w:themeFill="background1" w:themeFillShade="F2"/>
-            <w:vAlign w:val="center"/>
-          </w:tcPr>
-          <w:p>
-            <w:pPr>
-              <w:jc w:val="center"/>
-              <w:rPr>
-                <w:sz w:val="20"/>
-                <w:lang w:val="en-US"/>
-              </w:rPr>
-            </w:pPr>
+            <w:shd w:val="clear" w:color="auto" w:fill="95B3D7" w:themeFill="accent1" w:themeFillTint="99"/>
+            <w:vAlign w:val="center"/>
+          </w:tcPr>
+          <w:p>
+            <w:pPr>
+              <w:jc w:val="center"/>
+              <w:rPr>
+                <w:sz w:val="20"/>
+                <w:lang w:val="en-US"/>
+              </w:rPr>
+            </w:pPr>
+            <w:r>
+              <w:rPr>
+                <w:sz w:val="20"/>
+                <w:lang w:val="en-US"/>
+              </w:rPr>
+              <w:t>1</w:t>
+            </w:r>
           </w:p>
         </w:tc>
         <w:tc>
@@ -37461,17 +38134,24 @@
               <w:bottom w:val="nil"/>
               <w:right w:val="nil"/>
             </w:tcBorders>
-            <w:shd w:val="clear" w:color="auto" w:fill="F2F2F2" w:themeFill="background1" w:themeFillShade="F2"/>
-            <w:vAlign w:val="center"/>
-          </w:tcPr>
-          <w:p>
-            <w:pPr>
-              <w:jc w:val="center"/>
-              <w:rPr>
-                <w:sz w:val="20"/>
-                <w:lang w:val="en-US"/>
-              </w:rPr>
-            </w:pPr>
+            <w:shd w:val="clear" w:color="auto" w:fill="95B3D7" w:themeFill="accent1" w:themeFillTint="99"/>
+            <w:vAlign w:val="center"/>
+          </w:tcPr>
+          <w:p>
+            <w:pPr>
+              <w:jc w:val="center"/>
+              <w:rPr>
+                <w:sz w:val="20"/>
+                <w:lang w:val="en-US"/>
+              </w:rPr>
+            </w:pPr>
+            <w:r>
+              <w:rPr>
+                <w:sz w:val="20"/>
+                <w:lang w:val="en-US"/>
+              </w:rPr>
+              <w:t>-</w:t>
+            </w:r>
           </w:p>
         </w:tc>
         <w:tc>
@@ -37483,17 +38163,24 @@
               <w:bottom w:val="nil"/>
               <w:right w:val="nil"/>
             </w:tcBorders>
-            <w:shd w:val="clear" w:color="auto" w:fill="F2F2F2" w:themeFill="background1" w:themeFillShade="F2"/>
-            <w:vAlign w:val="center"/>
-          </w:tcPr>
-          <w:p>
-            <w:pPr>
-              <w:jc w:val="center"/>
-              <w:rPr>
-                <w:sz w:val="20"/>
-                <w:lang w:val="en-US"/>
-              </w:rPr>
-            </w:pPr>
+            <w:shd w:val="clear" w:color="auto" w:fill="95B3D7" w:themeFill="accent1" w:themeFillTint="99"/>
+            <w:vAlign w:val="center"/>
+          </w:tcPr>
+          <w:p>
+            <w:pPr>
+              <w:jc w:val="center"/>
+              <w:rPr>
+                <w:sz w:val="20"/>
+                <w:lang w:val="en-US"/>
+              </w:rPr>
+            </w:pPr>
+            <w:r>
+              <w:rPr>
+                <w:sz w:val="20"/>
+                <w:lang w:val="en-US"/>
+              </w:rPr>
+              <w:t>-</w:t>
+            </w:r>
           </w:p>
         </w:tc>
         <w:tc>
@@ -37505,17 +38192,26 @@
               <w:bottom w:val="nil"/>
               <w:right w:val="nil"/>
             </w:tcBorders>
-            <w:shd w:val="clear" w:color="auto" w:fill="F2F2F2" w:themeFill="background1" w:themeFillShade="F2"/>
-            <w:vAlign w:val="center"/>
-          </w:tcPr>
-          <w:p>
-            <w:pPr>
-              <w:jc w:val="center"/>
-              <w:rPr>
-                <w:sz w:val="20"/>
-                <w:lang w:val="en-US"/>
-              </w:rPr>
-            </w:pPr>
+            <w:shd w:val="clear" w:color="auto" w:fill="95B3D7" w:themeFill="accent1" w:themeFillTint="99"/>
+            <w:vAlign w:val="center"/>
+          </w:tcPr>
+          <w:p>
+            <w:pPr>
+              <w:jc w:val="center"/>
+              <w:rPr>
+                <w:sz w:val="20"/>
+                <w:lang w:val="en-US"/>
+              </w:rPr>
+            </w:pPr>
+            <w:proofErr w:type="spellStart"/>
+            <w:r>
+              <w:rPr>
+                <w:sz w:val="20"/>
+                <w:lang w:val="en-US"/>
+              </w:rPr>
+              <w:t>Conj</w:t>
+            </w:r>
+            <w:proofErr w:type="spellEnd"/>
           </w:p>
         </w:tc>
         <w:tc>
@@ -37527,17 +38223,24 @@
               <w:bottom w:val="nil"/>
               <w:right w:val="nil"/>
             </w:tcBorders>
-            <w:shd w:val="clear" w:color="auto" w:fill="F2F2F2" w:themeFill="background1" w:themeFillShade="F2"/>
-            <w:vAlign w:val="center"/>
-          </w:tcPr>
-          <w:p>
-            <w:pPr>
-              <w:jc w:val="center"/>
-              <w:rPr>
-                <w:sz w:val="20"/>
-                <w:lang w:val="en-US"/>
-              </w:rPr>
-            </w:pPr>
+            <w:shd w:val="clear" w:color="auto" w:fill="95B3D7" w:themeFill="accent1" w:themeFillTint="99"/>
+            <w:vAlign w:val="center"/>
+          </w:tcPr>
+          <w:p>
+            <w:pPr>
+              <w:jc w:val="center"/>
+              <w:rPr>
+                <w:sz w:val="20"/>
+                <w:lang w:val="en-US"/>
+              </w:rPr>
+            </w:pPr>
+            <w:r>
+              <w:rPr>
+                <w:sz w:val="20"/>
+                <w:lang w:val="en-US"/>
+              </w:rPr>
+              <w:t>Calling</w:t>
+            </w:r>
           </w:p>
         </w:tc>
         <w:tc>
@@ -37549,18 +38252,26 @@
               <w:bottom w:val="nil"/>
               <w:right w:val="nil"/>
             </w:tcBorders>
-            <w:shd w:val="clear" w:color="auto" w:fill="F2F2F2" w:themeFill="background1" w:themeFillShade="F2"/>
-            <w:vAlign w:val="center"/>
-          </w:tcPr>
-          <w:p>
-            <w:pPr>
-              <w:jc w:val="center"/>
-              <w:rPr>
-                <w:sz w:val="16"/>
-                <w:szCs w:val="20"/>
-                <w:lang w:val="en-US"/>
-              </w:rPr>
-            </w:pPr>
+            <w:shd w:val="clear" w:color="auto" w:fill="95B3D7" w:themeFill="accent1" w:themeFillTint="99"/>
+            <w:vAlign w:val="center"/>
+          </w:tcPr>
+          <w:p>
+            <w:pPr>
+              <w:jc w:val="center"/>
+              <w:rPr>
+                <w:sz w:val="16"/>
+                <w:szCs w:val="20"/>
+                <w:lang w:val="en-US"/>
+              </w:rPr>
+            </w:pPr>
+            <w:r>
+              <w:rPr>
+                <w:sz w:val="16"/>
+                <w:szCs w:val="20"/>
+                <w:lang w:val="en-US"/>
+              </w:rPr>
+              <w:t>W</w:t>
+            </w:r>
           </w:p>
         </w:tc>
         <w:tc>
@@ -37572,18 +38283,26 @@
               <w:bottom w:val="nil"/>
               <w:right w:val="nil"/>
             </w:tcBorders>
-            <w:shd w:val="clear" w:color="auto" w:fill="F2F2F2" w:themeFill="background1" w:themeFillShade="F2"/>
-            <w:vAlign w:val="center"/>
-          </w:tcPr>
-          <w:p>
-            <w:pPr>
-              <w:jc w:val="center"/>
-              <w:rPr>
-                <w:sz w:val="16"/>
-                <w:szCs w:val="20"/>
-                <w:lang w:val="en-US"/>
-              </w:rPr>
-            </w:pPr>
+            <w:shd w:val="clear" w:color="auto" w:fill="95B3D7" w:themeFill="accent1" w:themeFillTint="99"/>
+            <w:vAlign w:val="center"/>
+          </w:tcPr>
+          <w:p>
+            <w:pPr>
+              <w:jc w:val="center"/>
+              <w:rPr>
+                <w:sz w:val="16"/>
+                <w:szCs w:val="20"/>
+                <w:lang w:val="en-US"/>
+              </w:rPr>
+            </w:pPr>
+            <w:r>
+              <w:rPr>
+                <w:sz w:val="16"/>
+                <w:szCs w:val="20"/>
+                <w:lang w:val="en-US"/>
+              </w:rPr>
+              <w:t>V, S</w:t>
+            </w:r>
           </w:p>
         </w:tc>
         <w:tc>
@@ -37594,18 +38313,79 @@
               <w:left w:val="nil"/>
               <w:bottom w:val="nil"/>
             </w:tcBorders>
-            <w:shd w:val="clear" w:color="auto" w:fill="F2F2F2" w:themeFill="background1" w:themeFillShade="F2"/>
-            <w:vAlign w:val="center"/>
-          </w:tcPr>
-          <w:p>
-            <w:pPr>
-              <w:jc w:val="center"/>
-              <w:rPr>
-                <w:sz w:val="16"/>
-                <w:szCs w:val="20"/>
-                <w:lang w:val="en-US"/>
-              </w:rPr>
-            </w:pPr>
+            <w:shd w:val="clear" w:color="auto" w:fill="95B3D7" w:themeFill="accent1" w:themeFillTint="99"/>
+            <w:vAlign w:val="center"/>
+          </w:tcPr>
+          <w:p>
+            <w:pPr>
+              <w:jc w:val="center"/>
+              <w:rPr>
+                <w:sz w:val="16"/>
+                <w:szCs w:val="20"/>
+                <w:lang w:val="en-US"/>
+              </w:rPr>
+            </w:pPr>
+            <w:r>
+              <w:rPr>
+                <w:b/>
+                <w:color w:val="C00000"/>
+                <w:sz w:val="16"/>
+                <w:szCs w:val="20"/>
+                <w:lang w:val="en-US"/>
+              </w:rPr>
+              <w:t xml:space="preserve">(10 </w:t>
+            </w:r>
+            <w:proofErr w:type="spellStart"/>
+            <w:r>
+              <w:rPr>
+                <w:b/>
+                <w:color w:val="C00000"/>
+                <w:sz w:val="16"/>
+                <w:szCs w:val="20"/>
+                <w:lang w:val="en-US"/>
+              </w:rPr>
+              <w:t>gp</w:t>
+            </w:r>
+            <w:proofErr w:type="spellEnd"/>
+            <w:r>
+              <w:rPr>
+                <w:b/>
+                <w:color w:val="C00000"/>
+                <w:sz w:val="16"/>
+                <w:szCs w:val="20"/>
+                <w:lang w:val="en-US"/>
+              </w:rPr>
+              <w:t>)</w:t>
+            </w:r>
+            <w:r>
+              <w:rPr>
+                <w:color w:val="C00000"/>
+                <w:sz w:val="16"/>
+                <w:szCs w:val="20"/>
+                <w:lang w:val="en-US"/>
+              </w:rPr>
+              <w:t xml:space="preserve"> incense, </w:t>
+            </w:r>
+            <w:proofErr w:type="spellStart"/>
+            <w:r>
+              <w:rPr>
+                <w:color w:val="C00000"/>
+                <w:sz w:val="16"/>
+                <w:szCs w:val="20"/>
+                <w:lang w:val="en-US"/>
+              </w:rPr>
+              <w:t>kaosite</w:t>
+            </w:r>
+            <w:proofErr w:type="spellEnd"/>
+            <w:r>
+              <w:rPr>
+                <w:color w:val="C00000"/>
+                <w:sz w:val="16"/>
+                <w:szCs w:val="20"/>
+                <w:lang w:val="en-US"/>
+              </w:rPr>
+              <w:t>, herbs</w:t>
+            </w:r>
           </w:p>
         </w:tc>
       </w:tr>
@@ -40726,7 +41506,7 @@
 </file>
 
 <file path=customXml/itemProps1.xml><?xml version="1.0" encoding="utf-8"?>
-<ds:datastoreItem xmlns:ds="http://schemas.openxmlformats.org/officeDocument/2006/customXml" ds:itemID="{72F5A8FE-8053-4A6D-A3D6-C1AD8C2926BD}">
+<ds:datastoreItem xmlns:ds="http://schemas.openxmlformats.org/officeDocument/2006/customXml" ds:itemID="{BC355D50-F336-4F39-B394-B5BAF52B70C1}">
   <ds:schemaRefs>
     <ds:schemaRef ds:uri="http://schemas.openxmlformats.org/officeDocument/2006/bibliography"/>
   </ds:schemaRefs>

</xml_diff>

<commit_message>
Minor fix for Healing Word
</commit_message>
<xml_diff>
--- a/Spells.docx
+++ b/Spells.docx
@@ -41304,17 +41304,22 @@
             <w:pPr>
               <w:jc w:val="center"/>
               <w:rPr>
-                <w:sz w:val="20"/>
-                <w:lang w:val="en-US"/>
-              </w:rPr>
-            </w:pPr>
-            <w:r>
-              <w:rPr>
-                <w:sz w:val="20"/>
-                <w:lang w:val="en-US"/>
-              </w:rPr>
-              <w:t>-</w:t>
-            </w:r>
+                <w:b/>
+                <w:sz w:val="20"/>
+                <w:lang w:val="en-US"/>
+              </w:rPr>
+            </w:pPr>
+            <w:bookmarkStart w:id="0" w:name="_GoBack"/>
+            <w:r>
+              <w:rPr>
+                <w:b/>
+                <w:color w:val="008A00"/>
+                <w:sz w:val="20"/>
+                <w:lang w:val="en-US"/>
+              </w:rPr>
+              <w:t>None</w:t>
+            </w:r>
+            <w:bookmarkEnd w:id="0"/>
           </w:p>
         </w:tc>
         <w:tc>
@@ -46368,8 +46373,6 @@
               </w:rPr>
               <w:t>Jump</w:t>
             </w:r>
-            <w:bookmarkStart w:id="0" w:name="_GoBack"/>
-            <w:bookmarkEnd w:id="0"/>
           </w:p>
         </w:tc>
         <w:tc>
@@ -58492,7 +58495,7 @@
 </file>
 
 <file path=customXml/itemProps1.xml><?xml version="1.0" encoding="utf-8"?>
-<ds:datastoreItem xmlns:ds="http://schemas.openxmlformats.org/officeDocument/2006/customXml" ds:itemID="{B224B520-C10D-4293-8B90-EFEAF4237018}">
+<ds:datastoreItem xmlns:ds="http://schemas.openxmlformats.org/officeDocument/2006/customXml" ds:itemID="{9CE5853E-D373-4922-B8B4-E94599CC17BF}">
   <ds:schemaRefs>
     <ds:schemaRef ds:uri="http://schemas.openxmlformats.org/officeDocument/2006/bibliography"/>
   </ds:schemaRefs>

</xml_diff>

<commit_message>
Changing Blade Ward's element
</commit_message>
<xml_diff>
--- a/Spells.docx
+++ b/Spells.docx
@@ -1307,7 +1307,7 @@
               <w:bottom w:val="nil"/>
               <w:right w:val="nil"/>
             </w:tcBorders>
-            <w:shd w:val="clear" w:color="auto" w:fill="95B3D7" w:themeFill="accent1" w:themeFillTint="99"/>
+            <w:shd w:val="clear" w:color="auto" w:fill="C2D69B" w:themeFill="accent3" w:themeFillTint="99"/>
             <w:vAlign w:val="center"/>
           </w:tcPr>
           <w:p>
@@ -1334,7 +1334,7 @@
               <w:bottom w:val="nil"/>
               <w:right w:val="nil"/>
             </w:tcBorders>
-            <w:shd w:val="clear" w:color="auto" w:fill="95B3D7" w:themeFill="accent1" w:themeFillTint="99"/>
+            <w:shd w:val="clear" w:color="auto" w:fill="C2D69B" w:themeFill="accent3" w:themeFillTint="99"/>
             <w:vAlign w:val="center"/>
           </w:tcPr>
           <w:p>
@@ -1363,7 +1363,7 @@
               <w:bottom w:val="nil"/>
               <w:right w:val="nil"/>
             </w:tcBorders>
-            <w:shd w:val="clear" w:color="auto" w:fill="95B3D7" w:themeFill="accent1" w:themeFillTint="99"/>
+            <w:shd w:val="clear" w:color="auto" w:fill="C2D69B" w:themeFill="accent3" w:themeFillTint="99"/>
             <w:vAlign w:val="center"/>
           </w:tcPr>
           <w:p>
@@ -1397,7 +1397,7 @@
               <w:bottom w:val="nil"/>
               <w:right w:val="nil"/>
             </w:tcBorders>
-            <w:shd w:val="clear" w:color="auto" w:fill="95B3D7" w:themeFill="accent1" w:themeFillTint="99"/>
+            <w:shd w:val="clear" w:color="auto" w:fill="C2D69B" w:themeFill="accent3" w:themeFillTint="99"/>
             <w:vAlign w:val="center"/>
           </w:tcPr>
           <w:p>
@@ -1424,7 +1424,7 @@
               <w:bottom w:val="nil"/>
               <w:right w:val="nil"/>
             </w:tcBorders>
-            <w:shd w:val="clear" w:color="auto" w:fill="95B3D7" w:themeFill="accent1" w:themeFillTint="99"/>
+            <w:shd w:val="clear" w:color="auto" w:fill="C2D69B" w:themeFill="accent3" w:themeFillTint="99"/>
             <w:vAlign w:val="center"/>
           </w:tcPr>
           <w:p>
@@ -1453,7 +1453,7 @@
               <w:bottom w:val="nil"/>
               <w:right w:val="nil"/>
             </w:tcBorders>
-            <w:shd w:val="clear" w:color="auto" w:fill="95B3D7" w:themeFill="accent1" w:themeFillTint="99"/>
+            <w:shd w:val="clear" w:color="auto" w:fill="C2D69B" w:themeFill="accent3" w:themeFillTint="99"/>
             <w:vAlign w:val="center"/>
           </w:tcPr>
           <w:p>
@@ -1480,7 +1480,7 @@
               <w:bottom w:val="nil"/>
               <w:right w:val="nil"/>
             </w:tcBorders>
-            <w:shd w:val="clear" w:color="auto" w:fill="95B3D7" w:themeFill="accent1" w:themeFillTint="99"/>
+            <w:shd w:val="clear" w:color="auto" w:fill="C2D69B" w:themeFill="accent3" w:themeFillTint="99"/>
             <w:vAlign w:val="center"/>
           </w:tcPr>
           <w:p>
@@ -1507,7 +1507,7 @@
               <w:bottom w:val="nil"/>
               <w:right w:val="nil"/>
             </w:tcBorders>
-            <w:shd w:val="clear" w:color="auto" w:fill="95B3D7" w:themeFill="accent1" w:themeFillTint="99"/>
+            <w:shd w:val="clear" w:color="auto" w:fill="C2D69B" w:themeFill="accent3" w:themeFillTint="99"/>
             <w:vAlign w:val="center"/>
           </w:tcPr>
           <w:p>
@@ -1534,7 +1534,7 @@
               <w:bottom w:val="nil"/>
               <w:right w:val="nil"/>
             </w:tcBorders>
-            <w:shd w:val="clear" w:color="auto" w:fill="95B3D7" w:themeFill="accent1" w:themeFillTint="99"/>
+            <w:shd w:val="clear" w:color="auto" w:fill="C2D69B" w:themeFill="accent3" w:themeFillTint="99"/>
             <w:vAlign w:val="center"/>
           </w:tcPr>
           <w:p>
@@ -1561,7 +1561,7 @@
               <w:bottom w:val="nil"/>
               <w:right w:val="nil"/>
             </w:tcBorders>
-            <w:shd w:val="clear" w:color="auto" w:fill="95B3D7" w:themeFill="accent1" w:themeFillTint="99"/>
+            <w:shd w:val="clear" w:color="auto" w:fill="C2D69B" w:themeFill="accent3" w:themeFillTint="99"/>
             <w:vAlign w:val="center"/>
           </w:tcPr>
           <w:p>
@@ -1588,7 +1588,7 @@
               <w:bottom w:val="nil"/>
               <w:right w:val="nil"/>
             </w:tcBorders>
-            <w:shd w:val="clear" w:color="auto" w:fill="95B3D7" w:themeFill="accent1" w:themeFillTint="99"/>
+            <w:shd w:val="clear" w:color="auto" w:fill="C2D69B" w:themeFill="accent3" w:themeFillTint="99"/>
             <w:vAlign w:val="center"/>
           </w:tcPr>
           <w:p>
@@ -1617,7 +1617,7 @@
               <w:bottom w:val="nil"/>
               <w:right w:val="nil"/>
             </w:tcBorders>
-            <w:shd w:val="clear" w:color="auto" w:fill="95B3D7" w:themeFill="accent1" w:themeFillTint="99"/>
+            <w:shd w:val="clear" w:color="auto" w:fill="C2D69B" w:themeFill="accent3" w:themeFillTint="99"/>
             <w:vAlign w:val="center"/>
           </w:tcPr>
           <w:p>
@@ -1644,7 +1644,7 @@
               <w:bottom w:val="nil"/>
               <w:right w:val="nil"/>
             </w:tcBorders>
-            <w:shd w:val="clear" w:color="auto" w:fill="95B3D7" w:themeFill="accent1" w:themeFillTint="99"/>
+            <w:shd w:val="clear" w:color="auto" w:fill="C2D69B" w:themeFill="accent3" w:themeFillTint="99"/>
             <w:vAlign w:val="center"/>
           </w:tcPr>
           <w:p>
@@ -1673,7 +1673,7 @@
               <w:bottom w:val="nil"/>
               <w:right w:val="nil"/>
             </w:tcBorders>
-            <w:shd w:val="clear" w:color="auto" w:fill="95B3D7" w:themeFill="accent1" w:themeFillTint="99"/>
+            <w:shd w:val="clear" w:color="auto" w:fill="C2D69B" w:themeFill="accent3" w:themeFillTint="99"/>
             <w:vAlign w:val="center"/>
           </w:tcPr>
           <w:p>
@@ -1701,7 +1701,7 @@
               <w:left w:val="nil"/>
               <w:bottom w:val="nil"/>
             </w:tcBorders>
-            <w:shd w:val="clear" w:color="auto" w:fill="95B3D7" w:themeFill="accent1" w:themeFillTint="99"/>
+            <w:shd w:val="clear" w:color="auto" w:fill="C2D69B" w:themeFill="accent3" w:themeFillTint="99"/>
             <w:vAlign w:val="center"/>
           </w:tcPr>
           <w:p>
@@ -1814,6 +1814,8 @@
               </w:rPr>
               <w:t xml:space="preserve"> Blade</w:t>
             </w:r>
+            <w:bookmarkStart w:id="0" w:name="_GoBack"/>
+            <w:bookmarkEnd w:id="0"/>
           </w:p>
         </w:tc>
         <w:tc>
@@ -41309,7 +41311,6 @@
                 <w:lang w:val="en-US"/>
               </w:rPr>
             </w:pPr>
-            <w:bookmarkStart w:id="0" w:name="_GoBack"/>
             <w:r>
               <w:rPr>
                 <w:b/>
@@ -41319,7 +41320,6 @@
               </w:rPr>
               <w:t>None</w:t>
             </w:r>
-            <w:bookmarkEnd w:id="0"/>
           </w:p>
         </w:tc>
         <w:tc>
@@ -58495,7 +58495,7 @@
 </file>
 
 <file path=customXml/itemProps1.xml><?xml version="1.0" encoding="utf-8"?>
-<ds:datastoreItem xmlns:ds="http://schemas.openxmlformats.org/officeDocument/2006/customXml" ds:itemID="{9CE5853E-D373-4922-B8B4-E94599CC17BF}">
+<ds:datastoreItem xmlns:ds="http://schemas.openxmlformats.org/officeDocument/2006/customXml" ds:itemID="{28FFE7DA-FEF2-4660-9BC5-79C107FDC42B}">
   <ds:schemaRefs>
     <ds:schemaRef ds:uri="http://schemas.openxmlformats.org/officeDocument/2006/bibliography"/>
   </ds:schemaRefs>

</xml_diff>